<commit_message>
Done redis + dynamo
</commit_message>
<xml_diff>
--- a/Specifications-and-Documents/A2-Report.docx
+++ b/Specifications-and-Documents/A2-Report.docx
@@ -2462,310 +2462,180 @@
     </w:sdt>
     <w:p>
       <w:pPr>
+        <w:rPr>
+          <w:rFonts w:eastAsiaTheme="majorEastAsia" w:cstheme="majorBidi"/>
+          <w:color w:val="2F5496" w:themeColor="accent1" w:themeShade="BF"/>
+          <w:sz w:val="32"/>
+          <w:szCs w:val="26"/>
+          <w:lang w:val="en-US"/>
+        </w:rPr>
+      </w:pPr>
+      <w:bookmarkStart w:id="0" w:name="_Toc52357527"/>
+      <w:r>
+        <w:rPr>
+          <w:lang w:val="en-US"/>
+        </w:rPr>
+        <w:br w:type="page"/>
+      </w:r>
+    </w:p>
+    <w:p>
+      <w:pPr>
+        <w:pStyle w:val="Heading2"/>
+        <w:rPr>
+          <w:lang w:val="en-US"/>
+        </w:rPr>
+      </w:pPr>
+      <w:r>
+        <w:rPr>
+          <w:lang w:val="en-US"/>
+        </w:rPr>
+        <w:lastRenderedPageBreak/>
+        <w:t>Introduction</w:t>
+      </w:r>
+      <w:bookmarkEnd w:id="0"/>
+    </w:p>
+    <w:p>
+      <w:pPr>
+        <w:pStyle w:val="Heading3"/>
+        <w:rPr>
+          <w:lang w:val="en-US"/>
+        </w:rPr>
+      </w:pPr>
+      <w:bookmarkStart w:id="1" w:name="_Toc52357528"/>
+      <w:r>
+        <w:rPr>
+          <w:lang w:val="en-US"/>
+        </w:rPr>
+        <w:t>Purpose &amp; description</w:t>
+      </w:r>
+      <w:bookmarkEnd w:id="1"/>
+      <w:r>
+        <w:rPr>
+          <w:lang w:val="en-US"/>
+        </w:rPr>
+        <w:t xml:space="preserve"> </w:t>
+      </w:r>
+    </w:p>
+    <w:p>
+      <w:pPr>
         <w:jc w:val="both"/>
         <w:rPr>
-          <w:color w:val="767171" w:themeColor="background2" w:themeShade="80"/>
-          <w:lang w:val="en-US"/>
-        </w:rPr>
-      </w:pPr>
-      <w:r>
-        <w:rPr>
-          <w:color w:val="767171" w:themeColor="background2" w:themeShade="80"/>
-          <w:lang w:val="en-US"/>
-        </w:rPr>
-        <w:t xml:space="preserve">This template is similar to the one provided for assignment 1. </w:t>
-      </w:r>
-      <w:r>
-        <w:rPr>
-          <w:color w:val="767171" w:themeColor="background2" w:themeShade="80"/>
-          <w:lang w:val="en-US"/>
-        </w:rPr>
-        <w:t xml:space="preserve">It is not compulsory to use it, but it will save a lot of effort if you do. </w:t>
-      </w:r>
-      <w:r>
-        <w:rPr>
-          <w:color w:val="767171" w:themeColor="background2" w:themeShade="80"/>
-          <w:lang w:val="en-US"/>
-        </w:rPr>
-        <w:t>Y</w:t>
-      </w:r>
-      <w:r>
-        <w:rPr>
-          <w:color w:val="767171" w:themeColor="background2" w:themeShade="80"/>
-          <w:lang w:val="en-US"/>
-        </w:rPr>
-        <w:t xml:space="preserve">ou should assume that black text in italics is there as guidance and you should read it, follow the instructions and then delete it when you have entered your own text. Some examples are not </w:t>
-      </w:r>
-      <w:proofErr w:type="gramStart"/>
-      <w:r>
-        <w:rPr>
-          <w:color w:val="767171" w:themeColor="background2" w:themeShade="80"/>
-          <w:lang w:val="en-US"/>
-        </w:rPr>
-        <w:t>italicized, but</w:t>
-      </w:r>
-      <w:proofErr w:type="gramEnd"/>
-      <w:r>
-        <w:rPr>
-          <w:color w:val="767171" w:themeColor="background2" w:themeShade="80"/>
-          <w:lang w:val="en-US"/>
-        </w:rPr>
-        <w:t xml:space="preserve"> should obviously be replaced by your own material.  </w:t>
-      </w:r>
-    </w:p>
-    <w:p>
-      <w:pPr>
-        <w:jc w:val="both"/>
-        <w:rPr>
-          <w:color w:val="767171" w:themeColor="background2" w:themeShade="80"/>
-          <w:lang w:val="en-US"/>
-        </w:rPr>
-      </w:pPr>
-      <w:r>
-        <w:rPr>
-          <w:color w:val="767171" w:themeColor="background2" w:themeShade="80"/>
-          <w:lang w:val="en-US"/>
-        </w:rPr>
-        <w:t>Th</w:t>
-      </w:r>
-      <w:r>
-        <w:rPr>
-          <w:color w:val="767171" w:themeColor="background2" w:themeShade="80"/>
-          <w:lang w:val="en-US"/>
-        </w:rPr>
-        <w:t>e</w:t>
-      </w:r>
-      <w:r>
-        <w:rPr>
-          <w:color w:val="767171" w:themeColor="background2" w:themeShade="80"/>
-          <w:lang w:val="en-US"/>
-        </w:rPr>
-        <w:t xml:space="preserve"> report should be around 10-15 pages including screenshots, but this is a guide only – we will not be enforcing a page limit or marking you down for submitting something with 16 pages instead. But be sensible, we really don’t want something that is 25 pages or more. </w:t>
-      </w:r>
-      <w:r>
-        <w:rPr>
-          <w:color w:val="767171" w:themeColor="background2" w:themeShade="80"/>
-          <w:lang w:val="en-US"/>
-        </w:rPr>
-        <w:t xml:space="preserve">Please note there are examples </w:t>
-      </w:r>
-      <w:r>
-        <w:rPr>
-          <w:color w:val="767171" w:themeColor="background2" w:themeShade="80"/>
-          <w:lang w:val="en-US"/>
-        </w:rPr>
-        <w:t>of</w:t>
-      </w:r>
-      <w:r>
-        <w:rPr>
-          <w:color w:val="767171" w:themeColor="background2" w:themeShade="80"/>
-          <w:lang w:val="en-US"/>
-        </w:rPr>
-        <w:t xml:space="preserve"> previous students</w:t>
-      </w:r>
-      <w:r>
-        <w:rPr>
-          <w:color w:val="767171" w:themeColor="background2" w:themeShade="80"/>
-          <w:lang w:val="en-US"/>
-        </w:rPr>
-        <w:t>’</w:t>
-      </w:r>
-      <w:r>
-        <w:rPr>
-          <w:color w:val="767171" w:themeColor="background2" w:themeShade="80"/>
-          <w:lang w:val="en-US"/>
-        </w:rPr>
-        <w:t xml:space="preserve"> work in this template &amp; examples from Google searches. They are here to give </w:t>
-      </w:r>
-      <w:proofErr w:type="spellStart"/>
-      <w:r>
-        <w:rPr>
-          <w:color w:val="767171" w:themeColor="background2" w:themeShade="80"/>
-          <w:lang w:val="en-US"/>
-        </w:rPr>
-        <w:t>you</w:t>
-      </w:r>
-      <w:proofErr w:type="spellEnd"/>
-      <w:r>
-        <w:rPr>
-          <w:color w:val="767171" w:themeColor="background2" w:themeShade="80"/>
-          <w:lang w:val="en-US"/>
-        </w:rPr>
-        <w:t xml:space="preserve"> ideas on what you can do</w:t>
-      </w:r>
-      <w:r>
-        <w:rPr>
-          <w:color w:val="767171" w:themeColor="background2" w:themeShade="80"/>
-          <w:lang w:val="en-US"/>
-        </w:rPr>
-        <w:t>.</w:t>
-      </w:r>
-      <w:r>
-        <w:rPr>
-          <w:color w:val="767171" w:themeColor="background2" w:themeShade="80"/>
+          <w:lang w:val="en-US"/>
+        </w:rPr>
+      </w:pPr>
+      <w:r>
+        <w:rPr>
+          <w:lang w:val="en-US"/>
+        </w:rPr>
+        <w:t xml:space="preserve">Twitter Enalyst </w:t>
+      </w:r>
+      <w:r>
+        <w:rPr>
+          <w:lang w:val="en-US"/>
+        </w:rPr>
+        <w:t xml:space="preserve">is an </w:t>
+      </w:r>
+      <w:r>
+        <w:rPr>
+          <w:lang w:val="en-US"/>
+        </w:rPr>
+        <w:t xml:space="preserve">amazing </w:t>
+      </w:r>
+      <w:r>
+        <w:rPr>
+          <w:lang w:val="en-US"/>
+        </w:rPr>
+        <w:t xml:space="preserve">application </w:t>
+      </w:r>
+      <w:r>
+        <w:rPr>
+          <w:lang w:val="en-US"/>
+        </w:rPr>
+        <w:t>for anyone interested in discovering and analyzing se</w:t>
+      </w:r>
+      <w:r>
+        <w:rPr>
+          <w:lang w:val="en-US"/>
+        </w:rPr>
+        <w:t xml:space="preserve">ntiment factor of </w:t>
+      </w:r>
+      <w:r>
+        <w:rPr>
+          <w:lang w:val="en-US"/>
+        </w:rPr>
+        <w:t>certain</w:t>
+      </w:r>
+      <w:r>
+        <w:rPr>
+          <w:lang w:val="en-US"/>
+        </w:rPr>
+        <w:t xml:space="preserve"> topic</w:t>
+      </w:r>
+      <w:r>
+        <w:rPr>
+          <w:lang w:val="en-US"/>
+        </w:rPr>
+        <w:t xml:space="preserve">s. And Twitter Enalyst </w:t>
+      </w:r>
+      <w:r>
+        <w:rPr>
+          <w:lang w:val="en-US"/>
+        </w:rPr>
+        <w:t xml:space="preserve">allows users to search for a keyword </w:t>
+      </w:r>
+      <w:r>
+        <w:rPr>
+          <w:lang w:val="en-US"/>
+        </w:rPr>
+        <w:t>and to receive sentiment score of the</w:t>
+      </w:r>
+      <w:r>
+        <w:rPr>
+          <w:lang w:val="en-US"/>
+        </w:rPr>
+        <w:t xml:space="preserve"> most</w:t>
+      </w:r>
+      <w:r>
+        <w:rPr>
           <w:lang w:val="en-US"/>
         </w:rPr>
         <w:t xml:space="preserve"> </w:t>
       </w:r>
       <w:r>
         <w:rPr>
-          <w:b/>
-          <w:bCs/>
-          <w:color w:val="767171" w:themeColor="background2" w:themeShade="80"/>
-          <w:lang w:val="en-US"/>
-        </w:rPr>
-        <w:t xml:space="preserve">We do not guarantee </w:t>
-      </w:r>
-      <w:r>
-        <w:rPr>
-          <w:b/>
-          <w:bCs/>
-          <w:color w:val="767171" w:themeColor="background2" w:themeShade="80"/>
-          <w:lang w:val="en-US"/>
-        </w:rPr>
-        <w:lastRenderedPageBreak/>
-        <w:t xml:space="preserve">that they are appropriate for your </w:t>
-      </w:r>
-      <w:r>
-        <w:rPr>
-          <w:b/>
-          <w:bCs/>
-          <w:color w:val="767171" w:themeColor="background2" w:themeShade="80"/>
-          <w:lang w:val="en-US"/>
-        </w:rPr>
-        <w:t xml:space="preserve">project. </w:t>
-      </w:r>
-      <w:r>
-        <w:rPr>
-          <w:color w:val="767171" w:themeColor="background2" w:themeShade="80"/>
-          <w:lang w:val="en-US"/>
-        </w:rPr>
-        <w:t xml:space="preserve"> You must do your own research </w:t>
-      </w:r>
-      <w:r>
-        <w:rPr>
-          <w:color w:val="767171" w:themeColor="background2" w:themeShade="80"/>
-          <w:lang w:val="en-US"/>
-        </w:rPr>
-        <w:t xml:space="preserve">and produce your own diagrams. </w:t>
-      </w:r>
-    </w:p>
-    <w:p>
-      <w:pPr>
-        <w:pStyle w:val="Heading2"/>
-        <w:rPr>
-          <w:lang w:val="en-US"/>
-        </w:rPr>
-      </w:pPr>
-      <w:bookmarkStart w:id="0" w:name="_Toc52357527"/>
-      <w:r>
-        <w:rPr>
-          <w:lang w:val="en-US"/>
-        </w:rPr>
-        <w:t>Introduction</w:t>
-      </w:r>
-      <w:bookmarkEnd w:id="0"/>
-    </w:p>
-    <w:p>
-      <w:pPr>
-        <w:pStyle w:val="Heading3"/>
-        <w:rPr>
-          <w:lang w:val="en-US"/>
-        </w:rPr>
-      </w:pPr>
-      <w:bookmarkStart w:id="1" w:name="_Toc52357528"/>
-      <w:r>
-        <w:rPr>
-          <w:lang w:val="en-US"/>
-        </w:rPr>
-        <w:t>Purpose &amp; description</w:t>
-      </w:r>
-      <w:bookmarkEnd w:id="1"/>
+          <w:lang w:val="en-US"/>
+        </w:rPr>
+        <w:t xml:space="preserve">recent </w:t>
+      </w:r>
+      <w:r>
+        <w:rPr>
+          <w:lang w:val="en-US"/>
+        </w:rPr>
+        <w:t>posts containing that keyword.</w:t>
+      </w:r>
       <w:r>
         <w:rPr>
           <w:lang w:val="en-US"/>
         </w:rPr>
         <w:t xml:space="preserve"> </w:t>
       </w:r>
-    </w:p>
-    <w:p>
-      <w:pPr>
-        <w:jc w:val="both"/>
-        <w:rPr>
-          <w:lang w:val="en-US"/>
-        </w:rPr>
-      </w:pPr>
-      <w:r>
-        <w:rPr>
-          <w:lang w:val="en-US"/>
-        </w:rPr>
-        <w:t xml:space="preserve">Twitter Enalyst </w:t>
-      </w:r>
-      <w:r>
-        <w:rPr>
-          <w:lang w:val="en-US"/>
-        </w:rPr>
-        <w:t xml:space="preserve">is an </w:t>
-      </w:r>
-      <w:r>
-        <w:rPr>
-          <w:lang w:val="en-US"/>
-        </w:rPr>
-        <w:t xml:space="preserve">amazing </w:t>
-      </w:r>
-      <w:r>
-        <w:rPr>
-          <w:lang w:val="en-US"/>
-        </w:rPr>
-        <w:t xml:space="preserve">application </w:t>
-      </w:r>
-      <w:r>
-        <w:rPr>
-          <w:lang w:val="en-US"/>
-        </w:rPr>
-        <w:t>for anyone interested in discovering and analyzing se</w:t>
-      </w:r>
-      <w:r>
-        <w:rPr>
-          <w:lang w:val="en-US"/>
-        </w:rPr>
-        <w:t xml:space="preserve">ntiment factor of </w:t>
-      </w:r>
-      <w:r>
-        <w:rPr>
-          <w:lang w:val="en-US"/>
-        </w:rPr>
-        <w:t>certain</w:t>
-      </w:r>
-      <w:r>
-        <w:rPr>
-          <w:lang w:val="en-US"/>
-        </w:rPr>
-        <w:t xml:space="preserve"> topic</w:t>
-      </w:r>
-      <w:r>
-        <w:rPr>
-          <w:lang w:val="en-US"/>
-        </w:rPr>
-        <w:t xml:space="preserve">s. And Twitter Enalyst </w:t>
-      </w:r>
-      <w:r>
-        <w:rPr>
-          <w:lang w:val="en-US"/>
-        </w:rPr>
-        <w:t xml:space="preserve">allows users to search for a keyword </w:t>
-      </w:r>
-      <w:r>
-        <w:rPr>
-          <w:lang w:val="en-US"/>
-        </w:rPr>
-        <w:t>and to receive sentiment score of the</w:t>
-      </w:r>
-      <w:r>
-        <w:rPr>
-          <w:lang w:val="en-US"/>
-        </w:rPr>
-        <w:t xml:space="preserve"> most</w:t>
+      <w:r>
+        <w:rPr>
+          <w:lang w:val="en-US"/>
+        </w:rPr>
+        <w:t>The app also suggest</w:t>
+      </w:r>
+      <w:r>
+        <w:rPr>
+          <w:lang w:val="en-US"/>
+        </w:rPr>
+        <w:t>s</w:t>
+      </w:r>
+      <w:r>
+        <w:rPr>
+          <w:lang w:val="en-US"/>
+        </w:rPr>
+        <w:t xml:space="preserve"> trending keywords on Google trends</w:t>
       </w:r>
       <w:r>
         <w:rPr>
@@ -2777,13 +2647,19 @@
         <w:rPr>
           <w:lang w:val="en-US"/>
         </w:rPr>
-        <w:t xml:space="preserve">recent </w:t>
-      </w:r>
-      <w:r>
-        <w:rPr>
-          <w:lang w:val="en-US"/>
-        </w:rPr>
-        <w:t>posts containing that keyword.</w:t>
+        <w:t>at</w:t>
+      </w:r>
+      <w:r>
+        <w:rPr>
+          <w:lang w:val="en-US"/>
+        </w:rPr>
+        <w:t xml:space="preserve"> that moment which users can </w:t>
+      </w:r>
+      <w:r>
+        <w:rPr>
+          <w:lang w:val="en-US"/>
+        </w:rPr>
+        <w:t>test their sentiment score on our app.</w:t>
       </w:r>
       <w:r>
         <w:rPr>
@@ -2795,19 +2671,19 @@
         <w:rPr>
           <w:lang w:val="en-US"/>
         </w:rPr>
-        <w:t>The app also suggest</w:t>
-      </w:r>
-      <w:r>
-        <w:rPr>
-          <w:lang w:val="en-US"/>
-        </w:rPr>
-        <w:t>s</w:t>
-      </w:r>
-      <w:r>
-        <w:rPr>
-          <w:lang w:val="en-US"/>
-        </w:rPr>
-        <w:t xml:space="preserve"> trending keywords on Google trends</w:t>
+        <w:t>On</w:t>
+      </w:r>
+      <w:r>
+        <w:rPr>
+          <w:lang w:val="en-US"/>
+        </w:rPr>
+        <w:t xml:space="preserve"> the server side, </w:t>
+      </w:r>
+      <w:r>
+        <w:rPr>
+          <w:lang w:val="en-US"/>
+        </w:rPr>
+        <w:t>this app utilizes</w:t>
       </w:r>
       <w:r>
         <w:rPr>
@@ -2819,54 +2695,6 @@
         <w:rPr>
           <w:lang w:val="en-US"/>
         </w:rPr>
-        <w:t>at</w:t>
-      </w:r>
-      <w:r>
-        <w:rPr>
-          <w:lang w:val="en-US"/>
-        </w:rPr>
-        <w:t xml:space="preserve"> that moment which users can </w:t>
-      </w:r>
-      <w:r>
-        <w:rPr>
-          <w:lang w:val="en-US"/>
-        </w:rPr>
-        <w:t>test their sentiment score on our app.</w:t>
-      </w:r>
-      <w:r>
-        <w:rPr>
-          <w:lang w:val="en-US"/>
-        </w:rPr>
-        <w:t xml:space="preserve"> </w:t>
-      </w:r>
-      <w:r>
-        <w:rPr>
-          <w:lang w:val="en-US"/>
-        </w:rPr>
-        <w:t>On</w:t>
-      </w:r>
-      <w:r>
-        <w:rPr>
-          <w:lang w:val="en-US"/>
-        </w:rPr>
-        <w:t xml:space="preserve"> the server side, </w:t>
-      </w:r>
-      <w:r>
-        <w:rPr>
-          <w:lang w:val="en-US"/>
-        </w:rPr>
-        <w:t>this app utilizes</w:t>
-      </w:r>
-      <w:r>
-        <w:rPr>
-          <w:lang w:val="en-US"/>
-        </w:rPr>
-        <w:t xml:space="preserve"> </w:t>
-      </w:r>
-      <w:r>
-        <w:rPr>
-          <w:lang w:val="en-US"/>
-        </w:rPr>
         <w:t xml:space="preserve">Sentiment </w:t>
       </w:r>
       <w:r>
@@ -2879,13 +2707,7 @@
         <w:rPr>
           <w:lang w:val="en-US"/>
         </w:rPr>
-        <w:t>to perform sentiment analysis on</w:t>
-      </w:r>
-      <w:r>
-        <w:rPr>
-          <w:lang w:val="en-US"/>
-        </w:rPr>
-        <w:t xml:space="preserve"> input Twitter posts that are </w:t>
+        <w:t xml:space="preserve">to perform sentiment analysis on input Twitter posts that are </w:t>
       </w:r>
       <w:r>
         <w:rPr>
@@ -3087,147 +2909,6 @@
         <w:rPr>
           <w:rFonts w:cs="Segoe UI"/>
           <w:shd w:val="clear" w:color="auto" w:fill="FFFFFF"/>
-        </w:rPr>
-      </w:pPr>
-      <w:r>
-        <w:rPr>
-          <w:rFonts w:cs="Segoe UI"/>
-          <w:shd w:val="clear" w:color="auto" w:fill="FFFFFF"/>
-        </w:rPr>
-        <w:t>Endpoint:</w:t>
-      </w:r>
-      <w:r>
-        <w:rPr>
-          <w:rFonts w:cs="Segoe UI"/>
-          <w:shd w:val="clear" w:color="auto" w:fill="FFFFFF"/>
-        </w:rPr>
-        <w:t xml:space="preserve"> </w:t>
-      </w:r>
-      <w:hyperlink r:id="rId8" w:history="1">
-        <w:r>
-          <w:rPr>
-            <w:rStyle w:val="Hyperlink"/>
-            <w:rFonts w:cs="Segoe UI"/>
-            <w:shd w:val="clear" w:color="auto" w:fill="FFFFFF"/>
-          </w:rPr>
-          <w:t>https://api.twitter.com/1.1/search/tweets.json</w:t>
-        </w:r>
-      </w:hyperlink>
-      <w:r>
-        <w:rPr>
-          <w:rFonts w:cs="Segoe UI"/>
-          <w:shd w:val="clear" w:color="auto" w:fill="FFFFFF"/>
-        </w:rPr>
-        <w:t xml:space="preserve"> </w:t>
-      </w:r>
-    </w:p>
-    <w:p>
-      <w:pPr>
-        <w:spacing w:after="120"/>
-      </w:pPr>
-      <w:r>
-        <w:rPr>
-          <w:rFonts w:cs="Segoe UI"/>
-          <w:shd w:val="clear" w:color="auto" w:fill="FFFFFF"/>
-        </w:rPr>
-        <w:t xml:space="preserve">Docs: </w:t>
-      </w:r>
-      <w:hyperlink r:id="rId9" w:history="1">
-        <w:r>
-          <w:rPr>
-            <w:rStyle w:val="Hyperlink"/>
-          </w:rPr>
-          <w:t>https://developer.twitter.com/en/docs/twitter-api/v1/tweets/search/api-reference/get-search-tweets</w:t>
-        </w:r>
-      </w:hyperlink>
-      <w:r>
-        <w:t xml:space="preserve"> </w:t>
-      </w:r>
-    </w:p>
-    <w:p>
-      <w:pPr>
-        <w:spacing w:after="120"/>
-      </w:pPr>
-    </w:p>
-    <w:p>
-      <w:pPr>
-        <w:pStyle w:val="Heading4"/>
-        <w:jc w:val="both"/>
-        <w:rPr>
-          <w:i w:val="0"/>
-          <w:iCs w:val="0"/>
-          <w:lang w:val="fr-FR"/>
-        </w:rPr>
-      </w:pPr>
-      <w:r>
-        <w:rPr>
-          <w:i w:val="0"/>
-          <w:iCs w:val="0"/>
-          <w:lang w:val="fr-FR"/>
-        </w:rPr>
-        <w:t>Sentiment</w:t>
-      </w:r>
-      <w:r>
-        <w:rPr>
-          <w:i w:val="0"/>
-          <w:iCs w:val="0"/>
-          <w:lang w:val="fr-FR"/>
-        </w:rPr>
-        <w:t xml:space="preserve"> API</w:t>
-      </w:r>
-    </w:p>
-    <w:p>
-      <w:pPr>
-        <w:spacing w:after="120"/>
-        <w:rPr>
-          <w:lang w:val="en-US"/>
-        </w:rPr>
-      </w:pPr>
-      <w:r>
-        <w:rPr>
-          <w:lang w:val="en-US"/>
-        </w:rPr>
-        <w:t>A node.js module tha</w:t>
-      </w:r>
-      <w:r>
-        <w:rPr>
-          <w:lang w:val="en-US"/>
-        </w:rPr>
-        <w:t xml:space="preserve">t </w:t>
-      </w:r>
-      <w:r>
-        <w:rPr>
-          <w:lang w:val="en-US"/>
-        </w:rPr>
-        <w:t>uses the AFINN-165 wordlist and Emoji Sentiment Ranking to perform sentiment analysis on arbitrary blocks of input text.</w:t>
-      </w:r>
-    </w:p>
-    <w:p>
-      <w:pPr>
-        <w:spacing w:after="120"/>
-        <w:rPr>
-          <w:lang w:val="en-US"/>
-        </w:rPr>
-      </w:pPr>
-      <w:bookmarkStart w:id="5" w:name="_Toc50539213"/>
-      <w:bookmarkStart w:id="6" w:name="_Toc52357532"/>
-      <w:r>
-        <w:rPr>
-          <w:lang w:val="en-US"/>
-        </w:rPr>
-        <w:t xml:space="preserve">Endpoint: </w:t>
-      </w:r>
-      <w:r>
-        <w:rPr>
-          <w:lang w:val="en-US"/>
-        </w:rPr>
-        <w:t>using from library</w:t>
-      </w:r>
-    </w:p>
-    <w:p>
-      <w:pPr>
-        <w:spacing w:after="120"/>
-        <w:rPr>
           <w:lang w:val="fr-FR"/>
         </w:rPr>
       </w:pPr>
@@ -3237,9 +2918,17 @@
           <w:shd w:val="clear" w:color="auto" w:fill="FFFFFF"/>
           <w:lang w:val="fr-FR"/>
         </w:rPr>
-        <w:t xml:space="preserve">Docs: </w:t>
-      </w:r>
-      <w:hyperlink r:id="rId10" w:history="1">
+        <w:t>Endpoint:</w:t>
+      </w:r>
+      <w:r>
+        <w:rPr>
+          <w:rFonts w:cs="Segoe UI"/>
+          <w:shd w:val="clear" w:color="auto" w:fill="FFFFFF"/>
+          <w:lang w:val="fr-FR"/>
+        </w:rPr>
+        <w:t xml:space="preserve"> </w:t>
+      </w:r>
+      <w:hyperlink r:id="rId8" w:history="1">
         <w:r>
           <w:rPr>
             <w:rStyle w:val="Hyperlink"/>
@@ -3247,6 +2936,155 @@
             <w:shd w:val="clear" w:color="auto" w:fill="FFFFFF"/>
             <w:lang w:val="fr-FR"/>
           </w:rPr>
+          <w:t>https://api.twitter.com/1.1/search/tweets.json</w:t>
+        </w:r>
+      </w:hyperlink>
+      <w:r>
+        <w:rPr>
+          <w:rFonts w:cs="Segoe UI"/>
+          <w:shd w:val="clear" w:color="auto" w:fill="FFFFFF"/>
+          <w:lang w:val="fr-FR"/>
+        </w:rPr>
+        <w:t xml:space="preserve"> </w:t>
+      </w:r>
+    </w:p>
+    <w:p>
+      <w:pPr>
+        <w:spacing w:after="120"/>
+        <w:rPr>
+          <w:lang w:val="fr-FR"/>
+        </w:rPr>
+      </w:pPr>
+      <w:r>
+        <w:rPr>
+          <w:rFonts w:cs="Segoe UI"/>
+          <w:shd w:val="clear" w:color="auto" w:fill="FFFFFF"/>
+          <w:lang w:val="fr-FR"/>
+        </w:rPr>
+        <w:t xml:space="preserve">Docs: </w:t>
+      </w:r>
+      <w:hyperlink r:id="rId9" w:history="1">
+        <w:r>
+          <w:rPr>
+            <w:rStyle w:val="Hyperlink"/>
+            <w:lang w:val="fr-FR"/>
+          </w:rPr>
+          <w:t>https://developer.twitter.com/en/docs/twitter-api/v1/tweets/search/api-reference/get-search-tweets</w:t>
+        </w:r>
+      </w:hyperlink>
+      <w:r>
+        <w:rPr>
+          <w:lang w:val="fr-FR"/>
+        </w:rPr>
+        <w:t xml:space="preserve"> </w:t>
+      </w:r>
+    </w:p>
+    <w:p>
+      <w:pPr>
+        <w:spacing w:after="120"/>
+        <w:rPr>
+          <w:lang w:val="fr-FR"/>
+        </w:rPr>
+      </w:pPr>
+    </w:p>
+    <w:p>
+      <w:pPr>
+        <w:pStyle w:val="Heading4"/>
+        <w:jc w:val="both"/>
+        <w:rPr>
+          <w:i w:val="0"/>
+          <w:iCs w:val="0"/>
+          <w:lang w:val="en-US"/>
+        </w:rPr>
+      </w:pPr>
+      <w:r>
+        <w:rPr>
+          <w:i w:val="0"/>
+          <w:iCs w:val="0"/>
+          <w:lang w:val="en-US"/>
+        </w:rPr>
+        <w:t>Sentiment</w:t>
+      </w:r>
+      <w:r>
+        <w:rPr>
+          <w:i w:val="0"/>
+          <w:iCs w:val="0"/>
+          <w:lang w:val="en-US"/>
+        </w:rPr>
+        <w:t xml:space="preserve"> API</w:t>
+      </w:r>
+    </w:p>
+    <w:p>
+      <w:pPr>
+        <w:spacing w:after="120"/>
+        <w:rPr>
+          <w:lang w:val="en-US"/>
+        </w:rPr>
+      </w:pPr>
+      <w:r>
+        <w:rPr>
+          <w:lang w:val="en-US"/>
+        </w:rPr>
+        <w:t>A node.js module tha</w:t>
+      </w:r>
+      <w:r>
+        <w:rPr>
+          <w:lang w:val="en-US"/>
+        </w:rPr>
+        <w:t xml:space="preserve">t </w:t>
+      </w:r>
+      <w:r>
+        <w:rPr>
+          <w:lang w:val="en-US"/>
+        </w:rPr>
+        <w:t>uses the AFINN-165 wordlist and Emoji Sentiment Ranking to perform sentiment analysis on arbitrary blocks of input text.</w:t>
+      </w:r>
+    </w:p>
+    <w:p>
+      <w:pPr>
+        <w:spacing w:after="120"/>
+        <w:rPr>
+          <w:lang w:val="en-US"/>
+        </w:rPr>
+      </w:pPr>
+      <w:bookmarkStart w:id="5" w:name="_Toc50539213"/>
+      <w:bookmarkStart w:id="6" w:name="_Toc52357532"/>
+      <w:r>
+        <w:rPr>
+          <w:lang w:val="en-US"/>
+        </w:rPr>
+        <w:t xml:space="preserve">Endpoint: </w:t>
+      </w:r>
+      <w:r>
+        <w:rPr>
+          <w:lang w:val="en-US"/>
+        </w:rPr>
+        <w:t>using from library</w:t>
+      </w:r>
+    </w:p>
+    <w:p>
+      <w:pPr>
+        <w:spacing w:after="120"/>
+        <w:rPr>
+          <w:lang w:val="en-US"/>
+        </w:rPr>
+      </w:pPr>
+      <w:r>
+        <w:rPr>
+          <w:rFonts w:cs="Segoe UI"/>
+          <w:shd w:val="clear" w:color="auto" w:fill="FFFFFF"/>
+          <w:lang w:val="en-US"/>
+        </w:rPr>
+        <w:t xml:space="preserve">Docs: </w:t>
+      </w:r>
+      <w:hyperlink r:id="rId10" w:history="1">
+        <w:r>
+          <w:rPr>
+            <w:rStyle w:val="Hyperlink"/>
+            <w:rFonts w:cs="Segoe UI"/>
+            <w:shd w:val="clear" w:color="auto" w:fill="FFFFFF"/>
+            <w:lang w:val="en-US"/>
+          </w:rPr>
           <w:t>https://www.npmjs.com/package/sentiment</w:t>
         </w:r>
       </w:hyperlink>
@@ -3254,7 +3092,7 @@
         <w:rPr>
           <w:rFonts w:cs="Segoe UI"/>
           <w:shd w:val="clear" w:color="auto" w:fill="FFFFFF"/>
-          <w:lang w:val="fr-FR"/>
+          <w:lang w:val="en-US"/>
         </w:rPr>
         <w:t xml:space="preserve"> </w:t>
       </w:r>
@@ -3263,7 +3101,7 @@
       <w:pPr>
         <w:spacing w:after="120"/>
         <w:rPr>
-          <w:lang w:val="fr-FR"/>
+          <w:lang w:val="en-US"/>
         </w:rPr>
       </w:pPr>
     </w:p>
@@ -3594,80 +3432,80 @@
     </w:tbl>
     <w:p>
       <w:r>
+        <w:t xml:space="preserve">For this user story, we </w:t>
+      </w:r>
+      <w:r>
+        <w:t xml:space="preserve">implement the Google Trend library </w:t>
+      </w:r>
+      <w:r>
+        <w:t xml:space="preserve">to </w:t>
+      </w:r>
+      <w:r>
+        <w:t>get</w:t>
+      </w:r>
+      <w:r>
+        <w:t xml:space="preserve"> </w:t>
+      </w:r>
+      <w:r>
+        <w:t xml:space="preserve">trending keywords in Australia </w:t>
+      </w:r>
+      <w:r>
+        <w:t xml:space="preserve">each time a new user access our app. </w:t>
+      </w:r>
+      <w:r>
+        <w:t>T</w:t>
+      </w:r>
+      <w:r>
+        <w:t xml:space="preserve">he server is responsible for </w:t>
+      </w:r>
+      <w:r>
+        <w:t>requesting</w:t>
+      </w:r>
+      <w:r>
+        <w:t xml:space="preserve"> data</w:t>
+      </w:r>
+      <w:r>
+        <w:t xml:space="preserve">. </w:t>
+      </w:r>
+      <w:r>
+        <w:t>After the keywords is retrieved,</w:t>
+      </w:r>
+      <w:r>
+        <w:t xml:space="preserve"> they will be </w:t>
+      </w:r>
+      <w:r>
+        <w:t>sent</w:t>
+      </w:r>
+      <w:r>
+        <w:t xml:space="preserve"> to cli</w:t>
+      </w:r>
+      <w:r>
+        <w:t xml:space="preserve">ent side by </w:t>
+      </w:r>
+      <w:r>
+        <w:rPr>
+          <w:highlight w:val="yellow"/>
+        </w:rPr>
+        <w:t>ho</w:t>
+      </w:r>
+      <w:r>
+        <w:rPr>
+          <w:highlight w:val="yellow"/>
+        </w:rPr>
+        <w:t>w…</w:t>
+      </w:r>
+      <w:r>
+        <w:t>.</w:t>
+      </w:r>
+    </w:p>
+    <w:p>
+      <w:bookmarkStart w:id="9" w:name="_Hlk86406551"/>
+      <w:r>
+        <w:rPr>
+          <w:highlight w:val="yellow"/>
+          <w:lang w:val="en-US"/>
+        </w:rPr>
         <w:lastRenderedPageBreak/>
-        <w:t xml:space="preserve">For this user story, we </w:t>
-      </w:r>
-      <w:r>
-        <w:t xml:space="preserve">implement the Google Trend library </w:t>
-      </w:r>
-      <w:r>
-        <w:t xml:space="preserve">to </w:t>
-      </w:r>
-      <w:r>
-        <w:t>get</w:t>
-      </w:r>
-      <w:r>
-        <w:t xml:space="preserve"> </w:t>
-      </w:r>
-      <w:r>
-        <w:t xml:space="preserve">trending keywords in Australia </w:t>
-      </w:r>
-      <w:r>
-        <w:t xml:space="preserve">each time a new user access our app. </w:t>
-      </w:r>
-      <w:r>
-        <w:t>T</w:t>
-      </w:r>
-      <w:r>
-        <w:t xml:space="preserve">he server is responsible for </w:t>
-      </w:r>
-      <w:r>
-        <w:t>requesting</w:t>
-      </w:r>
-      <w:r>
-        <w:t xml:space="preserve"> data</w:t>
-      </w:r>
-      <w:r>
-        <w:t xml:space="preserve">. </w:t>
-      </w:r>
-      <w:r>
-        <w:t>After the keywords is retrieved,</w:t>
-      </w:r>
-      <w:r>
-        <w:t xml:space="preserve"> they will be </w:t>
-      </w:r>
-      <w:r>
-        <w:t>sent</w:t>
-      </w:r>
-      <w:r>
-        <w:t xml:space="preserve"> to cli</w:t>
-      </w:r>
-      <w:r>
-        <w:t xml:space="preserve">ent side by </w:t>
-      </w:r>
-      <w:r>
-        <w:rPr>
-          <w:highlight w:val="yellow"/>
-        </w:rPr>
-        <w:t>ho</w:t>
-      </w:r>
-      <w:r>
-        <w:rPr>
-          <w:highlight w:val="yellow"/>
-        </w:rPr>
-        <w:t>w…</w:t>
-      </w:r>
-      <w:r>
-        <w:t>.</w:t>
-      </w:r>
-    </w:p>
-    <w:p>
-      <w:bookmarkStart w:id="9" w:name="_Hlk86406551"/>
-      <w:r>
-        <w:rPr>
-          <w:highlight w:val="yellow"/>
-          <w:lang w:val="en-US"/>
-        </w:rPr>
         <w:t>Ss</w:t>
       </w:r>
       <w:r>
@@ -7099,13 +6937,7 @@
         <w:rPr>
           <w:lang w:val="en-US"/>
         </w:rPr>
-        <w:t>, we could i</w:t>
-      </w:r>
-      <w:r>
-        <w:rPr>
-          <w:lang w:val="en-US"/>
-        </w:rPr>
-        <w:t>ncrease the number of posts and the time range queried from API and</w:t>
+        <w:t>, we could increase the number of posts and the time range queried from API and</w:t>
       </w:r>
       <w:r>
         <w:rPr>
@@ -8103,6 +7935,7 @@
   <w:style w:type="character" w:default="1" w:styleId="DefaultParagraphFont">
     <w:name w:val="Default Paragraph Font"/>
     <w:uiPriority w:val="1"/>
+    <w:semiHidden/>
     <w:unhideWhenUsed/>
   </w:style>
   <w:style w:type="table" w:default="1" w:styleId="TableNormal">

</xml_diff>

<commit_message>
Edit space and Update report
</commit_message>
<xml_diff>
--- a/Specifications-and-Documents/A2-Report.docx
+++ b/Specifications-and-Documents/A2-Report.docx
@@ -26,7 +26,7 @@
             <mc:AlternateContent>
               <mc:Choice Requires="wpg">
                 <w:drawing>
-                  <wp:anchor distT="0" distB="0" distL="114300" distR="114300" simplePos="0" relativeHeight="251659264" behindDoc="0" locked="0" layoutInCell="1" allowOverlap="1" wp14:anchorId="16C36308" wp14:editId="52F971FD">
+                  <wp:anchor distT="0" distB="0" distL="114300" distR="114300" simplePos="0" relativeHeight="251659264" behindDoc="0" locked="0" layoutInCell="1" allowOverlap="1" wp14:anchorId="16C36308" wp14:editId="0DE34BDC">
                     <wp:simplePos x="0" y="0"/>
                     <wp:positionH relativeFrom="page">
                       <wp:align>right</wp:align>
@@ -305,6 +305,17 @@
               </mc:Fallback>
             </mc:AlternateContent>
           </w:r>
+        </w:p>
+        <w:p>
+          <w:pPr>
+            <w:rPr>
+              <w:rFonts w:eastAsiaTheme="majorEastAsia" w:cstheme="majorBidi"/>
+              <w:color w:val="2F5496" w:themeColor="accent1" w:themeShade="BF"/>
+              <w:sz w:val="26"/>
+              <w:szCs w:val="26"/>
+              <w:lang w:val="en-US"/>
+            </w:rPr>
+          </w:pPr>
           <w:r>
             <w:rPr>
               <w:noProof/>
@@ -313,7 +324,7 @@
             <mc:AlternateContent>
               <mc:Choice Requires="wps">
                 <w:drawing>
-                  <wp:anchor distT="0" distB="0" distL="114300" distR="114300" simplePos="0" relativeHeight="251661312" behindDoc="0" locked="0" layoutInCell="0" allowOverlap="1" wp14:anchorId="7BBD6AEB" wp14:editId="2CBBA75E">
+                  <wp:anchor distT="0" distB="0" distL="114300" distR="114300" simplePos="0" relativeHeight="251661312" behindDoc="0" locked="0" layoutInCell="0" allowOverlap="1" wp14:anchorId="7BBD6AEB" wp14:editId="0236F908">
                     <wp:simplePos x="0" y="0"/>
                     <wp:positionH relativeFrom="page">
                       <wp:align>left</wp:align>
@@ -330,8 +341,8 @@
                         </wp:positionV>
                       </mc:Fallback>
                     </mc:AlternateContent>
-                    <wp:extent cx="6970395" cy="640080"/>
-                    <wp:effectExtent l="0" t="0" r="20955" b="20320"/>
+                    <wp:extent cx="6645910" cy="640080"/>
+                    <wp:effectExtent l="0" t="0" r="21590" b="17145"/>
                     <wp:wrapNone/>
                     <wp:docPr id="463" name="Rectangle 16"/>
                     <wp:cNvGraphicFramePr>
@@ -346,7 +357,7 @@
                           <wps:spPr bwMode="auto">
                             <a:xfrm>
                               <a:off x="0" y="0"/>
-                              <a:ext cx="6970395" cy="640080"/>
+                              <a:ext cx="6645910" cy="640080"/>
                             </a:xfrm>
                             <a:prstGeom prst="rect">
                               <a:avLst/>
@@ -409,7 +420,7 @@
                       </a:graphicData>
                     </a:graphic>
                     <wp14:sizeRelH relativeFrom="page">
-                      <wp14:pctWidth>90000</wp14:pctWidth>
+                      <wp14:pctWidth>0</wp14:pctWidth>
                     </wp14:sizeRelH>
                     <wp14:sizeRelV relativeFrom="page">
                       <wp14:pctHeight>7300</wp14:pctHeight>
@@ -419,7 +430,7 @@
               </mc:Choice>
               <mc:Fallback>
                 <w:pict>
-                  <v:rect w14:anchorId="7BBD6AEB" id="Rectangle 16" o:spid="_x0000_s1030" style="position:absolute;margin-left:0;margin-top:0;width:548.85pt;height:50.4pt;z-index:251661312;visibility:visible;mso-wrap-style:square;mso-width-percent:900;mso-height-percent:73;mso-top-percent:250;mso-wrap-distance-left:9pt;mso-wrap-distance-top:0;mso-wrap-distance-right:9pt;mso-wrap-distance-bottom:0;mso-position-horizontal:left;mso-position-horizontal-relative:page;mso-position-vertical-relative:page;mso-width-percent:900;mso-height-percent:73;mso-top-percent:250;mso-width-relative:page;mso-height-relative:page;v-text-anchor:middle" o:gfxdata="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" o:allowincell="f" fillcolor="black [3213]" strokecolor="black [3213]" strokeweight="1.5pt">
+                  <v:rect w14:anchorId="7BBD6AEB" id="Rectangle 16" o:spid="_x0000_s1030" style="position:absolute;margin-left:0;margin-top:0;width:523.3pt;height:50.4pt;z-index:251661312;visibility:visible;mso-wrap-style:square;mso-width-percent:0;mso-height-percent:73;mso-top-percent:250;mso-wrap-distance-left:9pt;mso-wrap-distance-top:0;mso-wrap-distance-right:9pt;mso-wrap-distance-bottom:0;mso-position-horizontal:left;mso-position-horizontal-relative:page;mso-position-vertical-relative:page;mso-width-percent:0;mso-height-percent:73;mso-top-percent:250;mso-width-relative:page;mso-height-relative:page;v-text-anchor:middle" o:gfxdata="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" o:allowincell="f" fillcolor="black [3213]" strokecolor="black [3213]" strokeweight="1.5pt">
                     <v:textbox style="mso-fit-shape-to-text:t" inset="14.4pt,,14.4pt">
                       <w:txbxContent>
                         <w:sdt>
@@ -465,17 +476,74 @@
               </mc:Fallback>
             </mc:AlternateContent>
           </w:r>
-        </w:p>
-        <w:p>
-          <w:pPr>
+          <w:r>
             <w:rPr>
-              <w:rFonts w:eastAsiaTheme="majorEastAsia" w:cstheme="majorBidi"/>
-              <w:color w:val="2F5496" w:themeColor="accent1" w:themeShade="BF"/>
               <w:sz w:val="26"/>
               <w:szCs w:val="26"/>
-              <w:lang w:val="en-US"/>
             </w:rPr>
-          </w:pPr>
+            <w:drawing>
+              <wp:anchor distT="0" distB="0" distL="114300" distR="114300" simplePos="0" relativeHeight="251665408" behindDoc="0" locked="0" layoutInCell="1" allowOverlap="1" wp14:anchorId="2A80A219" wp14:editId="107946ED">
+                <wp:simplePos x="0" y="0"/>
+                <wp:positionH relativeFrom="column">
+                  <wp:posOffset>-457200</wp:posOffset>
+                </wp:positionH>
+                <wp:positionV relativeFrom="paragraph">
+                  <wp:posOffset>2607945</wp:posOffset>
+                </wp:positionV>
+                <wp:extent cx="6645910" cy="3363595"/>
+                <wp:effectExtent l="0" t="0" r="2540" b="8255"/>
+                <wp:wrapSquare wrapText="bothSides"/>
+                <wp:docPr id="8" name="Picture 8" descr="Graphical user interface, text, application&#10;&#10;Description automatically generated"/>
+                <wp:cNvGraphicFramePr>
+                  <a:graphicFrameLocks xmlns:a="http://schemas.openxmlformats.org/drawingml/2006/main" noChangeAspect="1"/>
+                </wp:cNvGraphicFramePr>
+                <a:graphic xmlns:a="http://schemas.openxmlformats.org/drawingml/2006/main">
+                  <a:graphicData uri="http://schemas.openxmlformats.org/drawingml/2006/picture">
+                    <pic:pic xmlns:pic="http://schemas.openxmlformats.org/drawingml/2006/picture">
+                      <pic:nvPicPr>
+                        <pic:cNvPr id="8" name="Picture 8" descr="Graphical user interface, text, application&#10;&#10;Description automatically generated"/>
+                        <pic:cNvPicPr/>
+                      </pic:nvPicPr>
+                      <pic:blipFill>
+                        <a:blip r:embed="rId8">
+                          <a:extLst>
+                            <a:ext uri="{28A0092B-C50C-407E-A947-70E740481C1C}">
+                              <a14:useLocalDpi xmlns:a14="http://schemas.microsoft.com/office/drawing/2010/main" val="0"/>
+                            </a:ext>
+                          </a:extLst>
+                        </a:blip>
+                        <a:stretch>
+                          <a:fillRect/>
+                        </a:stretch>
+                      </pic:blipFill>
+                      <pic:spPr>
+                        <a:xfrm>
+                          <a:off x="0" y="0"/>
+                          <a:ext cx="6645910" cy="3363595"/>
+                        </a:xfrm>
+                        <a:prstGeom prst="rect">
+                          <a:avLst/>
+                        </a:prstGeom>
+                      </pic:spPr>
+                    </pic:pic>
+                  </a:graphicData>
+                </a:graphic>
+                <wp14:sizeRelH relativeFrom="page">
+                  <wp14:pctWidth>0</wp14:pctWidth>
+                </wp14:sizeRelH>
+                <wp14:sizeRelV relativeFrom="page">
+                  <wp14:pctHeight>0</wp14:pctHeight>
+                </wp14:sizeRelV>
+              </wp:anchor>
+            </w:drawing>
+          </w:r>
+          <w:r>
+            <w:rPr>
+              <w:sz w:val="26"/>
+              <w:szCs w:val="26"/>
+            </w:rPr>
+            <w:t xml:space="preserve"> </w:t>
+          </w:r>
           <w:r>
             <w:rPr>
               <w:noProof/>
@@ -578,16 +646,8 @@
                                   <w:rPr>
                                     <w:lang w:val="en-US"/>
                                   </w:rPr>
-                                  <w:t xml:space="preserve">Do Le Hoang Minh </w:t>
+                                  <w:t>Do Le Hoang Minh n00000000</w:t>
                                 </w:r>
-                                <w:proofErr w:type="gramStart"/>
-                                <w:r>
-                                  <w:rPr>
-                                    <w:lang w:val="en-US"/>
-                                  </w:rPr>
-                                  <w:t>n00000000</w:t>
-                                </w:r>
-                                <w:proofErr w:type="gramEnd"/>
                               </w:p>
                             </w:txbxContent>
                           </wps:txbx>
@@ -664,16 +724,8 @@
                             <w:rPr>
                               <w:lang w:val="en-US"/>
                             </w:rPr>
-                            <w:t xml:space="preserve">Do Le Hoang Minh </w:t>
+                            <w:t>Do Le Hoang Minh n00000000</w:t>
                           </w:r>
-                          <w:proofErr w:type="gramStart"/>
-                          <w:r>
-                            <w:rPr>
-                              <w:lang w:val="en-US"/>
-                            </w:rPr>
-                            <w:t>n00000000</w:t>
-                          </w:r>
-                          <w:proofErr w:type="gramEnd"/>
                         </w:p>
                       </w:txbxContent>
                     </v:textbox>
@@ -696,7 +748,7 @@
     <w:sdt>
       <w:sdtPr>
         <w:rPr>
-          <w:rFonts w:ascii="Bahnschrift" w:eastAsiaTheme="minorHAnsi" w:hAnsi="Bahnschrift" w:cstheme="minorBidi"/>
+          <w:rFonts w:eastAsiaTheme="minorHAnsi" w:cstheme="minorBidi"/>
           <w:color w:val="auto"/>
           <w:sz w:val="22"/>
           <w:szCs w:val="22"/>
@@ -720,7 +772,7 @@
           <w:pPr>
             <w:pStyle w:val="TOCHeading"/>
             <w:rPr>
-              <w:rFonts w:ascii="Bahnschrift" w:eastAsiaTheme="minorHAnsi" w:hAnsi="Bahnschrift" w:cstheme="minorBidi"/>
+              <w:rFonts w:eastAsiaTheme="minorHAnsi" w:cstheme="minorBidi"/>
               <w:color w:val="auto"/>
               <w:sz w:val="22"/>
               <w:szCs w:val="22"/>
@@ -731,14 +783,8 @@
         <w:p>
           <w:pPr>
             <w:pStyle w:val="TOCHeading"/>
-            <w:rPr>
-              <w:rFonts w:ascii="Bahnschrift" w:hAnsi="Bahnschrift"/>
-            </w:rPr>
           </w:pPr>
           <w:r>
-            <w:rPr>
-              <w:rFonts w:ascii="Bahnschrift" w:hAnsi="Bahnschrift"/>
-            </w:rPr>
             <w:t>Contents</w:t>
           </w:r>
         </w:p>
@@ -2480,7 +2526,7 @@
     </w:p>
     <w:p>
       <w:pPr>
-        <w:pStyle w:val="Heading2"/>
+        <w:pStyle w:val="Heading1"/>
         <w:rPr>
           <w:lang w:val="en-US"/>
         </w:rPr>
@@ -2496,7 +2542,7 @@
     </w:p>
     <w:p>
       <w:pPr>
-        <w:pStyle w:val="Heading3"/>
+        <w:pStyle w:val="Heading2"/>
         <w:rPr>
           <w:lang w:val="en-US"/>
         </w:rPr>
@@ -2724,35 +2770,94 @@
     </w:p>
     <w:p>
       <w:pPr>
-        <w:jc w:val="both"/>
-        <w:rPr>
-          <w:lang w:val="en-US"/>
-        </w:rPr>
-      </w:pPr>
-      <w:r>
-        <w:rPr>
-          <w:highlight w:val="yellow"/>
-          <w:lang w:val="en-US"/>
-        </w:rPr>
-        <w:t>S</w:t>
-      </w:r>
-      <w:r>
-        <w:rPr>
-          <w:highlight w:val="yellow"/>
-          <w:lang w:val="en-US"/>
-        </w:rPr>
-        <w:t>s</w:t>
-      </w:r>
-      <w:r>
-        <w:rPr>
-          <w:lang w:val="en-US"/>
-        </w:rPr>
-        <w:t xml:space="preserve"> (screenshot)</w:t>
-      </w:r>
-    </w:p>
-    <w:p>
-      <w:pPr>
-        <w:pStyle w:val="Heading3"/>
+        <w:keepNext/>
+        <w:spacing w:after="0"/>
+        <w:jc w:val="center"/>
+      </w:pPr>
+      <w:r>
+        <w:rPr>
+          <w:sz w:val="26"/>
+          <w:szCs w:val="26"/>
+        </w:rPr>
+        <w:drawing>
+          <wp:inline distT="0" distB="0" distL="0" distR="0" wp14:anchorId="4FF588F0" wp14:editId="3CE1AF4F">
+            <wp:extent cx="5086350" cy="3736762"/>
+            <wp:effectExtent l="0" t="0" r="0" b="0"/>
+            <wp:docPr id="7" name="Picture 7" descr="Chart&#10;&#10;Description automatically generated"/>
+            <wp:cNvGraphicFramePr>
+              <a:graphicFrameLocks xmlns:a="http://schemas.openxmlformats.org/drawingml/2006/main" noChangeAspect="1"/>
+            </wp:cNvGraphicFramePr>
+            <a:graphic xmlns:a="http://schemas.openxmlformats.org/drawingml/2006/main">
+              <a:graphicData uri="http://schemas.openxmlformats.org/drawingml/2006/picture">
+                <pic:pic xmlns:pic="http://schemas.openxmlformats.org/drawingml/2006/picture">
+                  <pic:nvPicPr>
+                    <pic:cNvPr id="7" name="Picture 7" descr="Chart&#10;&#10;Description automatically generated"/>
+                    <pic:cNvPicPr/>
+                  </pic:nvPicPr>
+                  <pic:blipFill>
+                    <a:blip r:embed="rId9">
+                      <a:extLst>
+                        <a:ext uri="{28A0092B-C50C-407E-A947-70E740481C1C}">
+                          <a14:useLocalDpi xmlns:a14="http://schemas.microsoft.com/office/drawing/2010/main" val="0"/>
+                        </a:ext>
+                      </a:extLst>
+                    </a:blip>
+                    <a:stretch>
+                      <a:fillRect/>
+                    </a:stretch>
+                  </pic:blipFill>
+                  <pic:spPr>
+                    <a:xfrm>
+                      <a:off x="0" y="0"/>
+                      <a:ext cx="5093315" cy="3741879"/>
+                    </a:xfrm>
+                    <a:prstGeom prst="rect">
+                      <a:avLst/>
+                    </a:prstGeom>
+                  </pic:spPr>
+                </pic:pic>
+              </a:graphicData>
+            </a:graphic>
+          </wp:inline>
+        </w:drawing>
+      </w:r>
+    </w:p>
+    <w:p>
+      <w:pPr>
+        <w:pStyle w:val="Caption"/>
+        <w:jc w:val="center"/>
+        <w:rPr>
+          <w:lang w:val="en-US"/>
+        </w:rPr>
+      </w:pPr>
+      <w:r>
+        <w:t xml:space="preserve">Figure </w:t>
+      </w:r>
+      <w:r>
+        <w:fldChar w:fldCharType="begin"/>
+      </w:r>
+      <w:r>
+        <w:instrText xml:space="preserve"> SEQ Figure \* ARABIC </w:instrText>
+      </w:r>
+      <w:r>
+        <w:fldChar w:fldCharType="separate"/>
+      </w:r>
+      <w:r>
+        <w:rPr>
+          <w:noProof/>
+        </w:rPr>
+        <w:t>1</w:t>
+      </w:r>
+      <w:r>
+        <w:fldChar w:fldCharType="end"/>
+      </w:r>
+      <w:r>
+        <w:t xml:space="preserve"> Sample result of the app</w:t>
+      </w:r>
+    </w:p>
+    <w:p>
+      <w:pPr>
+        <w:pStyle w:val="Heading2"/>
         <w:rPr>
           <w:lang w:val="en-US"/>
         </w:rPr>
@@ -2775,63 +2880,34 @@
     <w:p>
       <w:pPr>
         <w:pStyle w:val="Heading4"/>
-        <w:jc w:val="both"/>
-        <w:rPr>
-          <w:i w:val="0"/>
-          <w:iCs w:val="0"/>
-          <w:lang w:val="en-US"/>
+        <w:rPr>
+          <w:i/>
+          <w:iCs/>
         </w:rPr>
       </w:pPr>
       <w:bookmarkStart w:id="3" w:name="_Toc50539211"/>
       <w:bookmarkStart w:id="4" w:name="_Toc52357530"/>
       <w:r>
-        <w:rPr>
-          <w:i w:val="0"/>
-          <w:iCs w:val="0"/>
-          <w:lang w:val="en-US"/>
-        </w:rPr>
         <w:t>Search Tweets</w:t>
       </w:r>
       <w:r>
-        <w:rPr>
-          <w:i w:val="0"/>
-          <w:iCs w:val="0"/>
-          <w:lang w:val="en-US"/>
-        </w:rPr>
         <w:t>:</w:t>
       </w:r>
       <w:r>
-        <w:rPr>
-          <w:i w:val="0"/>
-          <w:iCs w:val="0"/>
-          <w:lang w:val="en-US"/>
-        </w:rPr>
-        <w:t xml:space="preserve"> Standard API </w:t>
-      </w:r>
-      <w:r>
-        <w:rPr>
-          <w:i w:val="0"/>
-          <w:iCs w:val="0"/>
-          <w:highlight w:val="yellow"/>
-          <w:lang w:val="en-US"/>
-        </w:rPr>
-        <w:t>v.1.1</w:t>
+        <w:t xml:space="preserve"> Standard </w:t>
+      </w:r>
+      <w:r>
+        <w:t>API v.1.1</w:t>
       </w:r>
       <w:bookmarkEnd w:id="3"/>
       <w:bookmarkEnd w:id="4"/>
       <w:r>
-        <w:rPr>
-          <w:i w:val="0"/>
-          <w:iCs w:val="0"/>
-          <w:highlight w:val="yellow"/>
-          <w:lang w:val="en-US"/>
-        </w:rPr>
         <w:t xml:space="preserve"> </w:t>
       </w:r>
     </w:p>
     <w:p>
       <w:pPr>
-        <w:spacing w:after="120"/>
+        <w:spacing w:after="0"/>
         <w:jc w:val="both"/>
         <w:rPr>
           <w:rFonts w:cs="Segoe UI"/>
@@ -2905,7 +2981,7 @@
     </w:p>
     <w:p>
       <w:pPr>
-        <w:spacing w:after="120"/>
+        <w:spacing w:after="0"/>
         <w:rPr>
           <w:rFonts w:cs="Segoe UI"/>
           <w:shd w:val="clear" w:color="auto" w:fill="FFFFFF"/>
@@ -2928,7 +3004,7 @@
         </w:rPr>
         <w:t xml:space="preserve"> </w:t>
       </w:r>
-      <w:hyperlink r:id="rId8" w:history="1">
+      <w:hyperlink r:id="rId10" w:history="1">
         <w:r>
           <w:rPr>
             <w:rStyle w:val="Hyperlink"/>
@@ -2950,7 +3026,7 @@
     </w:p>
     <w:p>
       <w:pPr>
-        <w:spacing w:after="120"/>
+        <w:spacing w:after="0"/>
         <w:rPr>
           <w:lang w:val="fr-FR"/>
         </w:rPr>
@@ -2963,7 +3039,7 @@
         </w:rPr>
         <w:t xml:space="preserve">Docs: </w:t>
       </w:r>
-      <w:hyperlink r:id="rId9" w:history="1">
+      <w:hyperlink r:id="rId11" w:history="1">
         <w:r>
           <w:rPr>
             <w:rStyle w:val="Hyperlink"/>
@@ -2990,94 +3066,95 @@
     <w:p>
       <w:pPr>
         <w:pStyle w:val="Heading4"/>
+        <w:rPr>
+          <w:i/>
+          <w:iCs/>
+        </w:rPr>
+      </w:pPr>
+      <w:r>
+        <w:t>Sentiment</w:t>
+      </w:r>
+    </w:p>
+    <w:p>
+      <w:pPr>
+        <w:spacing w:after="0"/>
         <w:jc w:val="both"/>
         <w:rPr>
-          <w:i w:val="0"/>
-          <w:iCs w:val="0"/>
-          <w:lang w:val="en-US"/>
-        </w:rPr>
-      </w:pPr>
-      <w:r>
-        <w:rPr>
-          <w:i w:val="0"/>
-          <w:iCs w:val="0"/>
-          <w:lang w:val="en-US"/>
-        </w:rPr>
-        <w:t>Sentiment</w:t>
-      </w:r>
-      <w:r>
-        <w:rPr>
-          <w:i w:val="0"/>
-          <w:iCs w:val="0"/>
-          <w:lang w:val="en-US"/>
-        </w:rPr>
-        <w:t xml:space="preserve"> API</w:t>
-      </w:r>
-    </w:p>
-    <w:p>
-      <w:pPr>
-        <w:spacing w:after="120"/>
-        <w:rPr>
-          <w:lang w:val="en-US"/>
-        </w:rPr>
-      </w:pPr>
-      <w:r>
-        <w:rPr>
-          <w:lang w:val="en-US"/>
-        </w:rPr>
-        <w:t>A node.js module tha</w:t>
-      </w:r>
-      <w:r>
-        <w:rPr>
-          <w:lang w:val="en-US"/>
-        </w:rPr>
-        <w:t xml:space="preserve">t </w:t>
-      </w:r>
-      <w:r>
-        <w:rPr>
-          <w:lang w:val="en-US"/>
+          <w:rFonts w:cs="Segoe UI"/>
+          <w:shd w:val="clear" w:color="auto" w:fill="FFFFFF"/>
+        </w:rPr>
+      </w:pPr>
+      <w:r>
+        <w:rPr>
+          <w:lang w:val="en-US"/>
+        </w:rPr>
+        <w:t xml:space="preserve">A node.js </w:t>
+      </w:r>
+      <w:r>
+        <w:rPr>
+          <w:rFonts w:cs="Segoe UI"/>
+          <w:shd w:val="clear" w:color="auto" w:fill="FFFFFF"/>
+        </w:rPr>
+        <w:t xml:space="preserve">module that </w:t>
+      </w:r>
+      <w:r>
+        <w:rPr>
+          <w:rFonts w:cs="Segoe UI"/>
+          <w:shd w:val="clear" w:color="auto" w:fill="FFFFFF"/>
         </w:rPr>
         <w:t>uses the AFINN-165 wordlist and Emoji Sentiment Ranking to perform sentiment analysis on arbitrary blocks of input text.</w:t>
       </w:r>
     </w:p>
     <w:p>
       <w:pPr>
-        <w:spacing w:after="120"/>
-        <w:rPr>
-          <w:lang w:val="en-US"/>
+        <w:spacing w:after="0"/>
+        <w:jc w:val="both"/>
+        <w:rPr>
+          <w:rFonts w:cs="Segoe UI"/>
+          <w:shd w:val="clear" w:color="auto" w:fill="FFFFFF"/>
         </w:rPr>
       </w:pPr>
       <w:bookmarkStart w:id="5" w:name="_Toc50539213"/>
       <w:bookmarkStart w:id="6" w:name="_Toc52357532"/>
       <w:r>
         <w:rPr>
-          <w:lang w:val="en-US"/>
-        </w:rPr>
-        <w:t xml:space="preserve">Endpoint: </w:t>
-      </w:r>
-      <w:r>
-        <w:rPr>
-          <w:lang w:val="en-US"/>
-        </w:rPr>
-        <w:t>using from library</w:t>
-      </w:r>
-    </w:p>
-    <w:p>
-      <w:pPr>
-        <w:spacing w:after="120"/>
-        <w:rPr>
-          <w:lang w:val="en-US"/>
-        </w:rPr>
-      </w:pPr>
-      <w:r>
-        <w:rPr>
           <w:rFonts w:cs="Segoe UI"/>
           <w:shd w:val="clear" w:color="auto" w:fill="FFFFFF"/>
-          <w:lang w:val="en-US"/>
-        </w:rPr>
-        <w:t xml:space="preserve">Docs: </w:t>
-      </w:r>
-      <w:hyperlink r:id="rId10" w:history="1">
+        </w:rPr>
+        <w:t xml:space="preserve">Endpoint: </w:t>
+      </w:r>
+      <w:r>
+        <w:rPr>
+          <w:rFonts w:cs="Segoe UI"/>
+          <w:shd w:val="clear" w:color="auto" w:fill="FFFFFF"/>
+        </w:rPr>
+        <w:t>using from library</w:t>
+      </w:r>
+    </w:p>
+    <w:p>
+      <w:pPr>
+        <w:spacing w:after="0"/>
+        <w:jc w:val="both"/>
+        <w:rPr>
+          <w:lang w:val="en-US"/>
+        </w:rPr>
+      </w:pPr>
+      <w:r>
+        <w:rPr>
+          <w:rFonts w:cs="Segoe UI"/>
+          <w:shd w:val="clear" w:color="auto" w:fill="FFFFFF"/>
+        </w:rPr>
+        <w:t>Do</w:t>
+      </w:r>
+      <w:r>
+        <w:rPr>
+          <w:rFonts w:cs="Segoe UI"/>
+          <w:shd w:val="clear" w:color="auto" w:fill="FFFFFF"/>
+          <w:lang w:val="en-US"/>
+        </w:rPr>
+        <w:t xml:space="preserve">cs: </w:t>
+      </w:r>
+      <w:hyperlink r:id="rId12" w:history="1">
         <w:r>
           <w:rPr>
             <w:rStyle w:val="Hyperlink"/>
@@ -3108,91 +3185,95 @@
     <w:p>
       <w:pPr>
         <w:pStyle w:val="Heading4"/>
-        <w:jc w:val="both"/>
-        <w:rPr>
-          <w:i w:val="0"/>
-          <w:iCs w:val="0"/>
-          <w:lang w:val="en-US"/>
+        <w:rPr>
+          <w:i/>
+          <w:iCs/>
         </w:rPr>
       </w:pPr>
       <w:bookmarkStart w:id="7" w:name="_Toc52357533"/>
       <w:bookmarkEnd w:id="5"/>
       <w:bookmarkEnd w:id="6"/>
       <w:r>
-        <w:rPr>
-          <w:i w:val="0"/>
-          <w:iCs w:val="0"/>
-          <w:lang w:val="en-US"/>
-        </w:rPr>
         <w:t xml:space="preserve">Google </w:t>
       </w:r>
       <w:r>
-        <w:rPr>
-          <w:i w:val="0"/>
-          <w:iCs w:val="0"/>
-          <w:lang w:val="en-US"/>
-        </w:rPr>
-        <w:t>Trend API</w:t>
-      </w:r>
-    </w:p>
-    <w:p>
-      <w:pPr>
-        <w:spacing w:after="120"/>
-        <w:rPr>
-          <w:lang w:val="en-US"/>
-        </w:rPr>
-      </w:pPr>
-      <w:r>
-        <w:rPr>
-          <w:lang w:val="en-US"/>
-        </w:rPr>
-        <w:t>A node.js module tha</w:t>
-      </w:r>
-      <w:r>
-        <w:rPr>
-          <w:lang w:val="en-US"/>
-        </w:rPr>
-        <w:t xml:space="preserve">t </w:t>
-      </w:r>
-      <w:r>
-        <w:rPr>
-          <w:lang w:val="en-US"/>
+        <w:t>Trend</w:t>
+      </w:r>
+    </w:p>
+    <w:p>
+      <w:pPr>
+        <w:spacing w:after="0"/>
+        <w:jc w:val="both"/>
+        <w:rPr>
+          <w:rFonts w:cs="Segoe UI"/>
+          <w:shd w:val="clear" w:color="auto" w:fill="FFFFFF"/>
+        </w:rPr>
+      </w:pPr>
+      <w:r>
+        <w:rPr>
+          <w:lang w:val="en-US"/>
+        </w:rPr>
+        <w:t>A node</w:t>
+      </w:r>
+      <w:r>
+        <w:rPr>
+          <w:rFonts w:cs="Segoe UI"/>
+          <w:shd w:val="clear" w:color="auto" w:fill="FFFFFF"/>
+        </w:rPr>
+        <w:t xml:space="preserve">.js module that </w:t>
+      </w:r>
+      <w:r>
+        <w:rPr>
+          <w:rFonts w:cs="Segoe UI"/>
+          <w:shd w:val="clear" w:color="auto" w:fill="FFFFFF"/>
         </w:rPr>
         <w:t xml:space="preserve">providing trending keywords from </w:t>
       </w:r>
     </w:p>
     <w:p>
       <w:pPr>
-        <w:spacing w:after="120"/>
-        <w:rPr>
-          <w:lang w:val="en-US"/>
-        </w:rPr>
-      </w:pPr>
-      <w:r>
-        <w:rPr>
-          <w:lang w:val="en-US"/>
+        <w:spacing w:after="0"/>
+        <w:jc w:val="both"/>
+        <w:rPr>
+          <w:rFonts w:cs="Segoe UI"/>
+          <w:shd w:val="clear" w:color="auto" w:fill="FFFFFF"/>
+        </w:rPr>
+      </w:pPr>
+      <w:r>
+        <w:rPr>
+          <w:rFonts w:cs="Segoe UI"/>
+          <w:shd w:val="clear" w:color="auto" w:fill="FFFFFF"/>
         </w:rPr>
         <w:t xml:space="preserve">Endpoint: </w:t>
       </w:r>
       <w:r>
         <w:rPr>
-          <w:lang w:val="en-US"/>
+          <w:rFonts w:cs="Segoe UI"/>
+          <w:shd w:val="clear" w:color="auto" w:fill="FFFFFF"/>
         </w:rPr>
         <w:t>using from library</w:t>
       </w:r>
     </w:p>
     <w:p>
       <w:pPr>
-        <w:spacing w:after="120"/>
-        <w:rPr>
-          <w:lang w:val="en-US"/>
-        </w:rPr>
-      </w:pPr>
-      <w:r>
-        <w:rPr>
-          <w:lang w:val="en-US"/>
-        </w:rPr>
-        <w:t>Docs:</w:t>
+        <w:spacing w:after="0"/>
+        <w:jc w:val="both"/>
+        <w:rPr>
+          <w:lang w:val="en-US"/>
+        </w:rPr>
+      </w:pPr>
+      <w:r>
+        <w:rPr>
+          <w:rFonts w:cs="Segoe UI"/>
+          <w:shd w:val="clear" w:color="auto" w:fill="FFFFFF"/>
+        </w:rPr>
+        <w:t>Do</w:t>
+      </w:r>
+      <w:r>
+        <w:rPr>
+          <w:lang w:val="en-US"/>
+        </w:rPr>
+        <w:t>cs:</w:t>
       </w:r>
       <w:r>
         <w:rPr>
@@ -3200,7 +3281,7 @@
         </w:rPr>
         <w:t xml:space="preserve"> </w:t>
       </w:r>
-      <w:hyperlink r:id="rId11" w:history="1">
+      <w:hyperlink r:id="rId13" w:history="1">
         <w:r>
           <w:rPr>
             <w:rStyle w:val="Hyperlink"/>
@@ -3235,6 +3316,7 @@
         <w:rPr>
           <w:lang w:val="en-US"/>
         </w:rPr>
+        <w:lastRenderedPageBreak/>
         <w:t>Use cases</w:t>
       </w:r>
       <w:bookmarkEnd w:id="7"/>
@@ -3249,34 +3331,18 @@
       <w:pPr>
         <w:pStyle w:val="Heading4"/>
         <w:rPr>
-          <w:i w:val="0"/>
-          <w:iCs w:val="0"/>
-          <w:lang w:val="en-US"/>
+          <w:i/>
+          <w:iCs/>
         </w:rPr>
       </w:pPr>
       <w:bookmarkStart w:id="8" w:name="_Toc52357534"/>
       <w:r>
-        <w:rPr>
-          <w:i w:val="0"/>
-          <w:iCs w:val="0"/>
-          <w:lang w:val="en-US"/>
-        </w:rPr>
         <w:t>U</w:t>
       </w:r>
       <w:r>
-        <w:rPr>
-          <w:i w:val="0"/>
-          <w:iCs w:val="0"/>
-          <w:lang w:val="en-US"/>
-        </w:rPr>
         <w:t>ser story</w:t>
       </w:r>
       <w:r>
-        <w:rPr>
-          <w:i w:val="0"/>
-          <w:iCs w:val="0"/>
-          <w:lang w:val="en-US"/>
-        </w:rPr>
         <w:t xml:space="preserve"> 1</w:t>
       </w:r>
       <w:bookmarkEnd w:id="8"/>
@@ -3431,6 +3497,9 @@
       </w:tr>
     </w:tbl>
     <w:p>
+      <w:pPr>
+        <w:spacing w:before="120"/>
+      </w:pPr>
       <w:r>
         <w:t xml:space="preserve">For this user story, we </w:t>
       </w:r>
@@ -3447,113 +3516,215 @@
         <w:t xml:space="preserve"> </w:t>
       </w:r>
       <w:r>
-        <w:t xml:space="preserve">trending keywords in Australia </w:t>
-      </w:r>
-      <w:r>
-        <w:t xml:space="preserve">each time a new user access our app. </w:t>
-      </w:r>
-      <w:r>
-        <w:t>T</w:t>
-      </w:r>
-      <w:r>
-        <w:t xml:space="preserve">he server is responsible for </w:t>
-      </w:r>
-      <w:r>
-        <w:t>requesting</w:t>
-      </w:r>
-      <w:r>
-        <w:t xml:space="preserve"> data</w:t>
+        <w:t>trending keywords in Australia</w:t>
+      </w:r>
+      <w:r>
+        <w:t>. E</w:t>
+      </w:r>
+      <w:r>
+        <w:t>ach time a new user access our app</w:t>
+      </w:r>
+      <w:r>
+        <w:t>, a request is trigger to route /googleTrend</w:t>
       </w:r>
       <w:r>
         <w:t xml:space="preserve">. </w:t>
       </w:r>
       <w:r>
-        <w:t>After the keywords is retrieved,</w:t>
-      </w:r>
-      <w:r>
-        <w:t xml:space="preserve"> they will be </w:t>
-      </w:r>
-      <w:r>
-        <w:t>sent</w:t>
-      </w:r>
-      <w:r>
-        <w:t xml:space="preserve"> to cli</w:t>
-      </w:r>
-      <w:r>
-        <w:t xml:space="preserve">ent side by </w:t>
-      </w:r>
-      <w:r>
+        <w:t xml:space="preserve">Then, </w:t>
+      </w:r>
+      <w:r>
+        <w:t xml:space="preserve">googleTrend.js </w:t>
+      </w:r>
+      <w:r>
+        <w:t>will use Google Trend library to get trending keyword</w:t>
+      </w:r>
+      <w:r>
+        <w:t>s and send them to client side</w:t>
+      </w:r>
+      <w:r>
+        <w:t xml:space="preserve">. </w:t>
+      </w:r>
+    </w:p>
+    <w:p>
+      <w:pPr>
+        <w:keepNext/>
+        <w:spacing w:before="120" w:after="0"/>
+        <w:jc w:val="center"/>
+      </w:pPr>
+      <w:r>
+        <w:drawing>
+          <wp:inline distT="0" distB="0" distL="0" distR="0" wp14:anchorId="1AC37F8E" wp14:editId="5901392F">
+            <wp:extent cx="4448796" cy="1257475"/>
+            <wp:effectExtent l="0" t="0" r="9525" b="0"/>
+            <wp:docPr id="4" name="Picture 4" descr="Text&#10;&#10;Description automatically generated"/>
+            <wp:cNvGraphicFramePr>
+              <a:graphicFrameLocks xmlns:a="http://schemas.openxmlformats.org/drawingml/2006/main" noChangeAspect="1"/>
+            </wp:cNvGraphicFramePr>
+            <a:graphic xmlns:a="http://schemas.openxmlformats.org/drawingml/2006/main">
+              <a:graphicData uri="http://schemas.openxmlformats.org/drawingml/2006/picture">
+                <pic:pic xmlns:pic="http://schemas.openxmlformats.org/drawingml/2006/picture">
+                  <pic:nvPicPr>
+                    <pic:cNvPr id="4" name="Picture 4" descr="Text&#10;&#10;Description automatically generated"/>
+                    <pic:cNvPicPr/>
+                  </pic:nvPicPr>
+                  <pic:blipFill>
+                    <a:blip r:embed="rId14"/>
+                    <a:stretch>
+                      <a:fillRect/>
+                    </a:stretch>
+                  </pic:blipFill>
+                  <pic:spPr>
+                    <a:xfrm>
+                      <a:off x="0" y="0"/>
+                      <a:ext cx="4448796" cy="1257475"/>
+                    </a:xfrm>
+                    <a:prstGeom prst="rect">
+                      <a:avLst/>
+                    </a:prstGeom>
+                  </pic:spPr>
+                </pic:pic>
+              </a:graphicData>
+            </a:graphic>
+          </wp:inline>
+        </w:drawing>
+      </w:r>
+    </w:p>
+    <w:p>
+      <w:pPr>
+        <w:pStyle w:val="Caption"/>
+        <w:jc w:val="center"/>
+      </w:pPr>
+      <w:r>
+        <w:t xml:space="preserve">Figure </w:t>
+      </w:r>
+      <w:r>
+        <w:fldChar w:fldCharType="begin"/>
+      </w:r>
+      <w:r>
+        <w:instrText xml:space="preserve"> SEQ Figure \* ARABIC </w:instrText>
+      </w:r>
+      <w:r>
+        <w:fldChar w:fldCharType="separate"/>
+      </w:r>
+      <w:r>
+        <w:rPr>
+          <w:noProof/>
+        </w:rPr>
+        <w:t>2</w:t>
+      </w:r>
+      <w:r>
+        <w:fldChar w:fldCharType="end"/>
+      </w:r>
+      <w:r>
+        <w:t xml:space="preserve"> getTrends() used for requesting trending keywords in Australia</w:t>
+      </w:r>
+    </w:p>
+    <w:p>
+      <w:pPr>
+        <w:keepNext/>
+        <w:spacing w:after="0"/>
+        <w:jc w:val="center"/>
+      </w:pPr>
+      <w:bookmarkStart w:id="9" w:name="_Hlk86406551"/>
+      <w:r>
+        <w:rPr>
+          <w:lang w:val="en-US"/>
+        </w:rPr>
+        <w:drawing>
+          <wp:inline distT="0" distB="0" distL="0" distR="0" wp14:anchorId="50D5BC29" wp14:editId="54FB619D">
+            <wp:extent cx="4449171" cy="1716320"/>
+            <wp:effectExtent l="19050" t="19050" r="8890" b="17780"/>
+            <wp:docPr id="12" name="Picture 12" descr="Text&#10;&#10;Description automatically generated with medium confidence"/>
+            <wp:cNvGraphicFramePr>
+              <a:graphicFrameLocks xmlns:a="http://schemas.openxmlformats.org/drawingml/2006/main" noChangeAspect="1"/>
+            </wp:cNvGraphicFramePr>
+            <a:graphic xmlns:a="http://schemas.openxmlformats.org/drawingml/2006/main">
+              <a:graphicData uri="http://schemas.openxmlformats.org/drawingml/2006/picture">
+                <pic:pic xmlns:pic="http://schemas.openxmlformats.org/drawingml/2006/picture">
+                  <pic:nvPicPr>
+                    <pic:cNvPr id="12" name="Picture 12" descr="Text&#10;&#10;Description automatically generated with medium confidence"/>
+                    <pic:cNvPicPr/>
+                  </pic:nvPicPr>
+                  <pic:blipFill>
+                    <a:blip r:embed="rId15"/>
+                    <a:stretch>
+                      <a:fillRect/>
+                    </a:stretch>
+                  </pic:blipFill>
+                  <pic:spPr>
+                    <a:xfrm>
+                      <a:off x="0" y="0"/>
+                      <a:ext cx="4464304" cy="1722158"/>
+                    </a:xfrm>
+                    <a:prstGeom prst="rect">
+                      <a:avLst/>
+                    </a:prstGeom>
+                    <a:ln>
+                      <a:solidFill>
+                        <a:schemeClr val="tx2">
+                          <a:lumMod val="20000"/>
+                          <a:lumOff val="80000"/>
+                        </a:schemeClr>
+                      </a:solidFill>
+                      <a:prstDash val="sysDot"/>
+                    </a:ln>
+                  </pic:spPr>
+                </pic:pic>
+              </a:graphicData>
+            </a:graphic>
+          </wp:inline>
+        </w:drawing>
+      </w:r>
+    </w:p>
+    <w:p>
+      <w:pPr>
+        <w:pStyle w:val="Caption"/>
+        <w:jc w:val="center"/>
         <w:rPr>
           <w:highlight w:val="yellow"/>
-        </w:rPr>
-        <w:t>ho</w:t>
-      </w:r>
-      <w:r>
-        <w:rPr>
-          <w:highlight w:val="yellow"/>
-        </w:rPr>
-        <w:t>w…</w:t>
-      </w:r>
-      <w:r>
-        <w:t>.</w:t>
-      </w:r>
-    </w:p>
-    <w:p>
-      <w:bookmarkStart w:id="9" w:name="_Hlk86406551"/>
-      <w:r>
-        <w:rPr>
-          <w:highlight w:val="yellow"/>
-          <w:lang w:val="en-US"/>
-        </w:rPr>
-        <w:lastRenderedPageBreak/>
-        <w:t>Ss</w:t>
-      </w:r>
-      <w:r>
-        <w:rPr>
-          <w:highlight w:val="yellow"/>
-          <w:lang w:val="en-US"/>
-        </w:rPr>
-        <w:t xml:space="preserve"> of client side</w:t>
-      </w:r>
-      <w:r>
-        <w:rPr>
-          <w:highlight w:val="yellow"/>
-          <w:lang w:val="en-US"/>
-        </w:rPr>
-        <w:t>, show code that does this</w:t>
-      </w:r>
-      <w:r>
-        <w:rPr>
-          <w:lang w:val="en-US"/>
-        </w:rPr>
-        <w:t xml:space="preserve"> </w:t>
+          <w:lang w:val="en-US"/>
+        </w:rPr>
+      </w:pPr>
+      <w:r>
+        <w:t xml:space="preserve">Figure </w:t>
+      </w:r>
+      <w:r>
+        <w:fldChar w:fldCharType="begin"/>
+      </w:r>
+      <w:r>
+        <w:instrText xml:space="preserve"> SEQ Figure \* ARABIC </w:instrText>
+      </w:r>
+      <w:r>
+        <w:fldChar w:fldCharType="separate"/>
+      </w:r>
+      <w:r>
+        <w:rPr>
+          <w:noProof/>
+        </w:rPr>
+        <w:t>3</w:t>
+      </w:r>
+      <w:r>
+        <w:fldChar w:fldCharType="end"/>
+      </w:r>
+      <w:r>
+        <w:t xml:space="preserve"> Google trending keywords on client side</w:t>
       </w:r>
     </w:p>
     <w:p>
       <w:pPr>
         <w:pStyle w:val="Heading4"/>
         <w:rPr>
-          <w:i w:val="0"/>
-          <w:iCs w:val="0"/>
-          <w:lang w:val="en-US"/>
+          <w:i/>
+          <w:iCs/>
         </w:rPr>
       </w:pPr>
       <w:bookmarkStart w:id="10" w:name="_Toc52357535"/>
       <w:bookmarkEnd w:id="9"/>
       <w:r>
-        <w:rPr>
-          <w:i w:val="0"/>
-          <w:iCs w:val="0"/>
-          <w:lang w:val="en-US"/>
-        </w:rPr>
         <w:t xml:space="preserve">User story </w:t>
       </w:r>
       <w:r>
-        <w:rPr>
-          <w:i w:val="0"/>
-          <w:iCs w:val="0"/>
-          <w:lang w:val="en-US"/>
-        </w:rPr>
         <w:t>2</w:t>
       </w:r>
       <w:bookmarkEnd w:id="10"/>
@@ -3738,26 +3909,15 @@
       </w:r>
       <w:r>
         <w:rPr>
-          <w:highlight w:val="yellow"/>
-          <w:lang w:val="en-US"/>
-        </w:rPr>
-        <w:t>“/</w:t>
-      </w:r>
-      <w:proofErr w:type="spellStart"/>
-      <w:r>
-        <w:rPr>
-          <w:highlight w:val="yellow"/>
-          <w:lang w:val="en-US"/>
-        </w:rPr>
-        <w:t>abc</w:t>
-      </w:r>
-      <w:proofErr w:type="spellEnd"/>
-      <w:r>
-        <w:rPr>
-          <w:highlight w:val="yellow"/>
-          <w:lang w:val="en-US"/>
-        </w:rPr>
-        <w:t>”</w:t>
+          <w:lang w:val="en-US"/>
+        </w:rPr>
+        <w:t>/</w:t>
+      </w:r>
+      <w:r>
+        <w:rPr>
+          <w:lang w:val="en-US"/>
+        </w:rPr>
+        <w:t>twitter</w:t>
       </w:r>
       <w:r>
         <w:rPr>
@@ -3769,43 +3929,25 @@
         <w:rPr>
           <w:lang w:val="en-US"/>
         </w:rPr>
-        <w:t xml:space="preserve">to </w:t>
-      </w:r>
-      <w:r>
-        <w:rPr>
-          <w:lang w:val="en-US"/>
-        </w:rPr>
-        <w:t>start sending requests to Twitter API and analyze responses</w:t>
-      </w:r>
-      <w:r>
-        <w:rPr>
-          <w:lang w:val="en-US"/>
-        </w:rPr>
-        <w:t xml:space="preserve">’ text. </w:t>
-      </w:r>
-      <w:r>
-        <w:rPr>
-          <w:lang w:val="en-US"/>
-        </w:rPr>
-        <w:t xml:space="preserve">The results will be sent </w:t>
-      </w:r>
-      <w:r>
-        <w:rPr>
-          <w:lang w:val="en-US"/>
-        </w:rPr>
-        <w:t xml:space="preserve">back </w:t>
-      </w:r>
-      <w:r>
-        <w:rPr>
-          <w:lang w:val="en-US"/>
-        </w:rPr>
-        <w:t xml:space="preserve">to client side when </w:t>
-      </w:r>
-      <w:r>
-        <w:rPr>
-          <w:lang w:val="en-US"/>
-        </w:rPr>
-        <w:t>they are ready.</w:t>
+        <w:t xml:space="preserve">and twitter.js will </w:t>
+      </w:r>
+      <w:r>
+        <w:rPr>
+          <w:lang w:val="en-US"/>
+        </w:rPr>
+        <w:t xml:space="preserve">start </w:t>
+      </w:r>
+      <w:r>
+        <w:rPr>
+          <w:lang w:val="en-US"/>
+        </w:rPr>
+        <w:t xml:space="preserve">querying </w:t>
+      </w:r>
+      <w:r>
+        <w:rPr>
+          <w:lang w:val="en-US"/>
+        </w:rPr>
+        <w:t>Redis</w:t>
       </w:r>
       <w:r>
         <w:rPr>
@@ -3813,45 +3955,411 @@
         </w:rPr>
         <w:t xml:space="preserve"> </w:t>
       </w:r>
-    </w:p>
-    <w:p>
-      <w:pPr>
-        <w:rPr>
-          <w:lang w:val="en-US"/>
-        </w:rPr>
-      </w:pPr>
-      <w:r>
-        <w:rPr>
-          <w:highlight w:val="yellow"/>
-          <w:lang w:val="en-US"/>
-        </w:rPr>
-        <w:t>Ss of the search bar</w:t>
-      </w:r>
-    </w:p>
+      <w:r>
+        <w:rPr>
+          <w:lang w:val="en-US"/>
+        </w:rPr>
+        <w:t>or</w:t>
+      </w:r>
+      <w:r>
+        <w:rPr>
+          <w:lang w:val="en-US"/>
+        </w:rPr>
+        <w:t xml:space="preserve"> DynamoDB or </w:t>
+      </w:r>
+      <w:r>
+        <w:rPr>
+          <w:lang w:val="en-US"/>
+        </w:rPr>
+        <w:t>sending requests to Twitter API</w:t>
+      </w:r>
+      <w:r>
+        <w:rPr>
+          <w:lang w:val="en-US"/>
+        </w:rPr>
+        <w:t xml:space="preserve">. </w:t>
+      </w:r>
+    </w:p>
+    <w:p>
+      <w:pPr>
+        <w:keepNext/>
+        <w:spacing w:before="120" w:after="120"/>
+        <w:jc w:val="center"/>
+      </w:pPr>
+      <w:r>
+        <w:rPr>
+          <w:lang w:val="en-US"/>
+        </w:rPr>
+        <w:drawing>
+          <wp:inline distT="0" distB="0" distL="0" distR="0" wp14:anchorId="1F8C597C" wp14:editId="5FD9CF9F">
+            <wp:extent cx="5049558" cy="1706988"/>
+            <wp:effectExtent l="0" t="0" r="0" b="7620"/>
+            <wp:docPr id="13" name="Picture 13" descr="Graphical user interface, text, application, website&#10;&#10;Description automatically generated"/>
+            <wp:cNvGraphicFramePr>
+              <a:graphicFrameLocks xmlns:a="http://schemas.openxmlformats.org/drawingml/2006/main" noChangeAspect="1"/>
+            </wp:cNvGraphicFramePr>
+            <a:graphic xmlns:a="http://schemas.openxmlformats.org/drawingml/2006/main">
+              <a:graphicData uri="http://schemas.openxmlformats.org/drawingml/2006/picture">
+                <pic:pic xmlns:pic="http://schemas.openxmlformats.org/drawingml/2006/picture">
+                  <pic:nvPicPr>
+                    <pic:cNvPr id="13" name="Picture 13" descr="Graphical user interface, text, application, website&#10;&#10;Description automatically generated"/>
+                    <pic:cNvPicPr/>
+                  </pic:nvPicPr>
+                  <pic:blipFill>
+                    <a:blip r:embed="rId16"/>
+                    <a:stretch>
+                      <a:fillRect/>
+                    </a:stretch>
+                  </pic:blipFill>
+                  <pic:spPr>
+                    <a:xfrm>
+                      <a:off x="0" y="0"/>
+                      <a:ext cx="5067302" cy="1712986"/>
+                    </a:xfrm>
+                    <a:prstGeom prst="rect">
+                      <a:avLst/>
+                    </a:prstGeom>
+                  </pic:spPr>
+                </pic:pic>
+              </a:graphicData>
+            </a:graphic>
+          </wp:inline>
+        </w:drawing>
+      </w:r>
+    </w:p>
+    <w:p>
+      <w:pPr>
+        <w:pStyle w:val="Caption"/>
+        <w:jc w:val="center"/>
+        <w:rPr>
+          <w:lang w:val="en-US"/>
+        </w:rPr>
+      </w:pPr>
+      <w:r>
+        <w:t xml:space="preserve">Figure </w:t>
+      </w:r>
+      <w:r>
+        <w:fldChar w:fldCharType="begin"/>
+      </w:r>
+      <w:r>
+        <w:instrText xml:space="preserve"> SEQ Figure \* ARABIC </w:instrText>
+      </w:r>
+      <w:r>
+        <w:fldChar w:fldCharType="separate"/>
+      </w:r>
+      <w:r>
+        <w:rPr>
+          <w:noProof/>
+        </w:rPr>
+        <w:t>4</w:t>
+      </w:r>
+      <w:r>
+        <w:fldChar w:fldCharType="end"/>
+      </w:r>
+      <w:r>
+        <w:t xml:space="preserve"> Search bar</w:t>
+      </w:r>
+    </w:p>
+    <w:p>
+      <w:pPr>
+        <w:keepNext/>
+        <w:spacing w:before="120" w:after="0"/>
+        <w:jc w:val="center"/>
+      </w:pPr>
+      <w:r>
+        <w:lastRenderedPageBreak/>
+        <w:drawing>
+          <wp:inline distT="0" distB="0" distL="0" distR="0" wp14:anchorId="1251E9AE" wp14:editId="2B96E568">
+            <wp:extent cx="5158854" cy="2244244"/>
+            <wp:effectExtent l="0" t="0" r="3810" b="3810"/>
+            <wp:docPr id="5" name="Picture 5" descr="A screenshot of a computer&#10;&#10;Description automatically generated with medium confidence"/>
+            <wp:cNvGraphicFramePr>
+              <a:graphicFrameLocks xmlns:a="http://schemas.openxmlformats.org/drawingml/2006/main" noChangeAspect="1"/>
+            </wp:cNvGraphicFramePr>
+            <a:graphic xmlns:a="http://schemas.openxmlformats.org/drawingml/2006/main">
+              <a:graphicData uri="http://schemas.openxmlformats.org/drawingml/2006/picture">
+                <pic:pic xmlns:pic="http://schemas.openxmlformats.org/drawingml/2006/picture">
+                  <pic:nvPicPr>
+                    <pic:cNvPr id="5" name="Picture 5" descr="A screenshot of a computer&#10;&#10;Description automatically generated with medium confidence"/>
+                    <pic:cNvPicPr/>
+                  </pic:nvPicPr>
+                  <pic:blipFill>
+                    <a:blip r:embed="rId17"/>
+                    <a:stretch>
+                      <a:fillRect/>
+                    </a:stretch>
+                  </pic:blipFill>
+                  <pic:spPr>
+                    <a:xfrm>
+                      <a:off x="0" y="0"/>
+                      <a:ext cx="5183440" cy="2254940"/>
+                    </a:xfrm>
+                    <a:prstGeom prst="rect">
+                      <a:avLst/>
+                    </a:prstGeom>
+                  </pic:spPr>
+                </pic:pic>
+              </a:graphicData>
+            </a:graphic>
+          </wp:inline>
+        </w:drawing>
+      </w:r>
+    </w:p>
+    <w:p>
+      <w:pPr>
+        <w:pStyle w:val="Caption"/>
+        <w:jc w:val="center"/>
+        <w:rPr>
+          <w:lang w:val="en-US"/>
+        </w:rPr>
+      </w:pPr>
+      <w:r>
+        <w:t xml:space="preserve">Figure </w:t>
+      </w:r>
+      <w:r>
+        <w:fldChar w:fldCharType="begin"/>
+      </w:r>
+      <w:r>
+        <w:instrText xml:space="preserve"> SEQ Figure \* ARABIC </w:instrText>
+      </w:r>
+      <w:r>
+        <w:fldChar w:fldCharType="separate"/>
+      </w:r>
+      <w:r>
+        <w:rPr>
+          <w:noProof/>
+        </w:rPr>
+        <w:t>5</w:t>
+      </w:r>
+      <w:r>
+        <w:fldChar w:fldCharType="end"/>
+      </w:r>
+      <w:r>
+        <w:t xml:space="preserve"> Code logic to query Tweets: Redis -&gt; DynamoDB -&gt; Twitter API</w:t>
+      </w:r>
+    </w:p>
+    <w:p>
+      <w:pPr>
+        <w:spacing w:before="120" w:after="120"/>
+        <w:rPr>
+          <w:lang w:val="en-US"/>
+        </w:rPr>
+      </w:pPr>
+    </w:p>
+    <w:tbl>
+      <w:tblPr>
+        <w:tblStyle w:val="TableGrid"/>
+        <w:tblW w:w="0" w:type="auto"/>
+        <w:tblBorders>
+          <w:top w:val="none" w:sz="0" w:space="0" w:color="auto"/>
+          <w:left w:val="none" w:sz="0" w:space="0" w:color="auto"/>
+          <w:bottom w:val="none" w:sz="0" w:space="0" w:color="auto"/>
+          <w:right w:val="none" w:sz="0" w:space="0" w:color="auto"/>
+          <w:insideH w:val="none" w:sz="0" w:space="0" w:color="auto"/>
+          <w:insideV w:val="none" w:sz="0" w:space="0" w:color="auto"/>
+        </w:tblBorders>
+        <w:tblLook w:val="04A0" w:firstRow="1" w:lastRow="0" w:firstColumn="1" w:lastColumn="0" w:noHBand="0" w:noVBand="1"/>
+      </w:tblPr>
+      <w:tblGrid>
+        <w:gridCol w:w="4296"/>
+        <w:gridCol w:w="6170"/>
+      </w:tblGrid>
+      <w:tr>
+        <w:tc>
+          <w:tcPr>
+            <w:tcW w:w="4283" w:type="dxa"/>
+          </w:tcPr>
+          <w:p>
+            <w:pPr>
+              <w:keepNext/>
+              <w:spacing w:before="120"/>
+              <w:rPr>
+                <w:lang w:val="en-US"/>
+              </w:rPr>
+            </w:pPr>
+            <w:r>
+              <w:rPr>
+                <w:lang w:val="en-US"/>
+              </w:rPr>
+              <w:t>With the tweets result, the server will analyze responses’ text using get Sentiment from ‘module/sentiment.js’ .</w:t>
+            </w:r>
+          </w:p>
+          <w:p>
+            <w:pPr>
+              <w:keepNext/>
+              <w:spacing w:before="120"/>
+            </w:pPr>
+          </w:p>
+          <w:p>
+            <w:pPr>
+              <w:keepNext/>
+              <w:spacing w:before="120"/>
+            </w:pPr>
+            <w:r>
+              <w:drawing>
+                <wp:inline distT="0" distB="0" distL="0" distR="0" wp14:anchorId="54D9C3A0" wp14:editId="4132A558">
+                  <wp:extent cx="2583712" cy="799872"/>
+                  <wp:effectExtent l="0" t="0" r="7620" b="635"/>
+                  <wp:docPr id="1" name="Picture 1" descr="Text&#10;&#10;Description automatically generated"/>
+                  <wp:cNvGraphicFramePr>
+                    <a:graphicFrameLocks xmlns:a="http://schemas.openxmlformats.org/drawingml/2006/main" noChangeAspect="1"/>
+                  </wp:cNvGraphicFramePr>
+                  <a:graphic xmlns:a="http://schemas.openxmlformats.org/drawingml/2006/main">
+                    <a:graphicData uri="http://schemas.openxmlformats.org/drawingml/2006/picture">
+                      <pic:pic xmlns:pic="http://schemas.openxmlformats.org/drawingml/2006/picture">
+                        <pic:nvPicPr>
+                          <pic:cNvPr id="1" name="Picture 1" descr="Text&#10;&#10;Description automatically generated"/>
+                          <pic:cNvPicPr/>
+                        </pic:nvPicPr>
+                        <pic:blipFill>
+                          <a:blip r:embed="rId18"/>
+                          <a:stretch>
+                            <a:fillRect/>
+                          </a:stretch>
+                        </pic:blipFill>
+                        <pic:spPr>
+                          <a:xfrm>
+                            <a:off x="0" y="0"/>
+                            <a:ext cx="2607634" cy="807278"/>
+                          </a:xfrm>
+                          <a:prstGeom prst="rect">
+                            <a:avLst/>
+                          </a:prstGeom>
+                        </pic:spPr>
+                      </pic:pic>
+                    </a:graphicData>
+                  </a:graphic>
+                </wp:inline>
+              </w:drawing>
+            </w:r>
+          </w:p>
+          <w:p>
+            <w:pPr>
+              <w:pStyle w:val="Caption"/>
+              <w:jc w:val="center"/>
+            </w:pPr>
+            <w:r>
+              <w:t xml:space="preserve">Figure </w:t>
+            </w:r>
+            <w:r>
+              <w:fldChar w:fldCharType="begin"/>
+            </w:r>
+            <w:r>
+              <w:instrText xml:space="preserve"> SEQ Figure \* ARABIC </w:instrText>
+            </w:r>
+            <w:r>
+              <w:fldChar w:fldCharType="separate"/>
+            </w:r>
+            <w:r>
+              <w:t>6</w:t>
+            </w:r>
+            <w:r>
+              <w:fldChar w:fldCharType="end"/>
+            </w:r>
+            <w:r>
+              <w:t xml:space="preserve"> Get sentiment score from sentiment.js and send result to client</w:t>
+            </w:r>
+          </w:p>
+          <w:p>
+            <w:pPr>
+              <w:keepNext/>
+              <w:spacing w:before="120"/>
+              <w:rPr>
+                <w:lang w:val="en-US"/>
+              </w:rPr>
+            </w:pPr>
+          </w:p>
+        </w:tc>
+        <w:tc>
+          <w:tcPr>
+            <w:tcW w:w="6173" w:type="dxa"/>
+          </w:tcPr>
+          <w:p>
+            <w:pPr>
+              <w:keepNext/>
+              <w:spacing w:before="120"/>
+              <w:ind w:left="-149"/>
+            </w:pPr>
+            <w:r>
+              <w:rPr>
+                <w:lang w:val="en-US"/>
+              </w:rPr>
+              <w:drawing>
+                <wp:inline distT="0" distB="0" distL="0" distR="0" wp14:anchorId="620E72B4" wp14:editId="5F5341E0">
+                  <wp:extent cx="3763926" cy="3221814"/>
+                  <wp:effectExtent l="0" t="0" r="8255" b="0"/>
+                  <wp:docPr id="2" name="Picture 2" descr="Text&#10;&#10;Description automatically generated"/>
+                  <wp:cNvGraphicFramePr>
+                    <a:graphicFrameLocks xmlns:a="http://schemas.openxmlformats.org/drawingml/2006/main" noChangeAspect="1"/>
+                  </wp:cNvGraphicFramePr>
+                  <a:graphic xmlns:a="http://schemas.openxmlformats.org/drawingml/2006/main">
+                    <a:graphicData uri="http://schemas.openxmlformats.org/drawingml/2006/picture">
+                      <pic:pic xmlns:pic="http://schemas.openxmlformats.org/drawingml/2006/picture">
+                        <pic:nvPicPr>
+                          <pic:cNvPr id="2" name="Picture 2" descr="Text&#10;&#10;Description automatically generated"/>
+                          <pic:cNvPicPr/>
+                        </pic:nvPicPr>
+                        <pic:blipFill>
+                          <a:blip r:embed="rId19"/>
+                          <a:stretch>
+                            <a:fillRect/>
+                          </a:stretch>
+                        </pic:blipFill>
+                        <pic:spPr>
+                          <a:xfrm>
+                            <a:off x="0" y="0"/>
+                            <a:ext cx="3780152" cy="3235703"/>
+                          </a:xfrm>
+                          <a:prstGeom prst="rect">
+                            <a:avLst/>
+                          </a:prstGeom>
+                        </pic:spPr>
+                      </pic:pic>
+                    </a:graphicData>
+                  </a:graphic>
+                </wp:inline>
+              </w:drawing>
+            </w:r>
+          </w:p>
+          <w:p>
+            <w:pPr>
+              <w:pStyle w:val="Caption"/>
+              <w:jc w:val="center"/>
+              <w:rPr>
+                <w:lang w:val="en-US"/>
+              </w:rPr>
+            </w:pPr>
+            <w:r>
+              <w:t xml:space="preserve">Figure </w:t>
+            </w:r>
+            <w:r>
+              <w:fldChar w:fldCharType="begin"/>
+            </w:r>
+            <w:r>
+              <w:instrText xml:space="preserve"> SEQ Figure \* ARABIC </w:instrText>
+            </w:r>
+            <w:r>
+              <w:fldChar w:fldCharType="separate"/>
+            </w:r>
+            <w:r>
+              <w:t>7</w:t>
+            </w:r>
+            <w:r>
+              <w:fldChar w:fldCharType="end"/>
+            </w:r>
+            <w:r>
+              <w:t xml:space="preserve"> Inside setiment.js</w:t>
+            </w:r>
+          </w:p>
+        </w:tc>
+      </w:tr>
+    </w:tbl>
     <w:p>
       <w:pPr>
         <w:pStyle w:val="Heading4"/>
-        <w:rPr>
-          <w:i w:val="0"/>
-          <w:iCs w:val="0"/>
-          <w:lang w:val="en-US"/>
-        </w:rPr>
-      </w:pPr>
-      <w:r>
-        <w:rPr>
-          <w:i w:val="0"/>
-          <w:iCs w:val="0"/>
-          <w:lang w:val="en-US"/>
-        </w:rPr>
-        <w:t xml:space="preserve">User story </w:t>
-      </w:r>
-      <w:r>
-        <w:rPr>
-          <w:i w:val="0"/>
-          <w:iCs w:val="0"/>
-          <w:lang w:val="en-US"/>
-        </w:rPr>
-        <w:t>3</w:t>
+      </w:pPr>
+      <w:r>
+        <w:t>User story 3</w:t>
       </w:r>
     </w:p>
     <w:tbl>
@@ -3951,7 +4459,35 @@
                 <w:rFonts w:eastAsiaTheme="minorEastAsia" w:cs="Times New Roman"/>
                 <w:lang w:val="en-US" w:eastAsia="zh-CN"/>
               </w:rPr>
-              <w:t>total positive and negative scores)</w:t>
+              <w:t>total positive</w:t>
+            </w:r>
+            <w:r>
+              <w:rPr>
+                <w:rFonts w:eastAsiaTheme="minorEastAsia" w:cs="Times New Roman"/>
+                <w:lang w:val="en-US" w:eastAsia="zh-CN"/>
+              </w:rPr>
+              <w:t xml:space="preserve"> /</w:t>
+            </w:r>
+            <w:r>
+              <w:rPr>
+                <w:rFonts w:eastAsiaTheme="minorEastAsia" w:cs="Times New Roman"/>
+                <w:lang w:val="en-US" w:eastAsia="zh-CN"/>
+              </w:rPr>
+              <w:t>negative scores</w:t>
+            </w:r>
+            <w:r>
+              <w:rPr>
+                <w:rFonts w:eastAsiaTheme="minorEastAsia" w:cs="Times New Roman"/>
+                <w:lang w:val="en-US" w:eastAsia="zh-CN"/>
+              </w:rPr>
+              <w:t xml:space="preserve"> and posts</w:t>
+            </w:r>
+            <w:r>
+              <w:rPr>
+                <w:rFonts w:eastAsiaTheme="minorEastAsia" w:cs="Times New Roman"/>
+                <w:lang w:val="en-US" w:eastAsia="zh-CN"/>
+              </w:rPr>
+              <w:t>)</w:t>
             </w:r>
           </w:p>
         </w:tc>
@@ -4021,10 +4557,13 @@
         <w:t>d</w:t>
       </w:r>
       <w:r>
-        <w:t xml:space="preserve"> by</w:t>
-      </w:r>
-      <w:r>
-        <w:t xml:space="preserve"> d3.js to create chart with visualized </w:t>
+        <w:t xml:space="preserve"> </w:t>
+      </w:r>
+      <w:r>
+        <w:t xml:space="preserve">TotalSearchTweet.js (utilizing react-chartjs-2) </w:t>
+      </w:r>
+      <w:r>
+        <w:t xml:space="preserve">to create chart with visualized </w:t>
       </w:r>
       <w:r>
         <w:t>result summary, namely Total positive</w:t>
@@ -4036,7 +4575,25 @@
         <w:t xml:space="preserve"> score, </w:t>
       </w:r>
       <w:r>
-        <w:t>Number of positive/negative/neutral</w:t>
+        <w:t xml:space="preserve">Number of </w:t>
+      </w:r>
+      <w:r>
+        <w:t>p</w:t>
+      </w:r>
+      <w:r>
+        <w:t>ositive/</w:t>
+      </w:r>
+      <w:r>
+        <w:t xml:space="preserve"> </w:t>
+      </w:r>
+      <w:r>
+        <w:t>negative</w:t>
+      </w:r>
+      <w:r>
+        <w:t xml:space="preserve"> </w:t>
+      </w:r>
+      <w:r>
+        <w:t>/neutral</w:t>
       </w:r>
       <w:r>
         <w:t xml:space="preserve"> posts</w:t>
@@ -4047,63 +4604,178 @@
     </w:p>
     <w:p>
       <w:pPr>
-        <w:rPr>
-          <w:lang w:val="en-US"/>
-        </w:rPr>
-      </w:pPr>
-      <w:r>
-        <w:rPr>
-          <w:highlight w:val="yellow"/>
-          <w:lang w:val="en-US"/>
-        </w:rPr>
-        <w:t xml:space="preserve">Ss </w:t>
-      </w:r>
-      <w:r>
-        <w:rPr>
-          <w:highlight w:val="yellow"/>
-          <w:lang w:val="en-US"/>
-        </w:rPr>
-        <w:t>sentiment score chart</w:t>
-      </w:r>
-      <w:r>
-        <w:rPr>
-          <w:lang w:val="en-US"/>
-        </w:rPr>
-        <w:t xml:space="preserve">, </w:t>
-      </w:r>
-      <w:r>
-        <w:rPr>
-          <w:highlight w:val="yellow"/>
-          <w:lang w:val="en-US"/>
-        </w:rPr>
-        <w:t>show code</w:t>
+        <w:pStyle w:val="Caption"/>
+        <w:spacing w:after="0"/>
+        <w:jc w:val="center"/>
+      </w:pPr>
+      <w:r>
+        <w:lastRenderedPageBreak/>
+        <w:drawing>
+          <wp:inline distT="0" distB="0" distL="0" distR="0" wp14:anchorId="565848D0" wp14:editId="455FF2DA">
+            <wp:extent cx="4795284" cy="2167636"/>
+            <wp:effectExtent l="0" t="0" r="5715" b="4445"/>
+            <wp:docPr id="6" name="Picture 6" descr="Text, chat or text message&#10;&#10;Description automatically generated"/>
+            <wp:cNvGraphicFramePr>
+              <a:graphicFrameLocks xmlns:a="http://schemas.openxmlformats.org/drawingml/2006/main" noChangeAspect="1"/>
+            </wp:cNvGraphicFramePr>
+            <a:graphic xmlns:a="http://schemas.openxmlformats.org/drawingml/2006/main">
+              <a:graphicData uri="http://schemas.openxmlformats.org/drawingml/2006/picture">
+                <pic:pic xmlns:pic="http://schemas.openxmlformats.org/drawingml/2006/picture">
+                  <pic:nvPicPr>
+                    <pic:cNvPr id="6" name="Picture 6" descr="Text, chat or text message&#10;&#10;Description automatically generated"/>
+                    <pic:cNvPicPr/>
+                  </pic:nvPicPr>
+                  <pic:blipFill>
+                    <a:blip r:embed="rId20"/>
+                    <a:stretch>
+                      <a:fillRect/>
+                    </a:stretch>
+                  </pic:blipFill>
+                  <pic:spPr>
+                    <a:xfrm>
+                      <a:off x="0" y="0"/>
+                      <a:ext cx="4810436" cy="2174485"/>
+                    </a:xfrm>
+                    <a:prstGeom prst="rect">
+                      <a:avLst/>
+                    </a:prstGeom>
+                  </pic:spPr>
+                </pic:pic>
+              </a:graphicData>
+            </a:graphic>
+          </wp:inline>
+        </w:drawing>
+      </w:r>
+    </w:p>
+    <w:p>
+      <w:pPr>
+        <w:pStyle w:val="Caption"/>
+        <w:spacing w:after="0"/>
+        <w:jc w:val="center"/>
+      </w:pPr>
+      <w:r>
+        <w:t xml:space="preserve">Figure </w:t>
+      </w:r>
+      <w:r>
+        <w:fldChar w:fldCharType="begin"/>
+      </w:r>
+      <w:r>
+        <w:instrText xml:space="preserve"> SEQ Figure \* ARABIC </w:instrText>
+      </w:r>
+      <w:r>
+        <w:fldChar w:fldCharType="separate"/>
+      </w:r>
+      <w:r>
+        <w:t>8</w:t>
+      </w:r>
+      <w:r>
+        <w:fldChar w:fldCharType="end"/>
+      </w:r>
+      <w:r>
+        <w:t xml:space="preserve"> Calculating items for chart and then send html components</w:t>
+      </w:r>
+    </w:p>
+    <w:p>
+      <w:pPr>
+        <w:keepNext/>
+        <w:spacing w:before="120" w:after="0"/>
+        <w:jc w:val="center"/>
+      </w:pPr>
+      <w:r>
+        <w:rPr>
+          <w:sz w:val="26"/>
+          <w:szCs w:val="26"/>
+        </w:rPr>
+        <w:drawing>
+          <wp:inline distT="0" distB="0" distL="0" distR="0" wp14:anchorId="7569E1AE" wp14:editId="73477745">
+            <wp:extent cx="4862817" cy="3572540"/>
+            <wp:effectExtent l="0" t="0" r="0" b="8890"/>
+            <wp:docPr id="14" name="Picture 14" descr="Chart&#10;&#10;Description automatically generated"/>
+            <wp:cNvGraphicFramePr>
+              <a:graphicFrameLocks xmlns:a="http://schemas.openxmlformats.org/drawingml/2006/main" noChangeAspect="1"/>
+            </wp:cNvGraphicFramePr>
+            <a:graphic xmlns:a="http://schemas.openxmlformats.org/drawingml/2006/main">
+              <a:graphicData uri="http://schemas.openxmlformats.org/drawingml/2006/picture">
+                <pic:pic xmlns:pic="http://schemas.openxmlformats.org/drawingml/2006/picture">
+                  <pic:nvPicPr>
+                    <pic:cNvPr id="7" name="Picture 7" descr="Chart&#10;&#10;Description automatically generated"/>
+                    <pic:cNvPicPr/>
+                  </pic:nvPicPr>
+                  <pic:blipFill>
+                    <a:blip r:embed="rId9">
+                      <a:extLst>
+                        <a:ext uri="{28A0092B-C50C-407E-A947-70E740481C1C}">
+                          <a14:useLocalDpi xmlns:a14="http://schemas.microsoft.com/office/drawing/2010/main" val="0"/>
+                        </a:ext>
+                      </a:extLst>
+                    </a:blip>
+                    <a:stretch>
+                      <a:fillRect/>
+                    </a:stretch>
+                  </pic:blipFill>
+                  <pic:spPr>
+                    <a:xfrm>
+                      <a:off x="0" y="0"/>
+                      <a:ext cx="4872127" cy="3579380"/>
+                    </a:xfrm>
+                    <a:prstGeom prst="rect">
+                      <a:avLst/>
+                    </a:prstGeom>
+                  </pic:spPr>
+                </pic:pic>
+              </a:graphicData>
+            </a:graphic>
+          </wp:inline>
+        </w:drawing>
+      </w:r>
+    </w:p>
+    <w:p>
+      <w:pPr>
+        <w:pStyle w:val="Caption"/>
+        <w:jc w:val="center"/>
+        <w:rPr>
+          <w:lang w:val="en-US"/>
+        </w:rPr>
+      </w:pPr>
+      <w:r>
+        <w:t xml:space="preserve">Figure </w:t>
+      </w:r>
+      <w:r>
+        <w:fldChar w:fldCharType="begin"/>
+      </w:r>
+      <w:r>
+        <w:instrText xml:space="preserve"> SEQ Figure \* ARABIC </w:instrText>
+      </w:r>
+      <w:r>
+        <w:fldChar w:fldCharType="separate"/>
+      </w:r>
+      <w:r>
+        <w:rPr>
+          <w:noProof/>
+        </w:rPr>
+        <w:t>9</w:t>
+      </w:r>
+      <w:r>
+        <w:fldChar w:fldCharType="end"/>
+      </w:r>
+      <w:r>
+        <w:t xml:space="preserve"> Sentiment scores and summary</w:t>
       </w:r>
     </w:p>
     <w:p>
       <w:pPr>
         <w:pStyle w:val="Heading4"/>
         <w:rPr>
-          <w:i w:val="0"/>
-          <w:iCs w:val="0"/>
-          <w:lang w:val="en-US"/>
+          <w:i/>
+          <w:iCs/>
         </w:rPr>
       </w:pPr>
       <w:bookmarkStart w:id="11" w:name="_Toc52357536"/>
       <w:r>
-        <w:rPr>
-          <w:i w:val="0"/>
-          <w:iCs w:val="0"/>
-          <w:lang w:val="en-US"/>
-        </w:rPr>
         <w:t xml:space="preserve">User story </w:t>
       </w:r>
       <w:bookmarkEnd w:id="11"/>
       <w:r>
-        <w:rPr>
-          <w:i w:val="0"/>
-          <w:iCs w:val="0"/>
-          <w:lang w:val="en-US"/>
-        </w:rPr>
         <w:t>4</w:t>
       </w:r>
     </w:p>
@@ -4258,65 +4930,6 @@
     </w:tbl>
     <w:p>
       <w:pPr>
-        <w:spacing w:before="120" w:after="120"/>
-        <w:rPr>
-          <w:lang w:val="en-US"/>
-        </w:rPr>
-      </w:pPr>
-      <w:r>
-        <w:rPr>
-          <w:highlight w:val="cyan"/>
-          <w:lang w:val="en-US"/>
-        </w:rPr>
-        <w:t>Minh</w:t>
-      </w:r>
-    </w:p>
-    <w:p>
-      <w:r>
-        <w:rPr>
-          <w:highlight w:val="yellow"/>
-          <w:lang w:val="en-US"/>
-        </w:rPr>
-        <w:t>Ss, show code that does this</w:t>
-      </w:r>
-      <w:r>
-        <w:rPr>
-          <w:lang w:val="en-US"/>
-        </w:rPr>
-        <w:t xml:space="preserve"> </w:t>
-      </w:r>
-    </w:p>
-    <w:p/>
-    <w:p>
-      <w:pPr>
-        <w:rPr>
-          <w:lang w:val="en-US"/>
-        </w:rPr>
-      </w:pPr>
-    </w:p>
-    <w:p>
-      <w:pPr>
-        <w:rPr>
-          <w:lang w:val="en-US"/>
-        </w:rPr>
-      </w:pPr>
-    </w:p>
-    <w:p>
-      <w:pPr>
-        <w:rPr>
-          <w:lang w:val="en-US"/>
-        </w:rPr>
-      </w:pPr>
-    </w:p>
-    <w:p>
-      <w:pPr>
-        <w:rPr>
-          <w:lang w:val="en-US"/>
-        </w:rPr>
-      </w:pPr>
-    </w:p>
-    <w:p>
-      <w:pPr>
         <w:rPr>
           <w:rFonts w:eastAsiaTheme="majorEastAsia" w:cstheme="majorBidi"/>
           <w:color w:val="2F5496" w:themeColor="accent1" w:themeShade="BF"/>
@@ -4325,6 +4938,423 @@
           <w:lang w:val="en-US"/>
         </w:rPr>
       </w:pPr>
+    </w:p>
+    <w:p>
+      <w:pPr>
+        <w:rPr>
+          <w:rFonts w:eastAsiaTheme="majorEastAsia" w:cstheme="majorBidi"/>
+          <w:color w:val="2F5496" w:themeColor="accent1" w:themeShade="BF"/>
+          <w:sz w:val="26"/>
+          <w:szCs w:val="26"/>
+          <w:lang w:val="en-US"/>
+        </w:rPr>
+      </w:pPr>
+    </w:p>
+    <w:p>
+      <w:pPr>
+        <w:rPr>
+          <w:rFonts w:eastAsiaTheme="majorEastAsia" w:cstheme="majorBidi"/>
+          <w:color w:val="2F5496" w:themeColor="accent1" w:themeShade="BF"/>
+          <w:sz w:val="26"/>
+          <w:szCs w:val="26"/>
+          <w:lang w:val="en-US"/>
+        </w:rPr>
+      </w:pPr>
+    </w:p>
+    <w:p>
+      <w:pPr>
+        <w:rPr>
+          <w:rFonts w:eastAsiaTheme="majorEastAsia" w:cstheme="majorBidi"/>
+          <w:color w:val="2F5496" w:themeColor="accent1" w:themeShade="BF"/>
+          <w:sz w:val="26"/>
+          <w:szCs w:val="26"/>
+          <w:lang w:val="en-US"/>
+        </w:rPr>
+      </w:pPr>
+    </w:p>
+    <w:p>
+      <w:pPr>
+        <w:rPr>
+          <w:rFonts w:eastAsiaTheme="majorEastAsia" w:cstheme="majorBidi"/>
+          <w:color w:val="2F5496" w:themeColor="accent1" w:themeShade="BF"/>
+          <w:sz w:val="26"/>
+          <w:szCs w:val="26"/>
+          <w:lang w:val="en-US"/>
+        </w:rPr>
+      </w:pPr>
+    </w:p>
+    <w:p>
+      <w:pPr>
+        <w:rPr>
+          <w:rFonts w:eastAsiaTheme="majorEastAsia" w:cstheme="majorBidi"/>
+          <w:color w:val="2F5496" w:themeColor="accent1" w:themeShade="BF"/>
+          <w:sz w:val="26"/>
+          <w:szCs w:val="26"/>
+          <w:lang w:val="en-US"/>
+        </w:rPr>
+      </w:pPr>
+    </w:p>
+    <w:p>
+      <w:pPr>
+        <w:rPr>
+          <w:rFonts w:eastAsiaTheme="majorEastAsia" w:cstheme="majorBidi"/>
+          <w:color w:val="2F5496" w:themeColor="accent1" w:themeShade="BF"/>
+          <w:sz w:val="26"/>
+          <w:szCs w:val="26"/>
+          <w:lang w:val="en-US"/>
+        </w:rPr>
+      </w:pPr>
+    </w:p>
+    <w:tbl>
+      <w:tblPr>
+        <w:tblStyle w:val="TableGrid"/>
+        <w:tblW w:w="0" w:type="auto"/>
+        <w:tblBorders>
+          <w:top w:val="none" w:sz="0" w:space="0" w:color="auto"/>
+          <w:left w:val="none" w:sz="0" w:space="0" w:color="auto"/>
+          <w:bottom w:val="none" w:sz="0" w:space="0" w:color="auto"/>
+          <w:right w:val="none" w:sz="0" w:space="0" w:color="auto"/>
+        </w:tblBorders>
+        <w:tblLook w:val="04A0" w:firstRow="1" w:lastRow="0" w:firstColumn="1" w:lastColumn="0" w:noHBand="0" w:noVBand="1"/>
+      </w:tblPr>
+      <w:tblGrid>
+        <w:gridCol w:w="4910"/>
+        <w:gridCol w:w="5556"/>
+      </w:tblGrid>
+      <w:tr>
+        <w:tc>
+          <w:tcPr>
+            <w:tcW w:w="5228" w:type="dxa"/>
+          </w:tcPr>
+          <w:p>
+            <w:pPr>
+              <w:keepNext/>
+              <w:jc w:val="center"/>
+            </w:pPr>
+            <w:r>
+              <w:rPr>
+                <w:lang w:val="en-US"/>
+              </w:rPr>
+              <w:lastRenderedPageBreak/>
+              <w:drawing>
+                <wp:inline distT="0" distB="0" distL="0" distR="0" wp14:anchorId="010D703F" wp14:editId="7B97D4D0">
+                  <wp:extent cx="2679065" cy="4667250"/>
+                  <wp:effectExtent l="0" t="0" r="6985" b="0"/>
+                  <wp:docPr id="10" name="Picture 10" descr="Graphical user interface, text, application, chat or text message&#10;&#10;Description automatically generated"/>
+                  <wp:cNvGraphicFramePr>
+                    <a:graphicFrameLocks xmlns:a="http://schemas.openxmlformats.org/drawingml/2006/main" noChangeAspect="1"/>
+                  </wp:cNvGraphicFramePr>
+                  <a:graphic xmlns:a="http://schemas.openxmlformats.org/drawingml/2006/main">
+                    <a:graphicData uri="http://schemas.openxmlformats.org/drawingml/2006/picture">
+                      <pic:pic xmlns:pic="http://schemas.openxmlformats.org/drawingml/2006/picture">
+                        <pic:nvPicPr>
+                          <pic:cNvPr id="10" name="Picture 10" descr="Graphical user interface, text, application, chat or text message&#10;&#10;Description automatically generated"/>
+                          <pic:cNvPicPr/>
+                        </pic:nvPicPr>
+                        <pic:blipFill rotWithShape="1">
+                          <a:blip r:embed="rId21">
+                            <a:extLst>
+                              <a:ext uri="{28A0092B-C50C-407E-A947-70E740481C1C}">
+                                <a14:useLocalDpi xmlns:a14="http://schemas.microsoft.com/office/drawing/2010/main" val="0"/>
+                              </a:ext>
+                            </a:extLst>
+                          </a:blip>
+                          <a:srcRect l="7589" r="5489"/>
+                          <a:stretch/>
+                        </pic:blipFill>
+                        <pic:spPr bwMode="auto">
+                          <a:xfrm>
+                            <a:off x="0" y="0"/>
+                            <a:ext cx="2679065" cy="4667250"/>
+                          </a:xfrm>
+                          <a:prstGeom prst="rect">
+                            <a:avLst/>
+                          </a:prstGeom>
+                          <a:ln>
+                            <a:noFill/>
+                          </a:ln>
+                          <a:extLst>
+                            <a:ext uri="{53640926-AAD7-44D8-BBD7-CCE9431645EC}">
+                              <a14:shadowObscured xmlns:a14="http://schemas.microsoft.com/office/drawing/2010/main"/>
+                            </a:ext>
+                          </a:extLst>
+                        </pic:spPr>
+                      </pic:pic>
+                    </a:graphicData>
+                  </a:graphic>
+                </wp:inline>
+              </w:drawing>
+            </w:r>
+          </w:p>
+          <w:p>
+            <w:pPr>
+              <w:pStyle w:val="Caption"/>
+              <w:jc w:val="center"/>
+              <w:rPr>
+                <w:rFonts w:eastAsiaTheme="majorEastAsia" w:cstheme="majorBidi"/>
+                <w:color w:val="2F5496" w:themeColor="accent1" w:themeShade="BF"/>
+                <w:sz w:val="26"/>
+                <w:szCs w:val="26"/>
+                <w:lang w:val="en-US"/>
+              </w:rPr>
+            </w:pPr>
+            <w:r>
+              <w:t xml:space="preserve">Figure </w:t>
+            </w:r>
+            <w:r>
+              <w:fldChar w:fldCharType="begin"/>
+            </w:r>
+            <w:r>
+              <w:instrText xml:space="preserve"> SEQ Figure \* ARABIC </w:instrText>
+            </w:r>
+            <w:r>
+              <w:fldChar w:fldCharType="separate"/>
+            </w:r>
+            <w:r>
+              <w:rPr>
+                <w:noProof/>
+              </w:rPr>
+              <w:t>10</w:t>
+            </w:r>
+            <w:r>
+              <w:fldChar w:fldCharType="end"/>
+            </w:r>
+            <w:r>
+              <w:t xml:space="preserve"> Tweets found</w:t>
+            </w:r>
+          </w:p>
+        </w:tc>
+        <w:tc>
+          <w:tcPr>
+            <w:tcW w:w="5228" w:type="dxa"/>
+          </w:tcPr>
+          <w:p>
+            <w:pPr>
+              <w:keepNext/>
+              <w:spacing w:before="120" w:after="120"/>
+            </w:pPr>
+            <w:r>
+              <w:t xml:space="preserve">The app simply uses tweets ID from server response to make &lt;TweetEmbed&gt;   </w:t>
+            </w:r>
+          </w:p>
+          <w:p>
+            <w:pPr>
+              <w:keepNext/>
+              <w:spacing w:before="120" w:after="120"/>
+            </w:pPr>
+          </w:p>
+          <w:p>
+            <w:pPr>
+              <w:keepNext/>
+              <w:spacing w:before="120" w:after="120"/>
+            </w:pPr>
+          </w:p>
+          <w:p>
+            <w:pPr>
+              <w:keepNext/>
+              <w:spacing w:before="120" w:after="120"/>
+            </w:pPr>
+          </w:p>
+          <w:p>
+            <w:pPr>
+              <w:keepNext/>
+              <w:spacing w:before="120" w:after="120"/>
+            </w:pPr>
+          </w:p>
+          <w:p>
+            <w:pPr>
+              <w:keepNext/>
+              <w:spacing w:before="120" w:after="120"/>
+            </w:pPr>
+          </w:p>
+          <w:p>
+            <w:pPr>
+              <w:keepNext/>
+              <w:spacing w:before="120" w:after="120"/>
+              <w:rPr>
+                <w:lang w:val="en-US"/>
+              </w:rPr>
+            </w:pPr>
+          </w:p>
+          <w:p>
+            <w:pPr>
+              <w:keepNext/>
+              <w:jc w:val="center"/>
+            </w:pPr>
+            <w:r>
+              <w:rPr>
+                <w:rFonts w:eastAsiaTheme="majorEastAsia" w:cstheme="majorBidi"/>
+                <w:color w:val="2F5496" w:themeColor="accent1" w:themeShade="BF"/>
+                <w:sz w:val="26"/>
+                <w:szCs w:val="26"/>
+                <w:lang w:val="en-US"/>
+              </w:rPr>
+              <w:drawing>
+                <wp:inline distT="0" distB="0" distL="0" distR="0" wp14:anchorId="22728500" wp14:editId="1E651962">
+                  <wp:extent cx="3381847" cy="2534004"/>
+                  <wp:effectExtent l="0" t="0" r="9525" b="0"/>
+                  <wp:docPr id="16" name="Picture 16" descr="A screenshot of a computer&#10;&#10;Description automatically generated with medium confidence"/>
+                  <wp:cNvGraphicFramePr>
+                    <a:graphicFrameLocks xmlns:a="http://schemas.openxmlformats.org/drawingml/2006/main" noChangeAspect="1"/>
+                  </wp:cNvGraphicFramePr>
+                  <a:graphic xmlns:a="http://schemas.openxmlformats.org/drawingml/2006/main">
+                    <a:graphicData uri="http://schemas.openxmlformats.org/drawingml/2006/picture">
+                      <pic:pic xmlns:pic="http://schemas.openxmlformats.org/drawingml/2006/picture">
+                        <pic:nvPicPr>
+                          <pic:cNvPr id="16" name="Picture 16" descr="A screenshot of a computer&#10;&#10;Description automatically generated with medium confidence"/>
+                          <pic:cNvPicPr/>
+                        </pic:nvPicPr>
+                        <pic:blipFill>
+                          <a:blip r:embed="rId22"/>
+                          <a:stretch>
+                            <a:fillRect/>
+                          </a:stretch>
+                        </pic:blipFill>
+                        <pic:spPr>
+                          <a:xfrm>
+                            <a:off x="0" y="0"/>
+                            <a:ext cx="3381847" cy="2534004"/>
+                          </a:xfrm>
+                          <a:prstGeom prst="rect">
+                            <a:avLst/>
+                          </a:prstGeom>
+                        </pic:spPr>
+                      </pic:pic>
+                    </a:graphicData>
+                  </a:graphic>
+                </wp:inline>
+              </w:drawing>
+            </w:r>
+          </w:p>
+          <w:p>
+            <w:pPr>
+              <w:pStyle w:val="Caption"/>
+              <w:spacing w:before="120"/>
+              <w:jc w:val="center"/>
+              <w:rPr>
+                <w:rFonts w:eastAsiaTheme="majorEastAsia" w:cstheme="majorBidi"/>
+                <w:color w:val="2F5496" w:themeColor="accent1" w:themeShade="BF"/>
+                <w:sz w:val="26"/>
+                <w:szCs w:val="26"/>
+                <w:lang w:val="en-US"/>
+              </w:rPr>
+            </w:pPr>
+            <w:r>
+              <w:t xml:space="preserve">Figure </w:t>
+            </w:r>
+            <w:r>
+              <w:fldChar w:fldCharType="begin"/>
+            </w:r>
+            <w:r>
+              <w:instrText xml:space="preserve"> SEQ Figure \* ARABIC </w:instrText>
+            </w:r>
+            <w:r>
+              <w:fldChar w:fldCharType="separate"/>
+            </w:r>
+            <w:r>
+              <w:rPr>
+                <w:noProof/>
+              </w:rPr>
+              <w:t>11</w:t>
+            </w:r>
+            <w:r>
+              <w:fldChar w:fldCharType="end"/>
+            </w:r>
+            <w:r>
+              <w:t xml:space="preserve"> TweetEmbed component</w:t>
+            </w:r>
+          </w:p>
+        </w:tc>
+      </w:tr>
+    </w:tbl>
+    <w:p>
+      <w:pPr>
+        <w:rPr>
+          <w:rFonts w:eastAsiaTheme="majorEastAsia" w:cstheme="majorBidi"/>
+          <w:color w:val="2F5496" w:themeColor="accent1" w:themeShade="BF"/>
+          <w:sz w:val="26"/>
+          <w:szCs w:val="26"/>
+          <w:lang w:val="en-US"/>
+        </w:rPr>
+      </w:pPr>
+    </w:p>
+    <w:p>
+      <w:pPr>
+        <w:rPr>
+          <w:rFonts w:eastAsiaTheme="majorEastAsia" w:cstheme="majorBidi"/>
+          <w:color w:val="2F5496" w:themeColor="accent1" w:themeShade="BF"/>
+          <w:sz w:val="26"/>
+          <w:szCs w:val="26"/>
+          <w:lang w:val="en-US"/>
+        </w:rPr>
+      </w:pPr>
+    </w:p>
+    <w:p>
+      <w:pPr>
+        <w:rPr>
+          <w:rFonts w:eastAsiaTheme="majorEastAsia" w:cstheme="majorBidi"/>
+          <w:color w:val="2F5496" w:themeColor="accent1" w:themeShade="BF"/>
+          <w:sz w:val="26"/>
+          <w:szCs w:val="26"/>
+          <w:lang w:val="en-US"/>
+        </w:rPr>
+      </w:pPr>
+    </w:p>
+    <w:p>
+      <w:pPr>
+        <w:rPr>
+          <w:rFonts w:eastAsiaTheme="majorEastAsia" w:cstheme="majorBidi"/>
+          <w:color w:val="2F5496" w:themeColor="accent1" w:themeShade="BF"/>
+          <w:sz w:val="26"/>
+          <w:szCs w:val="26"/>
+          <w:lang w:val="en-US"/>
+        </w:rPr>
+      </w:pPr>
+    </w:p>
+    <w:p>
+      <w:pPr>
+        <w:rPr>
+          <w:rFonts w:eastAsiaTheme="majorEastAsia" w:cstheme="majorBidi"/>
+          <w:color w:val="2F5496" w:themeColor="accent1" w:themeShade="BF"/>
+          <w:sz w:val="26"/>
+          <w:szCs w:val="26"/>
+          <w:lang w:val="en-US"/>
+        </w:rPr>
+      </w:pPr>
+    </w:p>
+    <w:p>
+      <w:pPr>
+        <w:rPr>
+          <w:rFonts w:eastAsiaTheme="majorEastAsia" w:cstheme="majorBidi"/>
+          <w:color w:val="2F5496" w:themeColor="accent1" w:themeShade="BF"/>
+          <w:sz w:val="26"/>
+          <w:szCs w:val="26"/>
+          <w:lang w:val="en-US"/>
+        </w:rPr>
+      </w:pPr>
+    </w:p>
+    <w:p>
+      <w:pPr>
+        <w:rPr>
+          <w:rFonts w:eastAsiaTheme="majorEastAsia" w:cstheme="majorBidi"/>
+          <w:color w:val="2F5496" w:themeColor="accent1" w:themeShade="BF"/>
+          <w:sz w:val="26"/>
+          <w:szCs w:val="26"/>
+          <w:lang w:val="en-US"/>
+        </w:rPr>
+      </w:pPr>
+    </w:p>
+    <w:p>
+      <w:pPr>
+        <w:rPr>
+          <w:rFonts w:eastAsiaTheme="majorEastAsia" w:cstheme="majorBidi"/>
+          <w:color w:val="2F5496" w:themeColor="accent1" w:themeShade="BF"/>
+          <w:sz w:val="40"/>
+          <w:szCs w:val="32"/>
+          <w:lang w:val="en-US"/>
+        </w:rPr>
+      </w:pPr>
+      <w:bookmarkStart w:id="12" w:name="_Toc52357537"/>
       <w:r>
         <w:rPr>
           <w:lang w:val="en-US"/>
@@ -4334,366 +5364,440 @@
     </w:p>
     <w:p>
       <w:pPr>
+        <w:pStyle w:val="Heading1"/>
+        <w:rPr>
+          <w:lang w:val="en-US"/>
+        </w:rPr>
+      </w:pPr>
+      <w:r>
+        <w:rPr>
+          <w:lang w:val="en-US"/>
+        </w:rPr>
+        <w:lastRenderedPageBreak/>
+        <w:t xml:space="preserve">Technical </w:t>
+      </w:r>
+      <w:bookmarkEnd w:id="12"/>
+      <w:r>
+        <w:rPr>
+          <w:lang w:val="en-US"/>
+        </w:rPr>
+        <w:t>breakdown</w:t>
+      </w:r>
+    </w:p>
+    <w:p>
+      <w:pPr>
         <w:pStyle w:val="Heading2"/>
         <w:rPr>
           <w:lang w:val="en-US"/>
         </w:rPr>
       </w:pPr>
-      <w:bookmarkStart w:id="12" w:name="_Toc52357537"/>
-      <w:r>
-        <w:rPr>
-          <w:lang w:val="en-US"/>
-        </w:rPr>
-        <w:lastRenderedPageBreak/>
-        <w:t>Technical breakdown</w:t>
-      </w:r>
-      <w:bookmarkEnd w:id="12"/>
-      <w:r>
-        <w:rPr>
-          <w:lang w:val="en-US"/>
-        </w:rPr>
-        <w:t xml:space="preserve"> </w:t>
-      </w:r>
-    </w:p>
-    <w:p>
-      <w:pPr>
-        <w:spacing w:after="0" w:line="240" w:lineRule="auto"/>
+      <w:r>
+        <w:rPr>
+          <w:lang w:val="en-US"/>
+        </w:rPr>
+        <w:t>Architecture</w:t>
+      </w:r>
+    </w:p>
+    <w:p>
+      <w:pPr>
         <w:jc w:val="both"/>
         <w:rPr>
-          <w:sz w:val="24"/>
-          <w:szCs w:val="24"/>
-        </w:rPr>
-      </w:pPr>
-      <w:r>
-        <w:rPr>
-          <w:sz w:val="24"/>
-          <w:szCs w:val="24"/>
-        </w:rPr>
-        <w:t xml:space="preserve">In this report – which covers the group components of the assignment - there should be some coverage of the architecture and the </w:t>
-      </w:r>
-      <w:r>
-        <w:rPr>
-          <w:sz w:val="24"/>
-          <w:szCs w:val="24"/>
-        </w:rPr>
-        <w:t xml:space="preserve">basic </w:t>
-      </w:r>
-      <w:r>
-        <w:rPr>
-          <w:sz w:val="24"/>
-          <w:szCs w:val="24"/>
-        </w:rPr>
-        <w:t>operation of the system. Some deeper analysis is now left to the individual report</w:t>
-      </w:r>
-      <w:r>
-        <w:rPr>
-          <w:sz w:val="24"/>
-          <w:szCs w:val="24"/>
-        </w:rPr>
-        <w:t xml:space="preserve"> – please read that template and guide for details. </w:t>
-      </w:r>
-    </w:p>
-    <w:p>
-      <w:pPr>
-        <w:rPr>
-          <w:lang w:val="en-US"/>
-        </w:rPr>
-      </w:pPr>
-    </w:p>
-    <w:p>
-      <w:pPr>
-        <w:pStyle w:val="Heading3"/>
-        <w:rPr>
-          <w:lang w:val="en-US"/>
-        </w:rPr>
-      </w:pPr>
-      <w:bookmarkStart w:id="13" w:name="_Toc52357538"/>
-      <w:r>
-        <w:rPr>
-          <w:lang w:val="en-US"/>
-        </w:rPr>
-        <w:t>Architecture</w:t>
-      </w:r>
-      <w:bookmarkEnd w:id="13"/>
-      <w:r>
-        <w:rPr>
-          <w:lang w:val="en-US"/>
-        </w:rPr>
-        <w:t xml:space="preserve"> </w:t>
+          <w:color w:val="538135" w:themeColor="accent6" w:themeShade="BF"/>
+          <w:lang w:val="en-US"/>
+        </w:rPr>
+      </w:pPr>
+      <w:r>
+        <w:rPr>
+          <w:color w:val="538135" w:themeColor="accent6" w:themeShade="BF"/>
+          <w:lang w:val="en-US"/>
+        </w:rPr>
+        <w:t xml:space="preserve">Explain how your system operates, making it clear </w:t>
+      </w:r>
+      <w:r>
+        <w:rPr>
+          <w:color w:val="538135" w:themeColor="accent6" w:themeShade="BF"/>
+          <w:highlight w:val="yellow"/>
+          <w:lang w:val="en-US"/>
+        </w:rPr>
+        <w:t>how data flows around the system through requests and responses</w:t>
+      </w:r>
+      <w:r>
+        <w:rPr>
+          <w:color w:val="538135" w:themeColor="accent6" w:themeShade="BF"/>
+          <w:highlight w:val="yellow"/>
+          <w:lang w:val="en-US"/>
+        </w:rPr>
+        <w:t>,</w:t>
+      </w:r>
+      <w:r>
+        <w:rPr>
+          <w:color w:val="538135" w:themeColor="accent6" w:themeShade="BF"/>
+          <w:lang w:val="en-US"/>
+        </w:rPr>
+        <w:t xml:space="preserve"> and the appearance of </w:t>
+      </w:r>
+      <w:r>
+        <w:rPr>
+          <w:color w:val="538135" w:themeColor="accent6" w:themeShade="BF"/>
+          <w:highlight w:val="yellow"/>
+          <w:lang w:val="en-US"/>
+        </w:rPr>
+        <w:t xml:space="preserve">scaling and </w:t>
+      </w:r>
+      <w:r>
+        <w:rPr>
+          <w:color w:val="538135" w:themeColor="accent6" w:themeShade="BF"/>
+          <w:highlight w:val="yellow"/>
+          <w:lang w:val="en-US"/>
+        </w:rPr>
+        <w:t>persistence</w:t>
+      </w:r>
+      <w:r>
+        <w:rPr>
+          <w:color w:val="538135" w:themeColor="accent6" w:themeShade="BF"/>
+          <w:lang w:val="en-US"/>
+        </w:rPr>
+        <w:t xml:space="preserve"> within the architecture. In this report it is not necessary to </w:t>
+      </w:r>
+      <w:r>
+        <w:rPr>
+          <w:color w:val="538135" w:themeColor="accent6" w:themeShade="BF"/>
+          <w:lang w:val="en-US"/>
+        </w:rPr>
+        <w:t xml:space="preserve">discuss in detail the effect of these choices. Here we just want you to document the architecture and </w:t>
+      </w:r>
+      <w:r>
+        <w:rPr>
+          <w:color w:val="538135" w:themeColor="accent6" w:themeShade="BF"/>
+          <w:lang w:val="en-US"/>
+        </w:rPr>
+        <w:t xml:space="preserve">to tell us how it works. </w:t>
       </w:r>
     </w:p>
     <w:p>
       <w:pPr>
         <w:jc w:val="both"/>
         <w:rPr>
-          <w:lang w:val="en-US"/>
-        </w:rPr>
-      </w:pPr>
-      <w:r>
-        <w:rPr>
-          <w:lang w:val="en-US"/>
-        </w:rPr>
-        <w:t xml:space="preserve">Explain how your system operates, making it clear </w:t>
-      </w:r>
-      <w:r>
-        <w:rPr>
+          <w:color w:val="538135" w:themeColor="accent6" w:themeShade="BF"/>
+          <w:lang w:val="en-US"/>
+        </w:rPr>
+      </w:pPr>
+      <w:r>
+        <w:rPr>
+          <w:color w:val="538135" w:themeColor="accent6" w:themeShade="BF"/>
+          <w:lang w:val="en-US"/>
+        </w:rPr>
+        <w:t xml:space="preserve">Your principal helper here will be </w:t>
+      </w:r>
+      <w:r>
+        <w:rPr>
+          <w:color w:val="538135" w:themeColor="accent6" w:themeShade="BF"/>
           <w:highlight w:val="yellow"/>
           <w:lang w:val="en-US"/>
         </w:rPr>
-        <w:t>how data flows around the system through requests and responses</w:t>
-      </w:r>
-      <w:r>
-        <w:rPr>
+        <w:t>one or more architecture diagrams</w:t>
+      </w:r>
+      <w:r>
+        <w:rPr>
+          <w:color w:val="538135" w:themeColor="accent6" w:themeShade="BF"/>
+          <w:lang w:val="en-US"/>
+        </w:rPr>
+        <w:t xml:space="preserve"> – which we will consider in some more detail below. However, you may </w:t>
+      </w:r>
+      <w:r>
+        <w:rPr>
+          <w:color w:val="538135" w:themeColor="accent6" w:themeShade="BF"/>
+          <w:lang w:val="en-US"/>
+        </w:rPr>
+        <w:t xml:space="preserve">show us </w:t>
+      </w:r>
+      <w:r>
+        <w:rPr>
+          <w:color w:val="538135" w:themeColor="accent6" w:themeShade="BF"/>
           <w:highlight w:val="yellow"/>
           <w:lang w:val="en-US"/>
         </w:rPr>
-        <w:t>,</w:t>
-      </w:r>
-      <w:r>
-        <w:rPr>
-          <w:lang w:val="en-US"/>
-        </w:rPr>
-        <w:t xml:space="preserve"> and the appearance of </w:t>
-      </w:r>
-      <w:r>
-        <w:rPr>
+        <w:t>screen grabs of code</w:t>
+      </w:r>
+      <w:r>
+        <w:rPr>
+          <w:color w:val="538135" w:themeColor="accent6" w:themeShade="BF"/>
+          <w:lang w:val="en-US"/>
+        </w:rPr>
+        <w:t xml:space="preserve"> if that makes your points clearer. Tell us anything you think we need to know about how you have structured the application and made it work, but there also a section below to describe problems</w:t>
+      </w:r>
+      <w:r>
+        <w:rPr>
+          <w:color w:val="538135" w:themeColor="accent6" w:themeShade="BF"/>
           <w:highlight w:val="yellow"/>
           <w:lang w:val="en-US"/>
         </w:rPr>
-        <w:t xml:space="preserve">scaling and </w:t>
-      </w:r>
-      <w:r>
-        <w:rPr>
+        <w:t xml:space="preserve">. </w:t>
+      </w:r>
+      <w:r>
+        <w:rPr>
+          <w:color w:val="538135" w:themeColor="accent6" w:themeShade="BF"/>
           <w:highlight w:val="yellow"/>
           <w:lang w:val="en-US"/>
         </w:rPr>
-        <w:t>persistence</w:t>
-      </w:r>
-      <w:r>
-        <w:rPr>
-          <w:lang w:val="en-US"/>
-        </w:rPr>
-        <w:t xml:space="preserve"> within the architecture. In this report it is not necessary to </w:t>
-      </w:r>
-      <w:r>
-        <w:rPr>
-          <w:lang w:val="en-US"/>
-        </w:rPr>
-        <w:t xml:space="preserve">discuss in detail the effect of these choices. Here we just want you to document the architecture and </w:t>
-      </w:r>
-      <w:r>
-        <w:rPr>
-          <w:lang w:val="en-US"/>
-        </w:rPr>
-        <w:t xml:space="preserve">to tell us how it works. </w:t>
+        <w:t>If you have used particular libraries, then you should give us a brief overview of their use in this application</w:t>
+      </w:r>
+      <w:r>
+        <w:rPr>
+          <w:color w:val="538135" w:themeColor="accent6" w:themeShade="BF"/>
+          <w:lang w:val="en-US"/>
+        </w:rPr>
+        <w:t xml:space="preserve">. </w:t>
       </w:r>
     </w:p>
     <w:p>
       <w:pPr>
         <w:jc w:val="both"/>
         <w:rPr>
-          <w:lang w:val="en-US"/>
-        </w:rPr>
-      </w:pPr>
-      <w:r>
-        <w:rPr>
-          <w:lang w:val="en-US"/>
-        </w:rPr>
-        <w:t xml:space="preserve">Your principal helper here will be </w:t>
-      </w:r>
-      <w:r>
-        <w:rPr>
+          <w:color w:val="538135" w:themeColor="accent6" w:themeShade="BF"/>
+          <w:lang w:val="en-US"/>
+        </w:rPr>
+      </w:pPr>
+      <w:r>
+        <w:rPr>
+          <w:color w:val="538135" w:themeColor="accent6" w:themeShade="BF"/>
+          <w:lang w:val="en-US"/>
+        </w:rPr>
+        <w:t xml:space="preserve">A number of example </w:t>
+      </w:r>
+      <w:r>
+        <w:rPr>
+          <w:color w:val="538135" w:themeColor="accent6" w:themeShade="BF"/>
           <w:highlight w:val="yellow"/>
           <w:lang w:val="en-US"/>
         </w:rPr>
-        <w:t>one or more architecture diagrams</w:t>
-      </w:r>
-      <w:r>
-        <w:rPr>
-          <w:lang w:val="en-US"/>
-        </w:rPr>
-        <w:t xml:space="preserve"> – which we will consider in some more detail below. However, you may </w:t>
-      </w:r>
-      <w:r>
-        <w:rPr>
-          <w:lang w:val="en-US"/>
-        </w:rPr>
-        <w:t xml:space="preserve">show us </w:t>
-      </w:r>
-      <w:r>
-        <w:rPr>
-          <w:highlight w:val="yellow"/>
-          <w:lang w:val="en-US"/>
-        </w:rPr>
-        <w:t>screen grabs of code</w:t>
-      </w:r>
-      <w:r>
-        <w:rPr>
-          <w:lang w:val="en-US"/>
-        </w:rPr>
-        <w:t xml:space="preserve"> if that makes your points clearer. Tell us anything you think we need to know about how you have structured the application and made it work, but there also a section below to describe problems</w:t>
-      </w:r>
-      <w:r>
-        <w:rPr>
-          <w:highlight w:val="yellow"/>
-          <w:lang w:val="en-US"/>
-        </w:rPr>
-        <w:t xml:space="preserve">. </w:t>
-      </w:r>
-      <w:r>
-        <w:rPr>
-          <w:highlight w:val="yellow"/>
-          <w:lang w:val="en-US"/>
-        </w:rPr>
-        <w:t>If you have used particular libraries, then you should give us a brief overview of their use in this application</w:t>
-      </w:r>
-      <w:r>
-        <w:rPr>
-          <w:lang w:val="en-US"/>
-        </w:rPr>
-        <w:t xml:space="preserve">. </w:t>
-      </w:r>
-    </w:p>
-    <w:p>
-      <w:pPr>
-        <w:jc w:val="both"/>
-        <w:rPr>
-          <w:lang w:val="en-US"/>
-        </w:rPr>
-      </w:pPr>
-      <w:r>
-        <w:rPr>
-          <w:lang w:val="en-US"/>
-        </w:rPr>
-        <w:t xml:space="preserve">A number of example </w:t>
-      </w:r>
-      <w:r>
-        <w:rPr>
-          <w:highlight w:val="yellow"/>
-          <w:lang w:val="en-US"/>
-        </w:rPr>
         <w:t>architecture diagrams</w:t>
       </w:r>
       <w:r>
         <w:rPr>
+          <w:color w:val="538135" w:themeColor="accent6" w:themeShade="BF"/>
           <w:lang w:val="en-US"/>
         </w:rPr>
         <w:t xml:space="preserve"> are provided below. </w:t>
       </w:r>
       <w:r>
         <w:rPr>
+          <w:color w:val="538135" w:themeColor="accent6" w:themeShade="BF"/>
           <w:lang w:val="en-US"/>
         </w:rPr>
         <w:t xml:space="preserve">Many students use diagram generators such as the tools at </w:t>
       </w:r>
-      <w:hyperlink r:id="rId12" w:history="1">
+      <w:hyperlink r:id="rId23" w:history="1">
         <w:r>
           <w:rPr>
             <w:rStyle w:val="Hyperlink"/>
+            <w:color w:val="538135" w:themeColor="accent6" w:themeShade="BF"/>
           </w:rPr>
-          <w:t>https://clou</w:t>
-        </w:r>
-        <w:r>
-          <w:rPr>
-            <w:rStyle w:val="Hyperlink"/>
-          </w:rPr>
-          <w:t>d</w:t>
-        </w:r>
-        <w:r>
-          <w:rPr>
-            <w:rStyle w:val="Hyperlink"/>
-          </w:rPr>
-          <w:t>craft.co/</w:t>
+          <w:t>https://cloudcraft.co/</w:t>
         </w:r>
       </w:hyperlink>
       <w:r>
+        <w:rPr>
+          <w:color w:val="538135" w:themeColor="accent6" w:themeShade="BF"/>
+        </w:rPr>
         <w:t xml:space="preserve">. </w:t>
       </w:r>
       <w:r>
+        <w:rPr>
+          <w:color w:val="538135" w:themeColor="accent6" w:themeShade="BF"/>
+        </w:rPr>
         <w:t xml:space="preserve">For assignment 2, this is the most important diagram used to document your approach. The ‘network diagrams’ below show some more complicated alternatives. </w:t>
       </w:r>
       <w:r>
         <w:rPr>
+          <w:color w:val="538135" w:themeColor="accent6" w:themeShade="BF"/>
           <w:lang w:val="en-US"/>
         </w:rPr>
         <w:t>Only the</w:t>
       </w:r>
       <w:r>
         <w:rPr>
+          <w:color w:val="538135" w:themeColor="accent6" w:themeShade="BF"/>
           <w:lang w:val="en-US"/>
         </w:rPr>
         <w:t xml:space="preserve"> architecture diagram</w:t>
       </w:r>
       <w:r>
         <w:rPr>
-          <w:lang w:val="en-US"/>
-        </w:rPr>
-        <w:t xml:space="preserve"> is compulsory. Please consider the others if they help </w:t>
-      </w:r>
-      <w:proofErr w:type="gramStart"/>
-      <w:r>
-        <w:rPr>
-          <w:lang w:val="en-US"/>
-        </w:rPr>
-        <w:t>you, and</w:t>
-      </w:r>
-      <w:proofErr w:type="gramEnd"/>
+          <w:color w:val="538135" w:themeColor="accent6" w:themeShade="BF"/>
+          <w:lang w:val="en-US"/>
+        </w:rPr>
+        <w:t xml:space="preserve"> is compulsory. Please consider the others if they help you, and </w:t>
+      </w:r>
+      <w:r>
+        <w:rPr>
+          <w:color w:val="538135" w:themeColor="accent6" w:themeShade="BF"/>
+          <w:lang w:val="en-US"/>
+        </w:rPr>
+        <w:t xml:space="preserve">ignore them if they do not. </w:t>
+      </w:r>
+    </w:p>
+    <w:p>
+      <w:pPr>
+        <w:jc w:val="both"/>
+        <w:rPr>
+          <w:color w:val="538135" w:themeColor="accent6" w:themeShade="BF"/>
+          <w:lang w:val="en-US"/>
+        </w:rPr>
+      </w:pPr>
+    </w:p>
+    <w:p>
+      <w:pPr>
+        <w:jc w:val="center"/>
+        <w:rPr>
+          <w:lang w:val="en-US"/>
+        </w:rPr>
+      </w:pPr>
+      <w:r>
+        <w:rPr>
+          <w:rFonts w:ascii="Calibri" w:hAnsi="Calibri" w:cs="Calibri"/>
+          <w:noProof/>
+          <w:bdr w:val="none" w:sz="0" w:space="0" w:color="auto" w:frame="1"/>
+        </w:rPr>
+        <w:drawing>
+          <wp:inline distT="0" distB="0" distL="0" distR="0" wp14:anchorId="611A9908" wp14:editId="69340A76">
+            <wp:extent cx="5736590" cy="2312035"/>
+            <wp:effectExtent l="0" t="0" r="0" b="0"/>
+            <wp:docPr id="18" name="Picture 18" descr="Diagram&#10;&#10;Description automatically generated"/>
+            <wp:cNvGraphicFramePr>
+              <a:graphicFrameLocks xmlns:a="http://schemas.openxmlformats.org/drawingml/2006/main" noChangeAspect="1"/>
+            </wp:cNvGraphicFramePr>
+            <a:graphic xmlns:a="http://schemas.openxmlformats.org/drawingml/2006/main">
+              <a:graphicData uri="http://schemas.openxmlformats.org/drawingml/2006/picture">
+                <pic:pic xmlns:pic="http://schemas.openxmlformats.org/drawingml/2006/picture">
+                  <pic:nvPicPr>
+                    <pic:cNvPr id="18" name="Picture 18" descr="Diagram&#10;&#10;Description automatically generated"/>
+                    <pic:cNvPicPr>
+                      <a:picLocks noChangeAspect="1" noChangeArrowheads="1"/>
+                    </pic:cNvPicPr>
+                  </pic:nvPicPr>
+                  <pic:blipFill>
+                    <a:blip r:embed="rId24" cstate="print">
+                      <a:extLst>
+                        <a:ext uri="{28A0092B-C50C-407E-A947-70E740481C1C}">
+                          <a14:useLocalDpi xmlns:a14="http://schemas.microsoft.com/office/drawing/2010/main" val="0"/>
+                        </a:ext>
+                      </a:extLst>
+                    </a:blip>
+                    <a:srcRect/>
+                    <a:stretch>
+                      <a:fillRect/>
+                    </a:stretch>
+                  </pic:blipFill>
+                  <pic:spPr bwMode="auto">
+                    <a:xfrm>
+                      <a:off x="0" y="0"/>
+                      <a:ext cx="5736590" cy="2312035"/>
+                    </a:xfrm>
+                    <a:prstGeom prst="rect">
+                      <a:avLst/>
+                    </a:prstGeom>
+                    <a:noFill/>
+                    <a:ln>
+                      <a:noFill/>
+                    </a:ln>
+                  </pic:spPr>
+                </pic:pic>
+              </a:graphicData>
+            </a:graphic>
+          </wp:inline>
+        </w:drawing>
+      </w:r>
+    </w:p>
+    <w:p>
+      <w:pPr>
+        <w:jc w:val="both"/>
+        <w:rPr>
+          <w:lang w:val="en-US"/>
+        </w:rPr>
+      </w:pPr>
+      <w:r>
+        <w:rPr>
+          <w:lang w:val="en-US"/>
+        </w:rPr>
+        <w:t xml:space="preserve">The diagram above describes the high-level overview of architecture and operation of the application. We use Express frame-work of Nodejs to handle the request of client, API endpoint as well as database and </w:t>
+      </w:r>
+      <w:r>
+        <w:rPr>
+          <w:lang w:val="en-US"/>
+        </w:rPr>
+        <w:t>R</w:t>
+      </w:r>
+      <w:r>
+        <w:rPr>
+          <w:lang w:val="en-US"/>
+        </w:rPr>
+        <w:t xml:space="preserve">edis cache. For the client-site, we use React to build a client web application to display the tweet sentiment to the user. Using AWS services to deploy and scale the application.   </w:t>
+      </w:r>
+    </w:p>
+    <w:p>
+      <w:pPr>
+        <w:pStyle w:val="Heading2"/>
+        <w:rPr>
+          <w:noProof/>
+        </w:rPr>
+      </w:pPr>
+      <w:bookmarkStart w:id="13" w:name="_Toc52357539"/>
+      <w:r>
+        <w:rPr>
+          <w:noProof/>
+        </w:rPr>
+        <w:t>Context diagram</w:t>
+      </w:r>
+      <w:bookmarkEnd w:id="13"/>
+    </w:p>
+    <w:p/>
+    <w:p>
+      <w:pPr>
+        <w:pStyle w:val="Heading2"/>
+        <w:rPr>
+          <w:lang w:val="en-US"/>
+        </w:rPr>
+      </w:pPr>
+      <w:bookmarkStart w:id="14" w:name="_Toc52357540"/>
+      <w:r>
+        <w:rPr>
+          <w:lang w:val="en-US"/>
+        </w:rPr>
+        <w:t>Sequence Diagram</w:t>
+      </w:r>
+      <w:bookmarkEnd w:id="14"/>
       <w:r>
         <w:rPr>
           <w:lang w:val="en-US"/>
         </w:rPr>
         <w:t xml:space="preserve"> </w:t>
       </w:r>
-      <w:r>
-        <w:rPr>
-          <w:lang w:val="en-US"/>
-        </w:rPr>
-        <w:t xml:space="preserve">ignore them if they do not. </w:t>
-      </w:r>
-    </w:p>
-    <w:p>
-      <w:pPr>
-        <w:pStyle w:val="Heading4"/>
-        <w:rPr>
-          <w:i w:val="0"/>
-          <w:iCs w:val="0"/>
-          <w:noProof/>
-        </w:rPr>
-      </w:pPr>
-      <w:bookmarkStart w:id="14" w:name="_Toc52357539"/>
-      <w:r>
-        <w:rPr>
-          <w:i w:val="0"/>
-          <w:iCs w:val="0"/>
-          <w:noProof/>
-        </w:rPr>
-        <w:t>Context diagram</w:t>
-      </w:r>
-      <w:bookmarkEnd w:id="14"/>
-    </w:p>
-    <w:p>
-      <w:pPr>
-        <w:pStyle w:val="Heading4"/>
-        <w:rPr>
-          <w:i w:val="0"/>
-          <w:iCs w:val="0"/>
-          <w:lang w:val="en-US"/>
-        </w:rPr>
-      </w:pPr>
-      <w:bookmarkStart w:id="15" w:name="_Toc52357540"/>
-      <w:r>
-        <w:rPr>
-          <w:i w:val="0"/>
-          <w:iCs w:val="0"/>
-          <w:lang w:val="en-US"/>
-        </w:rPr>
-        <w:t>Sequence Diagram</w:t>
+    </w:p>
+    <w:p>
+      <w:pPr>
+        <w:rPr>
+          <w:lang w:val="en-US"/>
+        </w:rPr>
+      </w:pPr>
+    </w:p>
+    <w:p>
+      <w:pPr>
+        <w:pStyle w:val="Heading2"/>
+        <w:rPr>
+          <w:lang w:val="en-US"/>
+        </w:rPr>
+      </w:pPr>
+      <w:bookmarkStart w:id="15" w:name="_Toc52357541"/>
+      <w:r>
+        <w:rPr>
+          <w:lang w:val="en-US"/>
+        </w:rPr>
+        <w:t>Process flow Diagram</w:t>
       </w:r>
       <w:bookmarkEnd w:id="15"/>
       <w:r>
         <w:rPr>
-          <w:i w:val="0"/>
-          <w:iCs w:val="0"/>
           <w:lang w:val="en-US"/>
         </w:rPr>
         <w:t xml:space="preserve"> </w:t>
@@ -4701,27 +5805,92 @@
     </w:p>
     <w:p>
       <w:pPr>
-        <w:pStyle w:val="Heading4"/>
-        <w:rPr>
-          <w:i w:val="0"/>
-          <w:iCs w:val="0"/>
-          <w:lang w:val="en-US"/>
-        </w:rPr>
-      </w:pPr>
-      <w:bookmarkStart w:id="16" w:name="_Toc52357541"/>
-      <w:r>
-        <w:rPr>
-          <w:i w:val="0"/>
-          <w:iCs w:val="0"/>
-          <w:lang w:val="en-US"/>
-        </w:rPr>
-        <w:t>Process flow Diagram</w:t>
+        <w:rPr>
+          <w:lang w:val="en-US"/>
+        </w:rPr>
+      </w:pPr>
+    </w:p>
+    <w:p>
+      <w:pPr>
+        <w:pStyle w:val="Heading2"/>
+        <w:rPr>
+          <w:lang w:val="en-US"/>
+        </w:rPr>
+      </w:pPr>
+      <w:bookmarkStart w:id="16" w:name="_Toc52357542"/>
+      <w:r>
+        <w:rPr>
+          <w:lang w:val="en-US"/>
+        </w:rPr>
+        <w:t>Network diagrams (Cloud specific)</w:t>
       </w:r>
       <w:bookmarkEnd w:id="16"/>
-      <w:r>
-        <w:rPr>
-          <w:i w:val="0"/>
-          <w:iCs w:val="0"/>
+    </w:p>
+    <w:p>
+      <w:pPr>
+        <w:rPr>
+          <w:lang w:val="en-US"/>
+        </w:rPr>
+      </w:pPr>
+    </w:p>
+    <w:p>
+      <w:pPr>
+        <w:pStyle w:val="Heading2"/>
+        <w:rPr>
+          <w:lang w:val="en-US"/>
+        </w:rPr>
+      </w:pPr>
+      <w:bookmarkStart w:id="17" w:name="_Toc52357543"/>
+      <w:r>
+        <w:rPr>
+          <w:lang w:val="en-US"/>
+        </w:rPr>
+        <w:t>Client / server demarcation of responsibilities</w:t>
+      </w:r>
+      <w:bookmarkEnd w:id="17"/>
+    </w:p>
+    <w:p>
+      <w:pPr>
+        <w:rPr>
+          <w:lang w:val="en-US"/>
+        </w:rPr>
+      </w:pPr>
+    </w:p>
+    <w:p>
+      <w:pPr>
+        <w:pStyle w:val="Heading2"/>
+        <w:rPr>
+          <w:lang w:val="en-US"/>
+        </w:rPr>
+      </w:pPr>
+      <w:bookmarkStart w:id="18" w:name="_Toc52357544"/>
+      <w:r>
+        <w:rPr>
+          <w:lang w:val="en-US"/>
+        </w:rPr>
+        <w:t xml:space="preserve">Response </w:t>
+      </w:r>
+      <w:r>
+        <w:rPr>
+          <w:lang w:val="en-US"/>
+        </w:rPr>
+        <w:t>filtering</w:t>
+      </w:r>
+      <w:r>
+        <w:rPr>
+          <w:lang w:val="en-US"/>
+        </w:rPr>
+        <w:t xml:space="preserve"> / data object </w:t>
+      </w:r>
+      <w:r>
+        <w:rPr>
+          <w:lang w:val="en-US"/>
+        </w:rPr>
+        <w:t>correlation</w:t>
+      </w:r>
+      <w:bookmarkEnd w:id="18"/>
+      <w:r>
+        <w:rPr>
           <w:lang w:val="en-US"/>
         </w:rPr>
         <w:t xml:space="preserve"> </w:t>
@@ -4729,91 +5898,57 @@
     </w:p>
     <w:p>
       <w:pPr>
-        <w:pStyle w:val="Heading4"/>
-        <w:rPr>
-          <w:i w:val="0"/>
-          <w:iCs w:val="0"/>
-          <w:lang w:val="en-US"/>
-        </w:rPr>
-      </w:pPr>
-      <w:bookmarkStart w:id="17" w:name="_Toc52357542"/>
-      <w:r>
-        <w:rPr>
-          <w:i w:val="0"/>
-          <w:iCs w:val="0"/>
-          <w:lang w:val="en-US"/>
-        </w:rPr>
-        <w:t>Network diagrams (Cloud specific)</w:t>
-      </w:r>
-      <w:bookmarkEnd w:id="17"/>
-    </w:p>
-    <w:p>
-      <w:pPr>
-        <w:pStyle w:val="Heading4"/>
-        <w:rPr>
-          <w:i w:val="0"/>
-          <w:iCs w:val="0"/>
-          <w:lang w:val="en-US"/>
-        </w:rPr>
-      </w:pPr>
-      <w:bookmarkStart w:id="18" w:name="_Toc52357543"/>
-      <w:r>
-        <w:rPr>
-          <w:i w:val="0"/>
-          <w:iCs w:val="0"/>
-          <w:lang w:val="en-US"/>
-        </w:rPr>
-        <w:t>Client / server demarcation of responsibilities</w:t>
-      </w:r>
-      <w:bookmarkEnd w:id="18"/>
-    </w:p>
-    <w:p>
-      <w:pPr>
-        <w:pStyle w:val="Heading4"/>
-        <w:rPr>
-          <w:i w:val="0"/>
-          <w:iCs w:val="0"/>
-          <w:lang w:val="en-US"/>
-        </w:rPr>
-      </w:pPr>
-      <w:bookmarkStart w:id="19" w:name="_Toc52357544"/>
-      <w:r>
-        <w:rPr>
-          <w:i w:val="0"/>
-          <w:iCs w:val="0"/>
-          <w:lang w:val="en-US"/>
-        </w:rPr>
-        <w:t xml:space="preserve">Response </w:t>
-      </w:r>
-      <w:r>
-        <w:rPr>
-          <w:i w:val="0"/>
-          <w:iCs w:val="0"/>
-          <w:lang w:val="en-US"/>
-        </w:rPr>
-        <w:t>filtering</w:t>
-      </w:r>
-      <w:r>
-        <w:rPr>
-          <w:i w:val="0"/>
-          <w:iCs w:val="0"/>
-          <w:lang w:val="en-US"/>
-        </w:rPr>
-        <w:t xml:space="preserve"> / data object </w:t>
-      </w:r>
-      <w:r>
-        <w:rPr>
-          <w:i w:val="0"/>
-          <w:iCs w:val="0"/>
-          <w:lang w:val="en-US"/>
-        </w:rPr>
-        <w:t>correlation</w:t>
+        <w:rPr>
+          <w:lang w:val="en-US"/>
+        </w:rPr>
+      </w:pPr>
+    </w:p>
+    <w:p>
+      <w:pPr>
+        <w:rPr>
+          <w:lang w:val="en-US"/>
+        </w:rPr>
+      </w:pPr>
+    </w:p>
+    <w:p>
+      <w:pPr>
+        <w:pStyle w:val="Heading2"/>
+        <w:rPr>
+          <w:lang w:val="en-US"/>
+        </w:rPr>
+      </w:pPr>
+      <w:r>
+        <w:rPr>
+          <w:lang w:val="en-US"/>
+        </w:rPr>
+        <w:t xml:space="preserve">Scaling and Performance </w:t>
+      </w:r>
+    </w:p>
+    <w:p>
+      <w:pPr>
+        <w:jc w:val="both"/>
+        <w:rPr>
+          <w:lang w:val="en-US"/>
+        </w:rPr>
+      </w:pPr>
+    </w:p>
+    <w:p>
+      <w:pPr>
+        <w:pStyle w:val="Heading1"/>
+        <w:rPr>
+          <w:lang w:val="en-US"/>
+        </w:rPr>
+      </w:pPr>
+      <w:bookmarkStart w:id="19" w:name="_Toc52357545"/>
+      <w:r>
+        <w:rPr>
+          <w:lang w:val="en-US"/>
+        </w:rPr>
+        <w:t>Test plan</w:t>
       </w:r>
       <w:bookmarkEnd w:id="19"/>
       <w:r>
         <w:rPr>
-          <w:i w:val="0"/>
-          <w:iCs w:val="0"/>
           <w:lang w:val="en-US"/>
         </w:rPr>
         <w:t xml:space="preserve"> </w:t>
@@ -4821,81 +5956,16 @@
     </w:p>
     <w:p>
       <w:pPr>
-        <w:rPr>
-          <w:lang w:val="en-US"/>
-        </w:rPr>
-      </w:pPr>
-    </w:p>
-    <w:p>
-      <w:pPr>
-        <w:pStyle w:val="Heading3"/>
-        <w:rPr>
-          <w:lang w:val="en-US"/>
-        </w:rPr>
-      </w:pPr>
-      <w:r>
-        <w:rPr>
-          <w:lang w:val="en-US"/>
-        </w:rPr>
-        <w:t xml:space="preserve">Scaling and Performance </w:t>
-      </w:r>
-    </w:p>
-    <w:p>
-      <w:pPr>
         <w:jc w:val="both"/>
         <w:rPr>
           <w:lang w:val="en-US"/>
         </w:rPr>
       </w:pPr>
-    </w:p>
-    <w:p>
-      <w:pPr>
-        <w:pStyle w:val="Heading3"/>
-        <w:rPr>
-          <w:lang w:val="en-US"/>
-        </w:rPr>
-      </w:pPr>
-      <w:bookmarkStart w:id="20" w:name="_Toc52357545"/>
-      <w:r>
-        <w:rPr>
-          <w:lang w:val="en-US"/>
-        </w:rPr>
-        <w:t>Test plan</w:t>
-      </w:r>
-      <w:bookmarkEnd w:id="20"/>
-      <w:r>
-        <w:rPr>
-          <w:lang w:val="en-US"/>
-        </w:rPr>
-        <w:t xml:space="preserve"> </w:t>
-      </w:r>
-    </w:p>
-    <w:p>
-      <w:pPr>
-        <w:jc w:val="both"/>
-        <w:rPr>
-          <w:lang w:val="en-US"/>
-        </w:rPr>
-      </w:pPr>
-      <w:r>
-        <w:rPr>
-          <w:lang w:val="en-US"/>
-        </w:rPr>
-        <w:t xml:space="preserve">Manual testing is </w:t>
-      </w:r>
-      <w:proofErr w:type="gramStart"/>
-      <w:r>
-        <w:rPr>
-          <w:lang w:val="en-US"/>
-        </w:rPr>
-        <w:t>fine</w:t>
-      </w:r>
-      <w:proofErr w:type="gramEnd"/>
-      <w:r>
-        <w:rPr>
-          <w:lang w:val="en-US"/>
-        </w:rPr>
-        <w:t xml:space="preserve"> and our expectations are in line with the example grid below. You can show the results through a screen shot and point us to these from the table. </w:t>
+      <w:r>
+        <w:rPr>
+          <w:lang w:val="en-US"/>
+        </w:rPr>
+        <w:t xml:space="preserve">Manual testing is fine and our expectations are in line with the example grid below. You can show the results through a screen shot and point us to these from the table. </w:t>
       </w:r>
     </w:p>
     <w:p>
@@ -4985,7 +6055,6 @@
         <w:rPr>
           <w:lang w:val="en-US"/>
         </w:rPr>
-        <w:lastRenderedPageBreak/>
         <w:t xml:space="preserve">Non-functional cases  </w:t>
       </w:r>
     </w:p>
@@ -5003,10 +6072,10 @@
         <w:tblLook w:val="04A0" w:firstRow="1" w:lastRow="0" w:firstColumn="1" w:lastColumn="0" w:noHBand="0" w:noVBand="1"/>
       </w:tblPr>
       <w:tblGrid>
-        <w:gridCol w:w="2547"/>
-        <w:gridCol w:w="3837"/>
-        <w:gridCol w:w="1134"/>
-        <w:gridCol w:w="1417"/>
+        <w:gridCol w:w="2520"/>
+        <w:gridCol w:w="3753"/>
+        <w:gridCol w:w="1122"/>
+        <w:gridCol w:w="1540"/>
       </w:tblGrid>
       <w:tr>
         <w:tc>
@@ -5014,16 +6083,7 @@
             <w:tcW w:w="2547" w:type="dxa"/>
           </w:tcPr>
           <w:p>
-            <w:pPr>
-              <w:rPr>
-                <w:lang w:val="en-US"/>
-              </w:rPr>
-            </w:pPr>
-            <w:r>
-              <w:rPr>
-                <w:rFonts w:ascii="Calibri" w:hAnsi="Calibri" w:cs="Calibri"/>
-                <w:color w:val="000000"/>
-              </w:rPr>
+            <w:r>
               <w:t>Task</w:t>
             </w:r>
           </w:p>
@@ -5033,16 +6093,7 @@
             <w:tcW w:w="3837" w:type="dxa"/>
           </w:tcPr>
           <w:p>
-            <w:pPr>
-              <w:rPr>
-                <w:lang w:val="en-US"/>
-              </w:rPr>
-            </w:pPr>
-            <w:r>
-              <w:rPr>
-                <w:rFonts w:ascii="Calibri" w:hAnsi="Calibri" w:cs="Calibri"/>
-                <w:color w:val="000000"/>
-              </w:rPr>
+            <w:r>
               <w:t>Expected outcome</w:t>
             </w:r>
           </w:p>
@@ -5052,16 +6103,7 @@
             <w:tcW w:w="1134" w:type="dxa"/>
           </w:tcPr>
           <w:p>
-            <w:pPr>
-              <w:rPr>
-                <w:lang w:val="en-US"/>
-              </w:rPr>
-            </w:pPr>
-            <w:r>
-              <w:rPr>
-                <w:rFonts w:ascii="Calibri" w:hAnsi="Calibri" w:cs="Calibri"/>
-                <w:color w:val="000000"/>
-              </w:rPr>
+            <w:r>
               <w:t>Result</w:t>
             </w:r>
           </w:p>
@@ -5071,16 +6113,7 @@
             <w:tcW w:w="1417" w:type="dxa"/>
           </w:tcPr>
           <w:p>
-            <w:pPr>
-              <w:rPr>
-                <w:lang w:val="en-US"/>
-              </w:rPr>
-            </w:pPr>
-            <w:r>
-              <w:rPr>
-                <w:rFonts w:ascii="Calibri" w:hAnsi="Calibri" w:cs="Calibri"/>
-                <w:color w:val="000000"/>
-              </w:rPr>
+            <w:r>
               <w:t>Screenshot/s</w:t>
             </w:r>
           </w:p>
@@ -5092,16 +6125,7 @@
             <w:tcW w:w="2547" w:type="dxa"/>
           </w:tcPr>
           <w:p>
-            <w:pPr>
-              <w:rPr>
-                <w:lang w:val="en-US"/>
-              </w:rPr>
-            </w:pPr>
-            <w:r>
-              <w:rPr>
-                <w:rFonts w:ascii="Calibri" w:hAnsi="Calibri" w:cs="Calibri"/>
-                <w:color w:val="000000"/>
-              </w:rPr>
+            <w:r>
               <w:t>Data stored in Redis </w:t>
             </w:r>
           </w:p>
@@ -5111,17 +6135,14 @@
             <w:tcW w:w="3837" w:type="dxa"/>
           </w:tcPr>
           <w:p>
-            <w:pPr>
-              <w:rPr>
-                <w:lang w:val="en-US"/>
-              </w:rPr>
-            </w:pPr>
-            <w:r>
-              <w:rPr>
-                <w:rFonts w:ascii="Calibri" w:hAnsi="Calibri" w:cs="Calibri"/>
-                <w:color w:val="000000"/>
-              </w:rPr>
-              <w:t>New keyword result is stored in Redis</w:t>
+            <w:r>
+              <w:t xml:space="preserve">New </w:t>
+            </w:r>
+            <w:r>
+              <w:t>Tweet</w:t>
+            </w:r>
+            <w:r>
+              <w:t xml:space="preserve"> result is stored in Redis</w:t>
             </w:r>
           </w:p>
         </w:tc>
@@ -5129,25 +6150,13 @@
           <w:tcPr>
             <w:tcW w:w="1134" w:type="dxa"/>
           </w:tcPr>
-          <w:p>
-            <w:pPr>
-              <w:rPr>
-                <w:lang w:val="en-US"/>
-              </w:rPr>
-            </w:pPr>
-          </w:p>
+          <w:p/>
         </w:tc>
         <w:tc>
           <w:tcPr>
             <w:tcW w:w="1417" w:type="dxa"/>
           </w:tcPr>
-          <w:p>
-            <w:pPr>
-              <w:rPr>
-                <w:lang w:val="en-US"/>
-              </w:rPr>
-            </w:pPr>
-          </w:p>
+          <w:p/>
         </w:tc>
       </w:tr>
       <w:tr>
@@ -5156,16 +6165,7 @@
             <w:tcW w:w="2547" w:type="dxa"/>
           </w:tcPr>
           <w:p>
-            <w:pPr>
-              <w:rPr>
-                <w:lang w:val="en-US"/>
-              </w:rPr>
-            </w:pPr>
-            <w:r>
-              <w:rPr>
-                <w:rFonts w:ascii="Calibri" w:hAnsi="Calibri" w:cs="Calibri"/>
-                <w:color w:val="000000"/>
-              </w:rPr>
+            <w:r>
               <w:t>Data stored in DynamoDB</w:t>
             </w:r>
           </w:p>
@@ -5175,17 +6175,14 @@
             <w:tcW w:w="3837" w:type="dxa"/>
           </w:tcPr>
           <w:p>
-            <w:pPr>
-              <w:rPr>
-                <w:lang w:val="en-US"/>
-              </w:rPr>
-            </w:pPr>
-            <w:r>
-              <w:rPr>
-                <w:rFonts w:ascii="Calibri" w:hAnsi="Calibri" w:cs="Calibri"/>
-                <w:color w:val="000000"/>
-              </w:rPr>
-              <w:t>New keyword result is stored in DynamoDB</w:t>
+            <w:r>
+              <w:t xml:space="preserve">New </w:t>
+            </w:r>
+            <w:r>
+              <w:t xml:space="preserve">Tweet </w:t>
+            </w:r>
+            <w:r>
+              <w:t>result is stored in DynamoDB</w:t>
             </w:r>
           </w:p>
         </w:tc>
@@ -5193,25 +6190,13 @@
           <w:tcPr>
             <w:tcW w:w="1134" w:type="dxa"/>
           </w:tcPr>
-          <w:p>
-            <w:pPr>
-              <w:rPr>
-                <w:lang w:val="en-US"/>
-              </w:rPr>
-            </w:pPr>
-          </w:p>
+          <w:p/>
         </w:tc>
         <w:tc>
           <w:tcPr>
             <w:tcW w:w="1417" w:type="dxa"/>
           </w:tcPr>
-          <w:p>
-            <w:pPr>
-              <w:rPr>
-                <w:lang w:val="en-US"/>
-              </w:rPr>
-            </w:pPr>
-          </w:p>
+          <w:p/>
         </w:tc>
       </w:tr>
       <w:tr>
@@ -5220,17 +6205,14 @@
             <w:tcW w:w="2547" w:type="dxa"/>
           </w:tcPr>
           <w:p>
-            <w:pPr>
-              <w:rPr>
-                <w:lang w:val="en-US"/>
-              </w:rPr>
-            </w:pPr>
-            <w:r>
-              <w:rPr>
-                <w:rFonts w:ascii="Calibri" w:hAnsi="Calibri" w:cs="Calibri"/>
-                <w:color w:val="000000"/>
-              </w:rPr>
-              <w:t>Retrieve Data from DynamoDB</w:t>
+            <w:r>
+              <w:t xml:space="preserve">Retrieve </w:t>
+            </w:r>
+            <w:r>
+              <w:t>d</w:t>
+            </w:r>
+            <w:r>
+              <w:t>ata from DynamoDB</w:t>
             </w:r>
           </w:p>
         </w:tc>
@@ -5239,16 +6221,7 @@
             <w:tcW w:w="3837" w:type="dxa"/>
           </w:tcPr>
           <w:p>
-            <w:pPr>
-              <w:rPr>
-                <w:lang w:val="en-US"/>
-              </w:rPr>
-            </w:pPr>
-            <w:r>
-              <w:rPr>
-                <w:rFonts w:ascii="Calibri" w:hAnsi="Calibri" w:cs="Calibri"/>
-                <w:color w:val="000000"/>
-              </w:rPr>
+            <w:r>
               <w:t>Result of repeated keyword within 24 hours is retrieved from DynamoDB</w:t>
             </w:r>
           </w:p>
@@ -5257,25 +6230,13 @@
           <w:tcPr>
             <w:tcW w:w="1134" w:type="dxa"/>
           </w:tcPr>
-          <w:p>
-            <w:pPr>
-              <w:rPr>
-                <w:lang w:val="en-US"/>
-              </w:rPr>
-            </w:pPr>
-          </w:p>
+          <w:p/>
         </w:tc>
         <w:tc>
           <w:tcPr>
             <w:tcW w:w="1417" w:type="dxa"/>
           </w:tcPr>
-          <w:p>
-            <w:pPr>
-              <w:rPr>
-                <w:lang w:val="en-US"/>
-              </w:rPr>
-            </w:pPr>
-          </w:p>
+          <w:p/>
         </w:tc>
       </w:tr>
       <w:tr>
@@ -5284,17 +6245,14 @@
             <w:tcW w:w="2547" w:type="dxa"/>
           </w:tcPr>
           <w:p>
-            <w:pPr>
-              <w:rPr>
-                <w:lang w:val="en-US"/>
-              </w:rPr>
-            </w:pPr>
-            <w:r>
-              <w:rPr>
-                <w:rFonts w:ascii="Calibri" w:hAnsi="Calibri" w:cs="Calibri"/>
-                <w:color w:val="000000"/>
-              </w:rPr>
-              <w:t>Retrieve Data from Redis</w:t>
+            <w:r>
+              <w:t xml:space="preserve">Retrieve </w:t>
+            </w:r>
+            <w:r>
+              <w:t>d</w:t>
+            </w:r>
+            <w:r>
+              <w:t>ata from Redis</w:t>
             </w:r>
           </w:p>
         </w:tc>
@@ -5303,17 +6261,11 @@
             <w:tcW w:w="3837" w:type="dxa"/>
           </w:tcPr>
           <w:p>
-            <w:pPr>
-              <w:rPr>
-                <w:lang w:val="en-US"/>
-              </w:rPr>
-            </w:pPr>
-            <w:r>
-              <w:rPr>
-                <w:rFonts w:ascii="Calibri" w:hAnsi="Calibri" w:cs="Calibri"/>
-                <w:color w:val="000000"/>
-              </w:rPr>
-              <w:t>Result of repeated keyword within 24 hours is retrieved from DynamoDB</w:t>
+            <w:r>
+              <w:t xml:space="preserve">Result of repeated keyword within 24 hours is retrieved from </w:t>
+            </w:r>
+            <w:r>
+              <w:t>Redis</w:t>
             </w:r>
           </w:p>
         </w:tc>
@@ -5321,25 +6273,13 @@
           <w:tcPr>
             <w:tcW w:w="1134" w:type="dxa"/>
           </w:tcPr>
-          <w:p>
-            <w:pPr>
-              <w:rPr>
-                <w:lang w:val="en-US"/>
-              </w:rPr>
-            </w:pPr>
-          </w:p>
+          <w:p/>
         </w:tc>
         <w:tc>
           <w:tcPr>
             <w:tcW w:w="1417" w:type="dxa"/>
           </w:tcPr>
-          <w:p>
-            <w:pPr>
-              <w:rPr>
-                <w:lang w:val="en-US"/>
-              </w:rPr>
-            </w:pPr>
-          </w:p>
+          <w:p/>
         </w:tc>
       </w:tr>
       <w:tr>
@@ -5348,17 +6288,17 @@
             <w:tcW w:w="2547" w:type="dxa"/>
           </w:tcPr>
           <w:p>
-            <w:pPr>
-              <w:rPr>
-                <w:lang w:val="en-US"/>
-              </w:rPr>
-            </w:pPr>
-            <w:r>
-              <w:rPr>
-                <w:rFonts w:ascii="Calibri" w:hAnsi="Calibri" w:cs="Calibri"/>
-                <w:color w:val="000000"/>
-              </w:rPr>
-              <w:t>Retrieve Data from Twitter API</w:t>
+            <w:r>
+              <w:t>Get</w:t>
+            </w:r>
+            <w:r>
+              <w:t xml:space="preserve"> </w:t>
+            </w:r>
+            <w:r>
+              <w:t>d</w:t>
+            </w:r>
+            <w:r>
+              <w:t>ata from Twitter API</w:t>
             </w:r>
           </w:p>
         </w:tc>
@@ -5367,17 +6307,20 @@
             <w:tcW w:w="3837" w:type="dxa"/>
           </w:tcPr>
           <w:p>
-            <w:pPr>
-              <w:rPr>
-                <w:lang w:val="en-US"/>
-              </w:rPr>
-            </w:pPr>
-            <w:r>
-              <w:rPr>
-                <w:rFonts w:ascii="Calibri" w:hAnsi="Calibri" w:cs="Calibri"/>
-                <w:color w:val="000000"/>
-              </w:rPr>
-              <w:t>New keyword result is queried directly from Twitter API</w:t>
+            <w:r>
+              <w:t xml:space="preserve">New </w:t>
+            </w:r>
+            <w:r>
+              <w:t xml:space="preserve">Tweet </w:t>
+            </w:r>
+            <w:r>
+              <w:t>result</w:t>
+            </w:r>
+            <w:r>
+              <w:t xml:space="preserve"> </w:t>
+            </w:r>
+            <w:r>
+              <w:t>is queried directly from Twitter API</w:t>
             </w:r>
           </w:p>
         </w:tc>
@@ -5385,25 +6328,13 @@
           <w:tcPr>
             <w:tcW w:w="1134" w:type="dxa"/>
           </w:tcPr>
-          <w:p>
-            <w:pPr>
-              <w:rPr>
-                <w:lang w:val="en-US"/>
-              </w:rPr>
-            </w:pPr>
-          </w:p>
+          <w:p/>
         </w:tc>
         <w:tc>
           <w:tcPr>
             <w:tcW w:w="1417" w:type="dxa"/>
           </w:tcPr>
-          <w:p>
-            <w:pPr>
-              <w:rPr>
-                <w:lang w:val="en-US"/>
-              </w:rPr>
-            </w:pPr>
-          </w:p>
+          <w:p/>
         </w:tc>
       </w:tr>
       <w:tr>
@@ -5412,16 +6343,7 @@
             <w:tcW w:w="2547" w:type="dxa"/>
           </w:tcPr>
           <w:p>
-            <w:pPr>
-              <w:rPr>
-                <w:lang w:val="en-US"/>
-              </w:rPr>
-            </w:pPr>
-            <w:r>
-              <w:rPr>
-                <w:rFonts w:ascii="Calibri" w:hAnsi="Calibri" w:cs="Calibri"/>
-                <w:color w:val="000000"/>
-              </w:rPr>
+            <w:r>
               <w:t>Trending keyword is got from Google Trending API</w:t>
             </w:r>
           </w:p>
@@ -5431,16 +6353,7 @@
             <w:tcW w:w="3837" w:type="dxa"/>
           </w:tcPr>
           <w:p>
-            <w:pPr>
-              <w:rPr>
-                <w:lang w:val="en-US"/>
-              </w:rPr>
-            </w:pPr>
-            <w:r>
-              <w:rPr>
-                <w:rFonts w:ascii="Calibri" w:hAnsi="Calibri" w:cs="Calibri"/>
-                <w:color w:val="000000"/>
-              </w:rPr>
+            <w:r>
               <w:t>New trending keywords are displayed on client side</w:t>
             </w:r>
           </w:p>
@@ -5449,25 +6362,13 @@
           <w:tcPr>
             <w:tcW w:w="1134" w:type="dxa"/>
           </w:tcPr>
-          <w:p>
-            <w:pPr>
-              <w:rPr>
-                <w:lang w:val="en-US"/>
-              </w:rPr>
-            </w:pPr>
-          </w:p>
+          <w:p/>
         </w:tc>
         <w:tc>
           <w:tcPr>
             <w:tcW w:w="1417" w:type="dxa"/>
           </w:tcPr>
-          <w:p>
-            <w:pPr>
-              <w:rPr>
-                <w:lang w:val="en-US"/>
-              </w:rPr>
-            </w:pPr>
-          </w:p>
+          <w:p/>
         </w:tc>
       </w:tr>
       <w:tr>
@@ -5476,11 +6377,21 @@
             <w:tcW w:w="2547" w:type="dxa"/>
           </w:tcPr>
           <w:p>
-            <w:pPr>
-              <w:rPr>
-                <w:lang w:val="en-US"/>
-              </w:rPr>
-            </w:pPr>
+            <w:r>
+              <w:t>Check old data from DynamoDB/Redis and g</w:t>
+            </w:r>
+            <w:r>
+              <w:t xml:space="preserve">et </w:t>
+            </w:r>
+            <w:r>
+              <w:t>new da</w:t>
+            </w:r>
+            <w:r>
+              <w:t>ta from Twitter API</w:t>
+            </w:r>
+            <w:r>
+              <w:t xml:space="preserve"> </w:t>
+            </w:r>
           </w:p>
         </w:tc>
         <w:tc>
@@ -5488,36 +6399,73 @@
             <w:tcW w:w="3837" w:type="dxa"/>
           </w:tcPr>
           <w:p>
-            <w:pPr>
-              <w:rPr>
-                <w:lang w:val="en-US"/>
-              </w:rPr>
-            </w:pPr>
+            <w:r>
+              <w:t>R</w:t>
+            </w:r>
+            <w:r>
+              <w:t>esult in DynamoDB/Redis</w:t>
+            </w:r>
+            <w:r>
+              <w:t xml:space="preserve"> </w:t>
+            </w:r>
+            <w:r>
+              <w:t xml:space="preserve">more than 24 hours old is </w:t>
+            </w:r>
+            <w:r>
+              <w:t>disqualified and new Tweet post are queried from Twitter API</w:t>
+            </w:r>
           </w:p>
         </w:tc>
         <w:tc>
           <w:tcPr>
             <w:tcW w:w="1134" w:type="dxa"/>
           </w:tcPr>
-          <w:p>
-            <w:pPr>
-              <w:rPr>
-                <w:lang w:val="en-US"/>
-              </w:rPr>
-            </w:pPr>
-          </w:p>
+          <w:p/>
         </w:tc>
         <w:tc>
           <w:tcPr>
             <w:tcW w:w="1417" w:type="dxa"/>
           </w:tcPr>
+          <w:p/>
+        </w:tc>
+      </w:tr>
+      <w:tr>
+        <w:tc>
+          <w:tcPr>
+            <w:tcW w:w="2547" w:type="dxa"/>
+          </w:tcPr>
           <w:p>
-            <w:pPr>
-              <w:rPr>
-                <w:lang w:val="en-US"/>
-              </w:rPr>
-            </w:pPr>
+            <w:r>
+              <w:t>Trending keyword</w:t>
+            </w:r>
+            <w:r>
+              <w:t xml:space="preserve"> on website</w:t>
+            </w:r>
+            <w:r>
+              <w:t xml:space="preserve"> is got from</w:t>
+            </w:r>
+            <w:r>
+              <w:t xml:space="preserve"> DynamoDB</w:t>
+            </w:r>
           </w:p>
+        </w:tc>
+        <w:tc>
+          <w:tcPr>
+            <w:tcW w:w="3837" w:type="dxa"/>
+          </w:tcPr>
+          <w:p/>
+        </w:tc>
+        <w:tc>
+          <w:tcPr>
+            <w:tcW w:w="1134" w:type="dxa"/>
+          </w:tcPr>
+          <w:p/>
+        </w:tc>
+        <w:tc>
+          <w:tcPr>
+            <w:tcW w:w="1417" w:type="dxa"/>
+          </w:tcPr>
+          <w:p/>
         </w:tc>
       </w:tr>
     </w:tbl>
@@ -5568,21 +6516,7 @@
         <w:rPr>
           <w:lang w:val="en-US"/>
         </w:rPr>
-        <w:t xml:space="preserve">This is not </w:t>
-      </w:r>
-      <w:proofErr w:type="gramStart"/>
-      <w:r>
-        <w:rPr>
-          <w:lang w:val="en-US"/>
-        </w:rPr>
-        <w:t>compulsory, but</w:t>
-      </w:r>
-      <w:proofErr w:type="gramEnd"/>
-      <w:r>
-        <w:rPr>
-          <w:lang w:val="en-US"/>
-        </w:rPr>
-        <w:t xml:space="preserve"> see</w:t>
+        <w:t>This is not compulsory, but see</w:t>
       </w:r>
       <w:r>
         <w:rPr>
@@ -5590,7 +6524,7 @@
         </w:rPr>
         <w:t xml:space="preserve">: </w:t>
       </w:r>
-      <w:hyperlink r:id="rId13" w:history="1">
+      <w:hyperlink r:id="rId25" w:history="1">
         <w:r>
           <w:rPr>
             <w:rStyle w:val="Hyperlink"/>
@@ -5625,6 +6559,7 @@
           <w:noProof/>
           <w:lang w:eastAsia="en-AU"/>
         </w:rPr>
+        <w:lastRenderedPageBreak/>
         <w:drawing>
           <wp:inline distT="0" distB="0" distL="0" distR="0" wp14:anchorId="10A5B8CF" wp14:editId="466A0D96">
             <wp:extent cx="5762625" cy="3521427"/>
@@ -5643,7 +6578,7 @@
                     </pic:cNvPicPr>
                   </pic:nvPicPr>
                   <pic:blipFill>
-                    <a:blip r:embed="rId14" cstate="print">
+                    <a:blip r:embed="rId26" cstate="print">
                       <a:extLst>
                         <a:ext uri="{28A0092B-C50C-407E-A947-70E740481C1C}">
                           <a14:useLocalDpi xmlns:a14="http://schemas.microsoft.com/office/drawing/2010/main" val="0"/>
@@ -5677,42 +6612,46 @@
     </w:p>
     <w:p>
       <w:pPr>
-        <w:rPr>
-          <w:lang w:val="en-US"/>
-        </w:rPr>
-      </w:pPr>
-      <w:bookmarkStart w:id="21" w:name="_Toc52357546"/>
+        <w:pStyle w:val="Heading1"/>
+      </w:pPr>
+      <w:bookmarkStart w:id="20" w:name="_Toc52357546"/>
       <w:r>
         <w:rPr>
           <w:rStyle w:val="Heading3Char"/>
+          <w:color w:val="2F5496" w:themeColor="accent1" w:themeShade="BF"/>
+          <w:sz w:val="32"/>
+          <w:szCs w:val="32"/>
         </w:rPr>
         <w:t xml:space="preserve">Difficulties / </w:t>
       </w:r>
       <w:r>
         <w:rPr>
           <w:rStyle w:val="Heading3Char"/>
+          <w:color w:val="2F5496" w:themeColor="accent1" w:themeShade="BF"/>
+          <w:sz w:val="32"/>
+          <w:szCs w:val="32"/>
         </w:rPr>
         <w:t xml:space="preserve">Exclusions / </w:t>
       </w:r>
       <w:r>
         <w:rPr>
           <w:rStyle w:val="Heading3Char"/>
+          <w:color w:val="2F5496" w:themeColor="accent1" w:themeShade="BF"/>
+          <w:sz w:val="32"/>
+          <w:szCs w:val="32"/>
         </w:rPr>
         <w:t>unresolved &amp; persistent errors</w:t>
       </w:r>
-      <w:bookmarkEnd w:id="21"/>
+      <w:bookmarkEnd w:id="20"/>
       <w:r>
         <w:rPr>
           <w:rStyle w:val="Heading3Char"/>
+          <w:color w:val="2F5496" w:themeColor="accent1" w:themeShade="BF"/>
+          <w:sz w:val="32"/>
+          <w:szCs w:val="32"/>
         </w:rPr>
         <w:t xml:space="preserve"> </w:t>
       </w:r>
-      <w:r>
-        <w:rPr>
-          <w:lang w:val="en-US"/>
-        </w:rPr>
-        <w:t xml:space="preserve">/ </w:t>
-      </w:r>
     </w:p>
     <w:p>
       <w:pPr>
@@ -5782,7 +6721,6 @@
           <w:color w:val="70AD47" w:themeColor="accent6"/>
           <w:lang w:val="en-US"/>
         </w:rPr>
-        <w:lastRenderedPageBreak/>
         <w:t xml:space="preserve">In this section, you should explain anything that caused you problems and how you overcame those problems. Tell us if there was any issue that prevented you completing the assignment to specification. Tell us about any assumptions or compromises that you have made. Those who worked with an API like Spotify, which presented particular concerns, should discuss the compromises here, and this is also where you can tell us about problems with API keys and responses. </w:t>
       </w:r>
     </w:p>
@@ -5897,25 +6835,19 @@
     </w:p>
     <w:p>
       <w:pPr>
-        <w:pStyle w:val="Heading2"/>
-        <w:rPr>
-          <w:lang w:val="en-US"/>
-        </w:rPr>
-      </w:pPr>
-      <w:bookmarkStart w:id="22" w:name="_Toc52357547"/>
+        <w:pStyle w:val="Heading1"/>
+        <w:rPr>
+          <w:lang w:val="en-US"/>
+        </w:rPr>
+      </w:pPr>
+      <w:bookmarkStart w:id="21" w:name="_Toc52357547"/>
       <w:r>
         <w:rPr>
           <w:lang w:val="en-US"/>
         </w:rPr>
         <w:t>Extensions</w:t>
       </w:r>
-      <w:r>
-        <w:rPr>
-          <w:lang w:val="en-US"/>
-        </w:rPr>
-        <w:t xml:space="preserve"> (Optional)</w:t>
-      </w:r>
-      <w:bookmarkEnd w:id="22"/>
+      <w:bookmarkEnd w:id="21"/>
     </w:p>
     <w:p>
       <w:pPr>
@@ -6131,118 +7063,111 @@
     </w:p>
     <w:p>
       <w:pPr>
-        <w:pStyle w:val="Heading2"/>
-        <w:rPr>
-          <w:lang w:val="en-US"/>
-        </w:rPr>
-      </w:pPr>
-      <w:bookmarkStart w:id="23" w:name="_Toc52357548"/>
-      <w:r>
-        <w:rPr>
-          <w:lang w:val="en-US"/>
-        </w:rPr>
+        <w:pStyle w:val="Heading1"/>
+        <w:rPr>
+          <w:lang w:val="en-US"/>
+        </w:rPr>
+      </w:pPr>
+      <w:bookmarkStart w:id="22" w:name="_Toc52357548"/>
+      <w:r>
+        <w:rPr>
+          <w:lang w:val="en-US"/>
+        </w:rPr>
+        <w:lastRenderedPageBreak/>
         <w:t>User guide</w:t>
       </w:r>
+      <w:bookmarkEnd w:id="22"/>
+      <w:r>
+        <w:rPr>
+          <w:lang w:val="en-US"/>
+        </w:rPr>
+        <w:t xml:space="preserve">  </w:t>
+      </w:r>
+      <w:bookmarkStart w:id="23" w:name="_Toc50539226"/>
+      <w:bookmarkStart w:id="24" w:name="_Toc52357549"/>
+    </w:p>
+    <w:p>
+      <w:pPr>
+        <w:rPr>
+          <w:lang w:val="en-US"/>
+        </w:rPr>
+      </w:pPr>
+    </w:p>
+    <w:p>
+      <w:pPr>
+        <w:rPr>
+          <w:rFonts w:eastAsiaTheme="majorEastAsia" w:cstheme="majorBidi"/>
+          <w:color w:val="2F5496" w:themeColor="accent1" w:themeShade="BF"/>
+          <w:sz w:val="40"/>
+          <w:szCs w:val="32"/>
+          <w:lang w:val="en-US"/>
+        </w:rPr>
+      </w:pPr>
+      <w:r>
+        <w:rPr>
+          <w:lang w:val="en-US"/>
+        </w:rPr>
+        <w:br w:type="page"/>
+      </w:r>
+    </w:p>
+    <w:p>
+      <w:pPr>
+        <w:pStyle w:val="Heading1"/>
+        <w:rPr>
+          <w:lang w:val="en-US"/>
+        </w:rPr>
+      </w:pPr>
+      <w:r>
+        <w:rPr>
+          <w:lang w:val="en-US"/>
+        </w:rPr>
+        <w:lastRenderedPageBreak/>
+        <w:t>References</w:t>
+      </w:r>
       <w:bookmarkEnd w:id="23"/>
-      <w:r>
-        <w:rPr>
-          <w:lang w:val="en-US"/>
-        </w:rPr>
-        <w:t xml:space="preserve">  </w:t>
-      </w:r>
-      <w:bookmarkStart w:id="24" w:name="_Toc50539226"/>
-      <w:bookmarkStart w:id="25" w:name="_Toc52357549"/>
-    </w:p>
-    <w:p>
-      <w:pPr>
-        <w:rPr>
-          <w:lang w:val="en-US"/>
-        </w:rPr>
-      </w:pPr>
-    </w:p>
-    <w:p>
-      <w:pPr>
-        <w:rPr>
-          <w:lang w:val="en-US"/>
-        </w:rPr>
-      </w:pPr>
-    </w:p>
-    <w:p>
-      <w:pPr>
-        <w:rPr>
-          <w:lang w:val="en-US"/>
-        </w:rPr>
-      </w:pPr>
-    </w:p>
-    <w:p>
-      <w:pPr>
-        <w:rPr>
-          <w:lang w:val="en-US"/>
-        </w:rPr>
-      </w:pPr>
-    </w:p>
-    <w:p>
-      <w:pPr>
-        <w:pStyle w:val="Heading2"/>
-        <w:jc w:val="both"/>
-        <w:rPr>
-          <w:lang w:val="en-US"/>
-        </w:rPr>
-      </w:pPr>
-      <w:r>
-        <w:rPr>
-          <w:lang w:val="en-US"/>
-        </w:rPr>
-        <w:t>References</w:t>
-      </w:r>
       <w:bookmarkEnd w:id="24"/>
+      <w:r>
+        <w:rPr>
+          <w:lang w:val="en-US"/>
+        </w:rPr>
+        <w:t xml:space="preserve"> </w:t>
+      </w:r>
+    </w:p>
+    <w:p>
+      <w:pPr>
+        <w:rPr>
+          <w:rFonts w:eastAsiaTheme="majorEastAsia" w:cstheme="majorBidi"/>
+          <w:color w:val="2F5496" w:themeColor="accent1" w:themeShade="BF"/>
+          <w:sz w:val="40"/>
+          <w:szCs w:val="32"/>
+          <w:lang w:val="en-US"/>
+        </w:rPr>
+      </w:pPr>
+      <w:bookmarkStart w:id="25" w:name="_Toc50539227"/>
+      <w:bookmarkStart w:id="26" w:name="_Toc52357550"/>
+      <w:r>
+        <w:rPr>
+          <w:lang w:val="en-US"/>
+        </w:rPr>
+        <w:br w:type="page"/>
+      </w:r>
+    </w:p>
+    <w:p>
+      <w:pPr>
+        <w:pStyle w:val="Heading1"/>
+        <w:rPr>
+          <w:lang w:val="en-US"/>
+        </w:rPr>
+      </w:pPr>
+      <w:r>
+        <w:rPr>
+          <w:lang w:val="en-US"/>
+        </w:rPr>
+        <w:lastRenderedPageBreak/>
+        <w:t>Appendices</w:t>
+      </w:r>
       <w:bookmarkEnd w:id="25"/>
-      <w:r>
-        <w:rPr>
-          <w:lang w:val="en-US"/>
-        </w:rPr>
-        <w:t xml:space="preserve"> </w:t>
-      </w:r>
-    </w:p>
-    <w:p>
-      <w:pPr>
-        <w:rPr>
-          <w:lang w:val="en-US"/>
-        </w:rPr>
-      </w:pPr>
-    </w:p>
-    <w:p>
-      <w:pPr>
-        <w:rPr>
-          <w:lang w:val="en-US"/>
-        </w:rPr>
-      </w:pPr>
-    </w:p>
-    <w:p>
-      <w:pPr>
-        <w:rPr>
-          <w:lang w:val="en-US"/>
-        </w:rPr>
-      </w:pPr>
-    </w:p>
-    <w:p>
-      <w:pPr>
-        <w:pStyle w:val="Heading2"/>
-        <w:jc w:val="both"/>
-        <w:rPr>
-          <w:lang w:val="en-US"/>
-        </w:rPr>
-      </w:pPr>
-      <w:bookmarkStart w:id="26" w:name="_Toc50539227"/>
-      <w:bookmarkStart w:id="27" w:name="_Toc52357550"/>
-      <w:r>
-        <w:rPr>
-          <w:lang w:val="en-US"/>
-        </w:rPr>
-        <w:t>Appendices</w:t>
-      </w:r>
       <w:bookmarkEnd w:id="26"/>
-      <w:bookmarkEnd w:id="27"/>
     </w:p>
     <w:p>
       <w:pPr>
@@ -6254,7 +7179,7 @@
     </w:p>
     <w:sectPr>
       <w:pgSz w:w="11906" w:h="16838"/>
-      <w:pgMar w:top="1440" w:right="1440" w:bottom="1440" w:left="1440" w:header="708" w:footer="708" w:gutter="0"/>
+      <w:pgMar w:top="720" w:right="720" w:bottom="720" w:left="720" w:header="708" w:footer="708" w:gutter="0"/>
       <w:pgNumType w:start="0"/>
       <w:cols w:space="708"/>
       <w:titlePg/>
@@ -6911,15 +7836,15 @@
     <w:link w:val="Heading1Char"/>
     <w:uiPriority w:val="9"/>
     <w:qFormat/>
-    <w:rsid w:val="007035C8"/>
+    <w:rsid w:val="00E56F26"/>
     <w:pPr>
       <w:keepNext/>
       <w:keepLines/>
-      <w:spacing w:before="240" w:after="0"/>
+      <w:spacing w:before="120" w:after="120"/>
       <w:outlineLvl w:val="0"/>
     </w:pPr>
     <w:rPr>
-      <w:rFonts w:asciiTheme="majorHAnsi" w:eastAsiaTheme="majorEastAsia" w:hAnsiTheme="majorHAnsi" w:cstheme="majorBidi"/>
+      <w:rFonts w:eastAsiaTheme="majorEastAsia" w:cstheme="majorBidi"/>
       <w:color w:val="2F5496" w:themeColor="accent1" w:themeShade="BF"/>
       <w:sz w:val="32"/>
       <w:szCs w:val="32"/>
@@ -6934,7 +7859,7 @@
     <w:uiPriority w:val="9"/>
     <w:unhideWhenUsed/>
     <w:qFormat/>
-    <w:rsid w:val="002B6A4C"/>
+    <w:rsid w:val="00E56F26"/>
     <w:pPr>
       <w:keepNext/>
       <w:keepLines/>
@@ -6944,7 +7869,7 @@
     <w:rPr>
       <w:rFonts w:eastAsiaTheme="majorEastAsia" w:cstheme="majorBidi"/>
       <w:color w:val="2F5496" w:themeColor="accent1" w:themeShade="BF"/>
-      <w:sz w:val="32"/>
+      <w:sz w:val="24"/>
       <w:szCs w:val="26"/>
     </w:rPr>
   </w:style>
@@ -6957,11 +7882,11 @@
     <w:uiPriority w:val="9"/>
     <w:unhideWhenUsed/>
     <w:qFormat/>
-    <w:rsid w:val="00105D2D"/>
+    <w:rsid w:val="00714AAD"/>
     <w:pPr>
       <w:keepNext/>
       <w:keepLines/>
-      <w:spacing w:before="40" w:after="0"/>
+      <w:spacing w:after="0"/>
       <w:outlineLvl w:val="2"/>
     </w:pPr>
     <w:rPr>
@@ -6980,24 +7905,22 @@
     <w:uiPriority w:val="9"/>
     <w:unhideWhenUsed/>
     <w:qFormat/>
-    <w:rsid w:val="001668B9"/>
+    <w:rsid w:val="00E56F26"/>
     <w:pPr>
       <w:keepNext/>
       <w:keepLines/>
-      <w:spacing w:before="240" w:after="120"/>
+      <w:spacing w:before="120" w:after="120"/>
       <w:outlineLvl w:val="3"/>
     </w:pPr>
     <w:rPr>
       <w:rFonts w:eastAsiaTheme="majorEastAsia" w:cstheme="majorBidi"/>
-      <w:i/>
-      <w:iCs/>
       <w:color w:val="2F5496" w:themeColor="accent1" w:themeShade="BF"/>
+      <w:lang w:val="en-US"/>
     </w:rPr>
   </w:style>
   <w:style w:type="character" w:default="1" w:styleId="DefaultParagraphFont">
     <w:name w:val="Default Paragraph Font"/>
     <w:uiPriority w:val="1"/>
-    <w:semiHidden/>
     <w:unhideWhenUsed/>
   </w:style>
   <w:style w:type="table" w:default="1" w:styleId="TableNormal">
@@ -7026,11 +7949,11 @@
     <w:basedOn w:val="DefaultParagraphFont"/>
     <w:link w:val="Heading2"/>
     <w:uiPriority w:val="9"/>
-    <w:rsid w:val="002B6A4C"/>
+    <w:rsid w:val="00E56F26"/>
     <w:rPr>
       <w:rFonts w:ascii="Bahnschrift" w:eastAsiaTheme="majorEastAsia" w:hAnsi="Bahnschrift" w:cstheme="majorBidi"/>
       <w:color w:val="2F5496" w:themeColor="accent1" w:themeShade="BF"/>
-      <w:sz w:val="32"/>
+      <w:sz w:val="24"/>
       <w:szCs w:val="26"/>
     </w:rPr>
   </w:style>
@@ -7039,9 +7962,9 @@
     <w:basedOn w:val="DefaultParagraphFont"/>
     <w:link w:val="Heading1"/>
     <w:uiPriority w:val="9"/>
-    <w:rsid w:val="007035C8"/>
+    <w:rsid w:val="00E56F26"/>
     <w:rPr>
-      <w:rFonts w:asciiTheme="majorHAnsi" w:eastAsiaTheme="majorEastAsia" w:hAnsiTheme="majorHAnsi" w:cstheme="majorBidi"/>
+      <w:rFonts w:ascii="Bahnschrift" w:eastAsiaTheme="majorEastAsia" w:hAnsi="Bahnschrift" w:cstheme="majorBidi"/>
       <w:color w:val="2F5496" w:themeColor="accent1" w:themeShade="BF"/>
       <w:sz w:val="32"/>
       <w:szCs w:val="32"/>
@@ -7091,7 +8014,7 @@
     <w:basedOn w:val="DefaultParagraphFont"/>
     <w:link w:val="Heading3"/>
     <w:uiPriority w:val="9"/>
-    <w:rsid w:val="00105D2D"/>
+    <w:rsid w:val="00714AAD"/>
     <w:rPr>
       <w:rFonts w:ascii="Bahnschrift" w:eastAsiaTheme="majorEastAsia" w:hAnsi="Bahnschrift" w:cstheme="majorBidi"/>
       <w:color w:val="1F3763" w:themeColor="accent1" w:themeShade="7F"/>
@@ -7142,12 +8065,11 @@
     <w:basedOn w:val="DefaultParagraphFont"/>
     <w:link w:val="Heading4"/>
     <w:uiPriority w:val="9"/>
-    <w:rsid w:val="001668B9"/>
+    <w:rsid w:val="00E56F26"/>
     <w:rPr>
       <w:rFonts w:ascii="Bahnschrift" w:eastAsiaTheme="majorEastAsia" w:hAnsi="Bahnschrift" w:cstheme="majorBidi"/>
-      <w:i/>
-      <w:iCs/>
       <w:color w:val="2F5496" w:themeColor="accent1" w:themeShade="BF"/>
+      <w:lang w:val="en-US"/>
     </w:rPr>
   </w:style>
   <w:style w:type="paragraph" w:styleId="TOC4">
@@ -7314,6 +8236,25 @@
     <w:rPr>
       <w:color w:val="605E5C"/>
       <w:shd w:val="clear" w:color="auto" w:fill="E1DFDD"/>
+    </w:rPr>
+  </w:style>
+  <w:style w:type="paragraph" w:styleId="Caption">
+    <w:name w:val="caption"/>
+    <w:basedOn w:val="Normal"/>
+    <w:next w:val="Normal"/>
+    <w:uiPriority w:val="35"/>
+    <w:unhideWhenUsed/>
+    <w:qFormat/>
+    <w:rsid w:val="00D65CE7"/>
+    <w:pPr>
+      <w:spacing w:after="200" w:line="240" w:lineRule="auto"/>
+    </w:pPr>
+    <w:rPr>
+      <w:i/>
+      <w:iCs/>
+      <w:color w:val="44546A" w:themeColor="text2"/>
+      <w:sz w:val="18"/>
+      <w:szCs w:val="18"/>
     </w:rPr>
   </w:style>
 </w:styles>

</xml_diff>